<commit_message>
Atualizando a problemática do tema.
</commit_message>
<xml_diff>
--- a/Documentação Técnica e Acadêmica/Manual Técnico - Tecnologia de Assistência Pessoal.docx
+++ b/Documentação Técnica e Acadêmica/Manual Técnico - Tecnologia de Assistência Pessoal.docx
@@ -1,6 +1,6 @@
 
 <file path=word/document.xml><?xml version="1.0" encoding="utf-8"?>
-<w:document xmlns:wpc="http://schemas.microsoft.com/office/word/2010/wordprocessingCanvas" xmlns:cx="http://schemas.microsoft.com/office/drawing/2014/chartex" xmlns:mc="http://schemas.openxmlformats.org/markup-compatibility/2006" xmlns:o="urn:schemas-microsoft-com:office:office" xmlns:r="http://schemas.openxmlformats.org/officeDocument/2006/relationships" xmlns:m="http://schemas.openxmlformats.org/officeDocument/2006/math" xmlns:v="urn:schemas-microsoft-com:vml" xmlns:wp14="http://schemas.microsoft.com/office/word/2010/wordprocessingDrawing" xmlns:wp="http://schemas.openxmlformats.org/drawingml/2006/wordprocessingDrawing" xmlns:w10="urn:schemas-microsoft-com:office:word" xmlns:w="http://schemas.openxmlformats.org/wordprocessingml/2006/main" xmlns:w14="http://schemas.microsoft.com/office/word/2010/wordml" xmlns:w15="http://schemas.microsoft.com/office/word/2012/wordml" xmlns:w16se="http://schemas.microsoft.com/office/word/2015/wordml/symex" xmlns:wpg="http://schemas.microsoft.com/office/word/2010/wordprocessingGroup" xmlns:wpi="http://schemas.microsoft.com/office/word/2010/wordprocessingInk" xmlns:wne="http://schemas.microsoft.com/office/word/2006/wordml" xmlns:wps="http://schemas.microsoft.com/office/word/2010/wordprocessingShape" mc:Ignorable="w14 w15 w16se wp14">
+<w:document xmlns:wpc="http://schemas.microsoft.com/office/word/2010/wordprocessingCanvas" xmlns:cx="http://schemas.microsoft.com/office/drawing/2014/chartex" xmlns:cx1="http://schemas.microsoft.com/office/drawing/2015/9/8/chartex" xmlns:cx2="http://schemas.microsoft.com/office/drawing/2015/10/21/chartex" xmlns:cx3="http://schemas.microsoft.com/office/drawing/2016/5/9/chartex" xmlns:cx4="http://schemas.microsoft.com/office/drawing/2016/5/10/chartex" xmlns:cx5="http://schemas.microsoft.com/office/drawing/2016/5/11/chartex" xmlns:cx6="http://schemas.microsoft.com/office/drawing/2016/5/12/chartex" xmlns:cx7="http://schemas.microsoft.com/office/drawing/2016/5/13/chartex" xmlns:cx8="http://schemas.microsoft.com/office/drawing/2016/5/14/chartex" xmlns:mc="http://schemas.openxmlformats.org/markup-compatibility/2006" xmlns:aink="http://schemas.microsoft.com/office/drawing/2016/ink" xmlns:am3d="http://schemas.microsoft.com/office/drawing/2017/model3d" xmlns:o="urn:schemas-microsoft-com:office:office" xmlns:r="http://schemas.openxmlformats.org/officeDocument/2006/relationships" xmlns:m="http://schemas.openxmlformats.org/officeDocument/2006/math" xmlns:v="urn:schemas-microsoft-com:vml" xmlns:wp14="http://schemas.microsoft.com/office/word/2010/wordprocessingDrawing" xmlns:wp="http://schemas.openxmlformats.org/drawingml/2006/wordprocessingDrawing" xmlns:w10="urn:schemas-microsoft-com:office:word" xmlns:w="http://schemas.openxmlformats.org/wordprocessingml/2006/main" xmlns:w14="http://schemas.microsoft.com/office/word/2010/wordml" xmlns:w15="http://schemas.microsoft.com/office/word/2012/wordml" xmlns:w16cid="http://schemas.microsoft.com/office/word/2016/wordml/cid" xmlns:w16se="http://schemas.microsoft.com/office/word/2015/wordml/symex" xmlns:wpg="http://schemas.microsoft.com/office/word/2010/wordprocessingGroup" xmlns:wpi="http://schemas.microsoft.com/office/word/2010/wordprocessingInk" xmlns:wne="http://schemas.microsoft.com/office/word/2006/wordml" xmlns:wps="http://schemas.microsoft.com/office/word/2010/wordprocessingShape" mc:Ignorable="w14 w15 w16se w16cid wp14">
   <w:body>
     <w:p>
       <w:pPr>
@@ -149,7 +149,6 @@
           <w:szCs w:val="28"/>
         </w:rPr>
       </w:pPr>
-      <w:proofErr w:type="spellStart"/>
       <w:r>
         <w:rPr>
           <w:rFonts w:cs="Arial"/>
@@ -158,18 +157,7 @@
           <w:sz w:val="28"/>
           <w:szCs w:val="28"/>
         </w:rPr>
-        <w:t>Jhonatan</w:t>
-      </w:r>
-      <w:proofErr w:type="spellEnd"/>
-      <w:r>
-        <w:rPr>
-          <w:rFonts w:cs="Arial"/>
-          <w:b/>
-          <w:bCs/>
-          <w:sz w:val="28"/>
-          <w:szCs w:val="28"/>
-        </w:rPr>
-        <w:t xml:space="preserve"> da Costa Santos</w:t>
+        <w:t>Jhonatan da Costa Santos</w:t>
       </w:r>
     </w:p>
     <w:p>
@@ -530,7 +518,6 @@
           <w:szCs w:val="28"/>
         </w:rPr>
       </w:pPr>
-      <w:proofErr w:type="spellStart"/>
       <w:r>
         <w:rPr>
           <w:rFonts w:cs="Arial"/>
@@ -539,18 +526,7 @@
           <w:sz w:val="28"/>
           <w:szCs w:val="28"/>
         </w:rPr>
-        <w:t>Jhonatan</w:t>
-      </w:r>
-      <w:proofErr w:type="spellEnd"/>
-      <w:r>
-        <w:rPr>
-          <w:rFonts w:cs="Arial"/>
-          <w:b/>
-          <w:bCs/>
-          <w:sz w:val="28"/>
-          <w:szCs w:val="28"/>
-        </w:rPr>
-        <w:t xml:space="preserve"> da Costa Santos</w:t>
+        <w:t>Jhonatan da Costa Santos</w:t>
       </w:r>
     </w:p>
     <w:p/>
@@ -697,23 +673,7 @@
           <w:rFonts w:cs="Arial"/>
           <w:sz w:val="22"/>
         </w:rPr>
-        <w:t xml:space="preserve"> </w:t>
-      </w:r>
-      <w:proofErr w:type="spellStart"/>
-      <w:r>
-        <w:rPr>
-          <w:rFonts w:cs="Arial"/>
-          <w:sz w:val="22"/>
-        </w:rPr>
-        <w:t>Etec</w:t>
-      </w:r>
-      <w:proofErr w:type="spellEnd"/>
-      <w:r>
-        <w:rPr>
-          <w:rFonts w:cs="Arial"/>
-          <w:sz w:val="22"/>
-        </w:rPr>
-        <w:t xml:space="preserve"> de Itanhaém</w:t>
+        <w:t xml:space="preserve"> Etec de Itanhaém</w:t>
       </w:r>
       <w:r>
         <w:rPr>
@@ -826,7 +786,7 @@
     <w:sdt>
       <w:sdtPr>
         <w:rPr>
-          <w:rFonts w:ascii="Arial" w:hAnsi="Arial" w:eastAsiaTheme="minorHAnsi" w:cstheme="minorBidi"/>
+          <w:rFonts w:ascii="Arial" w:eastAsiaTheme="minorHAnsi" w:hAnsi="Arial" w:cstheme="minorBidi"/>
           <w:b w:val="0"/>
           <w:bCs w:val="0"/>
           <w:color w:val="auto"/>
@@ -840,7 +800,6 @@
           <w:docPartUnique/>
         </w:docPartObj>
       </w:sdtPr>
-      <w:sdtEndPr/>
       <w:sdtContent>
         <w:p>
           <w:pPr>
@@ -869,7 +828,7 @@
               <w:tab w:val="left" w:pos="1320"/>
             </w:tabs>
             <w:rPr>
-              <w:rFonts w:asciiTheme="minorHAnsi" w:hAnsiTheme="minorHAnsi" w:eastAsiaTheme="minorEastAsia"/>
+              <w:rFonts w:asciiTheme="minorHAnsi" w:eastAsiaTheme="minorEastAsia" w:hAnsiTheme="minorHAnsi"/>
               <w:noProof/>
               <w:sz w:val="22"/>
               <w:lang w:eastAsia="pt-BR"/>
@@ -884,7 +843,7 @@
           <w:r>
             <w:fldChar w:fldCharType="separate"/>
           </w:r>
-          <w:hyperlink w:history="1" w:anchor="_Toc25604410">
+          <w:hyperlink w:anchor="_Toc27161651" w:history="1">
             <w:r>
               <w:rPr>
                 <w:rStyle w:val="Hyperlink"/>
@@ -894,7 +853,7 @@
             </w:r>
             <w:r>
               <w:rPr>
-                <w:rFonts w:asciiTheme="minorHAnsi" w:hAnsiTheme="minorHAnsi" w:eastAsiaTheme="minorEastAsia"/>
+                <w:rFonts w:asciiTheme="minorHAnsi" w:eastAsiaTheme="minorEastAsia" w:hAnsiTheme="minorHAnsi"/>
                 <w:noProof/>
                 <w:sz w:val="22"/>
                 <w:lang w:eastAsia="pt-BR"/>
@@ -927,7 +886,7 @@
                 <w:noProof/>
                 <w:webHidden/>
               </w:rPr>
-              <w:instrText xml:space="preserve"> PAGEREF _Toc25604410 \h </w:instrText>
+              <w:instrText xml:space="preserve"> PAGEREF _Toc27161651 \h </w:instrText>
             </w:r>
             <w:r>
               <w:rPr>
@@ -965,13 +924,13 @@
               <w:tab w:val="left" w:pos="1320"/>
             </w:tabs>
             <w:rPr>
-              <w:rFonts w:asciiTheme="minorHAnsi" w:hAnsiTheme="minorHAnsi" w:eastAsiaTheme="minorEastAsia"/>
+              <w:rFonts w:asciiTheme="minorHAnsi" w:eastAsiaTheme="minorEastAsia" w:hAnsiTheme="minorHAnsi"/>
               <w:noProof/>
               <w:sz w:val="22"/>
               <w:lang w:eastAsia="pt-BR"/>
             </w:rPr>
           </w:pPr>
-          <w:hyperlink w:history="1" w:anchor="_Toc25604411">
+          <w:hyperlink w:anchor="_Toc27161652" w:history="1">
             <w:r>
               <w:rPr>
                 <w:rStyle w:val="Hyperlink"/>
@@ -981,7 +940,7 @@
             </w:r>
             <w:r>
               <w:rPr>
-                <w:rFonts w:asciiTheme="minorHAnsi" w:hAnsiTheme="minorHAnsi" w:eastAsiaTheme="minorEastAsia"/>
+                <w:rFonts w:asciiTheme="minorHAnsi" w:eastAsiaTheme="minorEastAsia" w:hAnsiTheme="minorHAnsi"/>
                 <w:noProof/>
                 <w:sz w:val="22"/>
                 <w:lang w:eastAsia="pt-BR"/>
@@ -993,7 +952,7 @@
                 <w:rStyle w:val="Hyperlink"/>
                 <w:noProof/>
               </w:rPr>
-              <w:t>DESENVOLVIMENTO</w:t>
+              <w:t>PROPOSTA DO PROJETO</w:t>
             </w:r>
             <w:r>
               <w:rPr>
@@ -1014,7 +973,7 @@
                 <w:noProof/>
                 <w:webHidden/>
               </w:rPr>
-              <w:instrText xml:space="preserve"> PAGEREF _Toc25604411 \h </w:instrText>
+              <w:instrText xml:space="preserve"> PAGEREF _Toc27161652 \h </w:instrText>
             </w:r>
             <w:r>
               <w:rPr>
@@ -1052,19 +1011,33 @@
               <w:tab w:val="right" w:leader="dot" w:pos="9061"/>
             </w:tabs>
             <w:rPr>
-              <w:rFonts w:asciiTheme="minorHAnsi" w:hAnsiTheme="minorHAnsi" w:eastAsiaTheme="minorEastAsia"/>
+              <w:rFonts w:asciiTheme="minorHAnsi" w:eastAsiaTheme="minorEastAsia" w:hAnsiTheme="minorHAnsi"/>
               <w:noProof/>
               <w:sz w:val="22"/>
               <w:lang w:eastAsia="pt-BR"/>
             </w:rPr>
           </w:pPr>
-          <w:hyperlink w:history="1" w:anchor="_Toc25604412">
+          <w:hyperlink w:anchor="_Toc27161653" w:history="1">
             <w:r>
               <w:rPr>
                 <w:rStyle w:val="Hyperlink"/>
                 <w:noProof/>
               </w:rPr>
-              <w:t>2.1. RESPONSIVIDADE E DESENVOLVIMENTO PROGRESSIVE WEB APP</w:t>
+              <w:t>2.1 PESQUISAS S</w:t>
+            </w:r>
+            <w:r>
+              <w:rPr>
+                <w:rStyle w:val="Hyperlink"/>
+                <w:noProof/>
+              </w:rPr>
+              <w:t>O</w:t>
+            </w:r>
+            <w:r>
+              <w:rPr>
+                <w:rStyle w:val="Hyperlink"/>
+                <w:noProof/>
+              </w:rPr>
+              <w:t>BRE O MERCADO</w:t>
             </w:r>
             <w:r>
               <w:rPr>
@@ -1085,7 +1058,94 @@
                 <w:noProof/>
                 <w:webHidden/>
               </w:rPr>
-              <w:instrText xml:space="preserve"> PAGEREF _Toc25604412 \h </w:instrText>
+              <w:instrText xml:space="preserve"> PAGEREF _Toc27161653 \h </w:instrText>
+            </w:r>
+            <w:r>
+              <w:rPr>
+                <w:noProof/>
+                <w:webHidden/>
+              </w:rPr>
+            </w:r>
+            <w:r>
+              <w:rPr>
+                <w:noProof/>
+                <w:webHidden/>
+              </w:rPr>
+              <w:fldChar w:fldCharType="separate"/>
+            </w:r>
+            <w:r>
+              <w:rPr>
+                <w:noProof/>
+                <w:webHidden/>
+              </w:rPr>
+              <w:t>4</w:t>
+            </w:r>
+            <w:r>
+              <w:rPr>
+                <w:noProof/>
+                <w:webHidden/>
+              </w:rPr>
+              <w:fldChar w:fldCharType="end"/>
+            </w:r>
+          </w:hyperlink>
+        </w:p>
+        <w:p>
+          <w:pPr>
+            <w:pStyle w:val="Sumrio1"/>
+            <w:tabs>
+              <w:tab w:val="left" w:pos="1320"/>
+            </w:tabs>
+            <w:rPr>
+              <w:rFonts w:asciiTheme="minorHAnsi" w:eastAsiaTheme="minorEastAsia" w:hAnsiTheme="minorHAnsi"/>
+              <w:noProof/>
+              <w:sz w:val="22"/>
+              <w:lang w:eastAsia="pt-BR"/>
+            </w:rPr>
+          </w:pPr>
+          <w:hyperlink w:anchor="_Toc27161654" w:history="1">
+            <w:r>
+              <w:rPr>
+                <w:rStyle w:val="Hyperlink"/>
+                <w:noProof/>
+              </w:rPr>
+              <w:t>3.</w:t>
+            </w:r>
+            <w:r>
+              <w:rPr>
+                <w:rFonts w:asciiTheme="minorHAnsi" w:eastAsiaTheme="minorEastAsia" w:hAnsiTheme="minorHAnsi"/>
+                <w:noProof/>
+                <w:sz w:val="22"/>
+                <w:lang w:eastAsia="pt-BR"/>
+              </w:rPr>
+              <w:tab/>
+            </w:r>
+            <w:r>
+              <w:rPr>
+                <w:rStyle w:val="Hyperlink"/>
+                <w:noProof/>
+              </w:rPr>
+              <w:t>DESENVOLVIMENTO</w:t>
+            </w:r>
+            <w:r>
+              <w:rPr>
+                <w:noProof/>
+                <w:webHidden/>
+              </w:rPr>
+              <w:tab/>
+            </w:r>
+            <w:r>
+              <w:rPr>
+                <w:noProof/>
+                <w:webHidden/>
+              </w:rPr>
+              <w:fldChar w:fldCharType="begin"/>
+            </w:r>
+            <w:r>
+              <w:rPr>
+                <w:noProof/>
+                <w:webHidden/>
+              </w:rPr>
+              <w:instrText xml:space="preserve"> PAGEREF _Toc27161654 \h </w:instrText>
             </w:r>
             <w:r>
               <w:rPr>
@@ -1123,19 +1183,19 @@
               <w:tab w:val="right" w:leader="dot" w:pos="9061"/>
             </w:tabs>
             <w:rPr>
-              <w:rFonts w:asciiTheme="minorHAnsi" w:hAnsiTheme="minorHAnsi" w:eastAsiaTheme="minorEastAsia"/>
+              <w:rFonts w:asciiTheme="minorHAnsi" w:eastAsiaTheme="minorEastAsia" w:hAnsiTheme="minorHAnsi"/>
               <w:noProof/>
               <w:sz w:val="22"/>
               <w:lang w:eastAsia="pt-BR"/>
             </w:rPr>
           </w:pPr>
-          <w:hyperlink w:history="1" w:anchor="_Toc25604413">
+          <w:hyperlink w:anchor="_Toc27161655" w:history="1">
             <w:r>
               <w:rPr>
                 <w:rStyle w:val="Hyperlink"/>
                 <w:noProof/>
               </w:rPr>
-              <w:t>2.2 LEVANTAMENTO DE REQUISITOS</w:t>
+              <w:t>2.1. RESPONSIVIDADE E DESENVOLVIMENTO PROGRESSIVE WEB APP</w:t>
             </w:r>
             <w:r>
               <w:rPr>
@@ -1156,7 +1216,7 @@
                 <w:noProof/>
                 <w:webHidden/>
               </w:rPr>
-              <w:instrText xml:space="preserve"> PAGEREF _Toc25604413 \h </w:instrText>
+              <w:instrText xml:space="preserve"> PAGEREF _Toc27161655 \h </w:instrText>
             </w:r>
             <w:r>
               <w:rPr>
@@ -1177,6 +1237,77 @@
                 <w:webHidden/>
               </w:rPr>
               <w:t>4</w:t>
+            </w:r>
+            <w:r>
+              <w:rPr>
+                <w:noProof/>
+                <w:webHidden/>
+              </w:rPr>
+              <w:fldChar w:fldCharType="end"/>
+            </w:r>
+          </w:hyperlink>
+        </w:p>
+        <w:p>
+          <w:pPr>
+            <w:pStyle w:val="Sumrio2"/>
+            <w:tabs>
+              <w:tab w:val="right" w:leader="dot" w:pos="9061"/>
+            </w:tabs>
+            <w:rPr>
+              <w:rFonts w:asciiTheme="minorHAnsi" w:eastAsiaTheme="minorEastAsia" w:hAnsiTheme="minorHAnsi"/>
+              <w:noProof/>
+              <w:sz w:val="22"/>
+              <w:lang w:eastAsia="pt-BR"/>
+            </w:rPr>
+          </w:pPr>
+          <w:hyperlink w:anchor="_Toc27161656" w:history="1">
+            <w:r>
+              <w:rPr>
+                <w:rStyle w:val="Hyperlink"/>
+                <w:noProof/>
+              </w:rPr>
+              <w:t>2.2 LEVANTAMENTO DE REQUISITOS</w:t>
+            </w:r>
+            <w:r>
+              <w:rPr>
+                <w:noProof/>
+                <w:webHidden/>
+              </w:rPr>
+              <w:tab/>
+            </w:r>
+            <w:r>
+              <w:rPr>
+                <w:noProof/>
+                <w:webHidden/>
+              </w:rPr>
+              <w:fldChar w:fldCharType="begin"/>
+            </w:r>
+            <w:r>
+              <w:rPr>
+                <w:noProof/>
+                <w:webHidden/>
+              </w:rPr>
+              <w:instrText xml:space="preserve"> PAGEREF _Toc27161656 \h </w:instrText>
+            </w:r>
+            <w:r>
+              <w:rPr>
+                <w:noProof/>
+                <w:webHidden/>
+              </w:rPr>
+            </w:r>
+            <w:r>
+              <w:rPr>
+                <w:noProof/>
+                <w:webHidden/>
+              </w:rPr>
+              <w:fldChar w:fldCharType="separate"/>
+            </w:r>
+            <w:r>
+              <w:rPr>
+                <w:noProof/>
+                <w:webHidden/>
+              </w:rPr>
+              <w:t>5</w:t>
             </w:r>
             <w:r>
               <w:rPr>
@@ -1194,13 +1325,13 @@
               <w:tab w:val="left" w:pos="1320"/>
             </w:tabs>
             <w:rPr>
-              <w:rFonts w:asciiTheme="minorHAnsi" w:hAnsiTheme="minorHAnsi" w:eastAsiaTheme="minorEastAsia"/>
+              <w:rFonts w:asciiTheme="minorHAnsi" w:eastAsiaTheme="minorEastAsia" w:hAnsiTheme="minorHAnsi"/>
               <w:noProof/>
               <w:sz w:val="22"/>
               <w:lang w:eastAsia="pt-BR"/>
             </w:rPr>
           </w:pPr>
-          <w:hyperlink w:history="1" w:anchor="_Toc25604414">
+          <w:hyperlink w:anchor="_Toc27161657" w:history="1">
             <w:r>
               <w:rPr>
                 <w:rStyle w:val="Hyperlink"/>
@@ -1210,7 +1341,7 @@
             </w:r>
             <w:r>
               <w:rPr>
-                <w:rFonts w:asciiTheme="minorHAnsi" w:hAnsiTheme="minorHAnsi" w:eastAsiaTheme="minorEastAsia"/>
+                <w:rFonts w:asciiTheme="minorHAnsi" w:eastAsiaTheme="minorEastAsia" w:hAnsiTheme="minorHAnsi"/>
                 <w:noProof/>
                 <w:sz w:val="22"/>
                 <w:lang w:eastAsia="pt-BR"/>
@@ -1243,7 +1374,7 @@
                 <w:noProof/>
                 <w:webHidden/>
               </w:rPr>
-              <w:instrText xml:space="preserve"> PAGEREF _Toc25604414 \h </w:instrText>
+              <w:instrText xml:space="preserve"> PAGEREF _Toc27161657 \h </w:instrText>
             </w:r>
             <w:r>
               <w:rPr>
@@ -1263,7 +1394,7 @@
                 <w:noProof/>
                 <w:webHidden/>
               </w:rPr>
-              <w:t>17</w:t>
+              <w:t>18</w:t>
             </w:r>
             <w:r>
               <w:rPr>
@@ -1278,13 +1409,13 @@
           <w:pPr>
             <w:pStyle w:val="Sumrio1"/>
             <w:rPr>
-              <w:rFonts w:asciiTheme="minorHAnsi" w:hAnsiTheme="minorHAnsi" w:eastAsiaTheme="minorEastAsia"/>
+              <w:rFonts w:asciiTheme="minorHAnsi" w:eastAsiaTheme="minorEastAsia" w:hAnsiTheme="minorHAnsi"/>
               <w:noProof/>
               <w:sz w:val="22"/>
               <w:lang w:eastAsia="pt-BR"/>
             </w:rPr>
           </w:pPr>
-          <w:hyperlink w:history="1" w:anchor="_Toc25604415">
+          <w:hyperlink w:anchor="_Toc27161658" w:history="1">
             <w:r>
               <w:rPr>
                 <w:rStyle w:val="Hyperlink"/>
@@ -1311,7 +1442,7 @@
                 <w:noProof/>
                 <w:webHidden/>
               </w:rPr>
-              <w:instrText xml:space="preserve"> PAGEREF _Toc25604415 \h </w:instrText>
+              <w:instrText xml:space="preserve"> PAGEREF _Toc27161658 \h </w:instrText>
             </w:r>
             <w:r>
               <w:rPr>
@@ -1331,7 +1462,7 @@
                 <w:noProof/>
                 <w:webHidden/>
               </w:rPr>
-              <w:t>18</w:t>
+              <w:t>19</w:t>
             </w:r>
             <w:r>
               <w:rPr>
@@ -1346,13 +1477,13 @@
           <w:pPr>
             <w:pStyle w:val="Sumrio1"/>
             <w:rPr>
-              <w:rFonts w:asciiTheme="minorHAnsi" w:hAnsiTheme="minorHAnsi" w:eastAsiaTheme="minorEastAsia"/>
+              <w:rFonts w:asciiTheme="minorHAnsi" w:eastAsiaTheme="minorEastAsia" w:hAnsiTheme="minorHAnsi"/>
               <w:noProof/>
               <w:sz w:val="22"/>
               <w:lang w:eastAsia="pt-BR"/>
             </w:rPr>
           </w:pPr>
-          <w:hyperlink w:history="1" w:anchor="_Toc25604416">
+          <w:hyperlink w:anchor="_Toc27161659" w:history="1">
             <w:r>
               <w:rPr>
                 <w:rStyle w:val="Hyperlink"/>
@@ -1379,7 +1510,7 @@
                 <w:noProof/>
                 <w:webHidden/>
               </w:rPr>
-              <w:instrText xml:space="preserve"> PAGEREF _Toc25604416 \h </w:instrText>
+              <w:instrText xml:space="preserve"> PAGEREF _Toc27161659 \h </w:instrText>
             </w:r>
             <w:r>
               <w:rPr>
@@ -1399,7 +1530,7 @@
                 <w:noProof/>
                 <w:webHidden/>
               </w:rPr>
-              <w:t>19</w:t>
+              <w:t>20</w:t>
             </w:r>
             <w:r>
               <w:rPr>
@@ -1414,13 +1545,13 @@
           <w:pPr>
             <w:pStyle w:val="Sumrio1"/>
             <w:rPr>
-              <w:rFonts w:asciiTheme="minorHAnsi" w:hAnsiTheme="minorHAnsi" w:eastAsiaTheme="minorEastAsia"/>
+              <w:rFonts w:asciiTheme="minorHAnsi" w:eastAsiaTheme="minorEastAsia" w:hAnsiTheme="minorHAnsi"/>
               <w:noProof/>
               <w:sz w:val="22"/>
               <w:lang w:eastAsia="pt-BR"/>
             </w:rPr>
           </w:pPr>
-          <w:hyperlink w:history="1" w:anchor="_Toc25604417">
+          <w:hyperlink w:anchor="_Toc27161660" w:history="1">
             <w:r>
               <w:rPr>
                 <w:rStyle w:val="Hyperlink"/>
@@ -1447,7 +1578,7 @@
                 <w:noProof/>
                 <w:webHidden/>
               </w:rPr>
-              <w:instrText xml:space="preserve"> PAGEREF _Toc25604417 \h </w:instrText>
+              <w:instrText xml:space="preserve"> PAGEREF _Toc27161660 \h </w:instrText>
             </w:r>
             <w:r>
               <w:rPr>
@@ -1467,7 +1598,7 @@
                 <w:noProof/>
                 <w:webHidden/>
               </w:rPr>
-              <w:t>20</w:t>
+              <w:t>21</w:t>
             </w:r>
             <w:r>
               <w:rPr>
@@ -1490,10 +1621,7 @@
       </w:sdtContent>
     </w:sdt>
     <w:p/>
-    <w:p>
-      <w:bookmarkStart w:name="_GoBack" w:id="0"/>
-      <w:bookmarkEnd w:id="0"/>
-    </w:p>
+    <w:p/>
     <w:p/>
     <w:p/>
     <w:p>
@@ -1526,12 +1654,12 @@
           <w:numId w:val="4"/>
         </w:numPr>
       </w:pPr>
-      <w:bookmarkStart w:name="_Toc25604410" w:id="1"/>
+      <w:bookmarkStart w:id="0" w:name="_Toc27161651"/>
       <w:r>
         <w:lastRenderedPageBreak/>
         <w:t>INTRODUÇÃO</w:t>
       </w:r>
-      <w:bookmarkEnd w:id="1"/>
+      <w:bookmarkEnd w:id="0"/>
     </w:p>
     <w:p>
       <w:r>
@@ -1546,7 +1674,25 @@
     </w:p>
     <w:p>
       <w:r>
-        <w:t xml:space="preserve">Os aplicativos de gerenciamento pessoais são uma das formas de que pessoas usam para tentar gerenciar suas tarefas, finanças e questões pessoais, porém, com o conglomerado de opções dispersas, que acabam propondo apenas um tipo de </w:t>
+        <w:t>Os aplicativos de gerenciamento pessoa</w:t>
+      </w:r>
+      <w:r>
+        <w:t>l</w:t>
+      </w:r>
+      <w:r>
+        <w:t xml:space="preserve"> são uma das formas de que pessoas usam para tentar gerenciar suas tarefas, finanças e </w:t>
+      </w:r>
+      <w:r>
+        <w:t>outras questões</w:t>
+      </w:r>
+      <w:r>
+        <w:t xml:space="preserve"> pessoais, porém, com o conglomerado de opções </w:t>
+      </w:r>
+      <w:r>
+        <w:t>variadas</w:t>
+      </w:r>
+      <w:r>
+        <w:t xml:space="preserve">, que acabam propondo apenas um tipo de </w:t>
       </w:r>
       <w:r>
         <w:t>solução engessada em poucos processos, a quantidade de serviços sendo usados ao mesmo tempo se tornou um peso para a maioria dos usuários.</w:t>
@@ -1554,10 +1700,19 @@
     </w:p>
     <w:p>
       <w:r>
-        <w:t>A unificação de vários serviços de utilidade de gestão pessoal é uma das propostas deste projeto, com o intuito de facilitar o acesso e utilização ao máximo, usando da simplicidade e velocidade, para que s</w:t>
+        <w:t xml:space="preserve">A unificação de vários serviços de utilidade </w:t>
       </w:r>
       <w:r>
-        <w:t>ejam sanadas as necessidades das pessoas que tem a gestão pessoal bem organizada como um dos princípios da qualidade de vida.</w:t>
+        <w:t>para</w:t>
+      </w:r>
+      <w:r>
+        <w:t xml:space="preserve"> gestão pessoal é uma das propostas deste projeto, com o intuito de facilitar o acesso e utilização ao máximo, usando da simplicidade e velocidade, para que s</w:t>
+      </w:r>
+      <w:r>
+        <w:t xml:space="preserve">ejam sanadas as necessidades das pessoas </w:t>
+      </w:r>
+      <w:r>
+        <w:t>que usam este tipo de aplicativo.</w:t>
       </w:r>
     </w:p>
     <w:p>
@@ -1594,65 +1749,189 @@
           <w:numId w:val="4"/>
         </w:numPr>
       </w:pPr>
-      <w:bookmarkStart w:name="_Toc25604411" w:id="2"/>
+      <w:bookmarkStart w:id="1" w:name="_Toc27161652"/>
       <w:r>
-        <w:t>DESENVOLVIMENTO</w:t>
+        <w:t>PROPOSTA DO PROJETO</w:t>
       </w:r>
-      <w:bookmarkEnd w:id="2"/>
+      <w:bookmarkEnd w:id="1"/>
     </w:p>
     <w:p>
       <w:r>
-        <w:t>O desenvolvimento da aplicação que representa o T.A.P. foi planejado para ser feito por meio de módulos, assim criando uma espécie de micro serviços que apesar de se conectarem, conseguem funcionar independentemente do funcionamento do outro, assim abrindo uma margem de contenção de falha no sistema como um todo, isolando o possível problema ou modificação ao seu módulo correspondente (Exemplo: Apesar do módulo de Saúde se relacionar com o módulo de Tarefas, ele consegue funcionar plenamente caso o módulo de Tarefas, por algum evento esteja com erro.).</w:t>
+        <w:t>O objetivo desde projeto é oferecer um aplicativo acessível e unificado com utilidades para gerenciamento pessoal, sendo baseado na simplicidade e velocidade da aplicação para o engajamento de diversos usuários e diversos dispositivos.</w:t>
+      </w:r>
+    </w:p>
+    <w:p>
+      <w:r>
+        <w:t>A motivação para o desenvolvimento da ideia deste projeto foi baseada na observação de dados obtidos em pesquisas e entrevistas realizadas com diversos tipos de usuários, sendo adeptos ou não à aplicativos de gerenciamento pessoal. E com os resultados encontrados, foi possível a estruturação e prototipação da proposta.</w:t>
       </w:r>
     </w:p>
     <w:p>
       <w:pPr>
         <w:pStyle w:val="Subttulo"/>
       </w:pPr>
-      <w:bookmarkStart w:name="_Toc25604412" w:id="3"/>
+      <w:r>
+        <w:t xml:space="preserve">2.1 </w:t>
+      </w:r>
+      <w:bookmarkStart w:id="2" w:name="_Toc27161653"/>
+      <w:r>
+        <w:t>PESQUISAS SOBRE O MERCADO</w:t>
+      </w:r>
+      <w:bookmarkEnd w:id="2"/>
+    </w:p>
+    <w:p>
+      <w:r>
+        <w:drawing>
+          <wp:anchor distT="0" distB="0" distL="114300" distR="114300" simplePos="0" relativeHeight="251658240" behindDoc="0" locked="0" layoutInCell="1" allowOverlap="1" wp14:anchorId="5C78C0CB" wp14:editId="497E92FA">
+            <wp:simplePos x="0" y="0"/>
+            <wp:positionH relativeFrom="margin">
+              <wp:align>left</wp:align>
+            </wp:positionH>
+            <wp:positionV relativeFrom="paragraph">
+              <wp:posOffset>1056005</wp:posOffset>
+            </wp:positionV>
+            <wp:extent cx="5610225" cy="3067050"/>
+            <wp:effectExtent l="0" t="0" r="9525" b="0"/>
+            <wp:wrapTopAndBottom/>
+            <wp:docPr id="1" name="Imagem 1"/>
+            <wp:cNvGraphicFramePr>
+              <a:graphicFrameLocks xmlns:a="http://schemas.openxmlformats.org/drawingml/2006/main" noChangeAspect="1"/>
+            </wp:cNvGraphicFramePr>
+            <a:graphic xmlns:a="http://schemas.openxmlformats.org/drawingml/2006/main">
+              <a:graphicData uri="http://schemas.openxmlformats.org/drawingml/2006/picture">
+                <pic:pic xmlns:pic="http://schemas.openxmlformats.org/drawingml/2006/picture">
+                  <pic:nvPicPr>
+                    <pic:cNvPr id="1" name=""/>
+                    <pic:cNvPicPr/>
+                  </pic:nvPicPr>
+                  <pic:blipFill>
+                    <a:blip r:embed="rId15">
+                      <a:extLst>
+                        <a:ext uri="{28A0092B-C50C-407E-A947-70E740481C1C}">
+                          <a14:useLocalDpi xmlns:a14="http://schemas.microsoft.com/office/drawing/2010/main" val="0"/>
+                        </a:ext>
+                      </a:extLst>
+                    </a:blip>
+                    <a:stretch>
+                      <a:fillRect/>
+                    </a:stretch>
+                  </pic:blipFill>
+                  <pic:spPr>
+                    <a:xfrm>
+                      <a:off x="0" y="0"/>
+                      <a:ext cx="5610225" cy="3067050"/>
+                    </a:xfrm>
+                    <a:prstGeom prst="rect">
+                      <a:avLst/>
+                    </a:prstGeom>
+                  </pic:spPr>
+                </pic:pic>
+              </a:graphicData>
+            </a:graphic>
+            <wp14:sizeRelH relativeFrom="margin">
+              <wp14:pctWidth>0</wp14:pctWidth>
+            </wp14:sizeRelH>
+            <wp14:sizeRelV relativeFrom="margin">
+              <wp14:pctHeight>0</wp14:pctHeight>
+            </wp14:sizeRelV>
+          </wp:anchor>
+        </w:drawing>
+      </w:r>
+      <w:r>
+        <w:t>O mercado já existente em volta de aplicativos de utilidades pessoais não é recente. Desde o surgimento dos primeiros smartphones – por volta d</w:t>
+      </w:r>
+      <w:r>
+        <w:t>e 2007 – existem aplicativos que oferecem algum tipo de utilidade, seja um calendário, lista de tarefas ou outro tipo de ferramenta.</w:t>
+      </w:r>
+    </w:p>
+    <w:p>
+      <w:pPr>
+        <w:pStyle w:val="Legenda"/>
+        <w:spacing w:before="240" w:after="360"/>
+      </w:pPr>
+      <w:r>
+        <w:t>Imagem: Retirada da Internet (</w:t>
+      </w:r>
+      <w:r>
+        <w:t>https://play.google.com/store/search?q=gerenciamento%20pessoal&amp;c=apps&amp;hl=pt_BR</w:t>
+      </w:r>
+      <w:r>
+        <w:t>)</w:t>
+      </w:r>
+    </w:p>
+    <w:p>
+      <w:r>
+        <w:t xml:space="preserve">Em uma das lojas de aplicativos mais acessadas do mundo, a Play Store (Android), há a oferta de mais de 100 aplicativos do </w:t>
+      </w:r>
+      <w:r>
+        <w:t xml:space="preserve">tema, sem contar outras lojas semelhantes e aplicativos oferecidos à parte (por sites ou </w:t>
+      </w:r>
+      <w:r>
+        <w:t xml:space="preserve">nativos de sistemas). </w:t>
+      </w:r>
+      <w:r>
+        <w:lastRenderedPageBreak/>
+        <w:t>Porém, além da quantidade de aplicativos, foi observado uma questão em várias das lojas, a separação de aplicativos por função. Basicamente, um aplicativo oferece uma funcionalidade e apenas isso, ou seja, caso o usuário queira ter um gerenciamento financeiro e de tarefas, terá que instalar dois aplicativos em seu dispositivo, o que em alguns dispositivos com capacidade de armazenamento ou processamento reduzida pode ser um problema.</w:t>
+      </w:r>
+    </w:p>
+    <w:p>
+      <w:pPr>
+        <w:ind w:firstLine="0"/>
+      </w:pPr>
+      <w:r>
+        <w:t>A concorrência em si não é algo disputado fervorosamente, pois pode se considerar uma área um tanto estagnada, com pequenos picos de popularidade, principalmente no ano de 2019, com os aplicativos de gerenciamento financeiro como Guia Bolso, provenientes de influências de FinTechs e Bancos Digitais, e com aplicativos de monitoramento de exercícios físicos, originários dos relógios inteligentes, muito populares entre 2018 e 2019.</w:t>
+      </w:r>
+      <w:r>
+        <w:t xml:space="preserve"> Apesar de não ser um mercado de muita disputa, grandes empresas como Google e Microsoft já oferecem seus próprios aplicativos para conveniência de seus usuários, que muitas vezes os usam nativamente em seus aparelhos móveis (no caso dos smartphones Pixel e Lenovo da Google, e do já fora de mercado Nokia Windows Phone).</w:t>
+      </w:r>
+      <w:bookmarkStart w:id="3" w:name="_GoBack"/>
+      <w:bookmarkEnd w:id="3"/>
+    </w:p>
+    <w:p/>
+    <w:p>
+      <w:pPr>
+        <w:pStyle w:val="CAPTULOS"/>
+        <w:numPr>
+          <w:ilvl w:val="0"/>
+          <w:numId w:val="4"/>
+        </w:numPr>
+      </w:pPr>
+      <w:bookmarkStart w:id="4" w:name="_Toc27161654"/>
+      <w:r>
+        <w:t>DESENVOLVIMENTO</w:t>
+      </w:r>
+      <w:bookmarkEnd w:id="4"/>
+    </w:p>
+    <w:p>
+      <w:r>
+        <w:t>O desenvolvimento da aplicação que representa o T.A.P. foi planejado para ser feito por meio de módulos, assim criando uma espécie de micro serviços que apesar de se conectarem, conseguem funcionar independentemente do funcionamento do outro, assim abrindo uma margem de contenção de falha no sistema como um todo, isolando o possível problema ou modificação ao seu módulo correspondente (Exemplo: Apesar do módulo de Saúde se relacionar com o módulo de Tarefas, ele consegue funcionar plenamente caso o módulo de Tarefas, por algum evento</w:t>
+      </w:r>
+      <w:r>
+        <w:t>,</w:t>
+      </w:r>
+      <w:r>
+        <w:t xml:space="preserve"> esteja com erro.).</w:t>
+      </w:r>
+    </w:p>
+    <w:p>
+      <w:pPr>
+        <w:pStyle w:val="Subttulo"/>
+      </w:pPr>
+      <w:bookmarkStart w:id="5" w:name="_Toc27161655"/>
       <w:r>
         <w:t>2.1. RESPONSIVIDADE E DESENVOLVIMENTO PROGRESSIVE WEB APP</w:t>
       </w:r>
-      <w:bookmarkEnd w:id="3"/>
+      <w:bookmarkEnd w:id="5"/>
     </w:p>
     <w:p>
       <w:r>
-        <w:t xml:space="preserve">Com a comprovada massiva utilização de trafego na internet por meio de dispositivos móveis (celulares, smartphones, </w:t>
-      </w:r>
-      <w:proofErr w:type="spellStart"/>
-      <w:r>
-        <w:t>tablets</w:t>
-      </w:r>
-      <w:proofErr w:type="spellEnd"/>
-      <w:r>
-        <w:t xml:space="preserve"> e afins) o desenvolvimento para plataformas móveis se mostra uma parte importante de todo sistema e website, e justamente por isso, o T.A.P. foi idealizado para plataformas móveis por meio de um conceito de desenvolvimento utilizado por grandes empresas do ramo da tecnologia da informação, e apoio da gigante da indústria digital: Google (</w:t>
-      </w:r>
-      <w:proofErr w:type="spellStart"/>
-      <w:r>
-        <w:t>Alphabet</w:t>
-      </w:r>
-      <w:proofErr w:type="spellEnd"/>
-      <w:r>
-        <w:t xml:space="preserve"> Inc.)</w:t>
+        <w:t xml:space="preserve">Com a comprovada massiva utilização de trafego na internet por meio de dispositivos móveis (celulares, smartphones, tablets e afins) o desenvolvimento para plataformas móveis se mostra uma parte importante de todo sistema e website, e justamente por isso, o T.A.P. foi idealizado para plataformas móveis por meio de um </w:t>
       </w:r>
       <w:r>
-        <w:t xml:space="preserve">, o desenvolvimento de </w:t>
+        <w:lastRenderedPageBreak/>
+        <w:t>conceito de desenvolvimento utilizado por grandes empresas do ramo da tecnologia da informação, e apoio da gigante da indústria digital: Google (Alphabet Inc.)</w:t>
       </w:r>
-      <w:proofErr w:type="spellStart"/>
       <w:r>
-        <w:t>Progressive</w:t>
-      </w:r>
-      <w:proofErr w:type="spellEnd"/>
-      <w:r>
-        <w:t xml:space="preserve"> Web </w:t>
-      </w:r>
-      <w:proofErr w:type="spellStart"/>
-      <w:r>
-        <w:t>Apps</w:t>
-      </w:r>
-      <w:proofErr w:type="spellEnd"/>
-      <w:r>
-        <w:t xml:space="preserve"> (Aplicações Web Progressivas).</w:t>
+        <w:t>, o desenvolvimento de Progressive Web Apps (Aplicações Web Progressivas).</w:t>
       </w:r>
     </w:p>
     <w:p>
@@ -1664,14 +1943,14 @@
       <w:pPr>
         <w:pStyle w:val="Subttulo"/>
       </w:pPr>
-      <w:bookmarkStart w:name="_Toc25604413" w:id="4"/>
+      <w:bookmarkStart w:id="6" w:name="_Toc27161656"/>
       <w:r>
         <w:t xml:space="preserve">2.2 </w:t>
       </w:r>
       <w:r>
         <w:t>LEVANTAMENTO DE REQUISITOS</w:t>
       </w:r>
-      <w:bookmarkEnd w:id="4"/>
+      <w:bookmarkEnd w:id="6"/>
     </w:p>
     <w:p>
       <w:r>
@@ -1714,7 +1993,6 @@
               <w:rPr>
                 <w:sz w:val="22"/>
               </w:rPr>
-              <w:lastRenderedPageBreak/>
               <w:t xml:space="preserve">F1 – </w:t>
             </w:r>
             <w:r>
@@ -2439,6 +2717,7 @@
               <w:rPr>
                 <w:sz w:val="22"/>
               </w:rPr>
+              <w:lastRenderedPageBreak/>
               <w:t>F2</w:t>
             </w:r>
             <w:r>
@@ -2447,19 +2726,11 @@
               </w:rPr>
               <w:t xml:space="preserve"> – </w:t>
             </w:r>
-            <w:proofErr w:type="spellStart"/>
-            <w:r>
-              <w:rPr>
-                <w:sz w:val="22"/>
-              </w:rPr>
-              <w:t>Logar</w:t>
-            </w:r>
-            <w:proofErr w:type="spellEnd"/>
-            <w:r>
-              <w:rPr>
-                <w:sz w:val="22"/>
-              </w:rPr>
-              <w:t xml:space="preserve"> (acesso ao sistema) usuário</w:t>
+            <w:r>
+              <w:rPr>
+                <w:sz w:val="22"/>
+              </w:rPr>
+              <w:t>Logar (acesso ao sistema) usuário</w:t>
             </w:r>
           </w:p>
         </w:tc>
@@ -3075,7 +3346,6 @@
               <w:rPr>
                 <w:sz w:val="22"/>
               </w:rPr>
-              <w:lastRenderedPageBreak/>
               <w:t>F3</w:t>
             </w:r>
             <w:r>
@@ -3618,6 +3888,7 @@
               <w:rPr>
                 <w:sz w:val="22"/>
               </w:rPr>
+              <w:lastRenderedPageBreak/>
               <w:t>F4</w:t>
             </w:r>
             <w:r>
@@ -4505,21 +4776,7 @@
               <w:rPr>
                 <w:sz w:val="22"/>
               </w:rPr>
-              <w:t xml:space="preserve">O usuário deve ser redirecionado para a tela principal para que faça </w:t>
-            </w:r>
-            <w:proofErr w:type="spellStart"/>
-            <w:r>
-              <w:rPr>
-                <w:sz w:val="22"/>
-              </w:rPr>
-              <w:t>login</w:t>
-            </w:r>
-            <w:proofErr w:type="spellEnd"/>
-            <w:r>
-              <w:rPr>
-                <w:sz w:val="22"/>
-              </w:rPr>
-              <w:t xml:space="preserve"> novamente.</w:t>
+              <w:t>O usuário deve ser redirecionado para a tela principal para que faça login novamente.</w:t>
             </w:r>
           </w:p>
         </w:tc>
@@ -5146,6 +5403,7 @@
               <w:rPr>
                 <w:sz w:val="22"/>
               </w:rPr>
+              <w:lastRenderedPageBreak/>
               <w:t xml:space="preserve">F7 </w:t>
             </w:r>
             <w:r>
@@ -6234,7 +6492,6 @@
               <w:rPr>
                 <w:sz w:val="22"/>
               </w:rPr>
-              <w:lastRenderedPageBreak/>
               <w:t xml:space="preserve">F9 </w:t>
             </w:r>
             <w:r>
@@ -6243,14 +6500,12 @@
               </w:rPr>
               <w:t xml:space="preserve">– </w:t>
             </w:r>
-            <w:proofErr w:type="spellStart"/>
             <w:r>
               <w:rPr>
                 <w:sz w:val="22"/>
               </w:rPr>
               <w:t>Deslogar</w:t>
             </w:r>
-            <w:proofErr w:type="spellEnd"/>
           </w:p>
         </w:tc>
         <w:tc>
@@ -6312,19 +6567,11 @@
                 <w:sz w:val="22"/>
               </w:rPr>
             </w:pPr>
-            <w:proofErr w:type="spellStart"/>
-            <w:r>
-              <w:rPr>
-                <w:sz w:val="22"/>
-              </w:rPr>
-              <w:t>Desloga</w:t>
-            </w:r>
-            <w:proofErr w:type="spellEnd"/>
-            <w:r>
-              <w:rPr>
-                <w:sz w:val="22"/>
-              </w:rPr>
-              <w:t xml:space="preserve"> o usuário do sistema.</w:t>
+            <w:r>
+              <w:rPr>
+                <w:sz w:val="22"/>
+              </w:rPr>
+              <w:t>Desloga o usuário do sistema.</w:t>
             </w:r>
           </w:p>
         </w:tc>
@@ -6629,21 +6876,7 @@
               <w:rPr>
                 <w:sz w:val="22"/>
               </w:rPr>
-              <w:t xml:space="preserve">Redireciona o usuário para a página de </w:t>
-            </w:r>
-            <w:proofErr w:type="spellStart"/>
-            <w:r>
-              <w:rPr>
-                <w:sz w:val="22"/>
-              </w:rPr>
-              <w:t>login</w:t>
-            </w:r>
-            <w:proofErr w:type="spellEnd"/>
-            <w:r>
-              <w:rPr>
-                <w:sz w:val="22"/>
-              </w:rPr>
-              <w:t>.</w:t>
+              <w:t>Redireciona o usuário para a página de login.</w:t>
             </w:r>
           </w:p>
         </w:tc>
@@ -6765,6 +6998,7 @@
               <w:rPr>
                 <w:sz w:val="22"/>
               </w:rPr>
+              <w:lastRenderedPageBreak/>
               <w:t xml:space="preserve">F10 </w:t>
             </w:r>
             <w:r>
@@ -8603,6 +8837,7 @@
               <w:rPr>
                 <w:sz w:val="22"/>
               </w:rPr>
+              <w:lastRenderedPageBreak/>
               <w:t xml:space="preserve">F15 </w:t>
             </w:r>
             <w:r>
@@ -9435,7 +9670,6 @@
               <w:rPr>
                 <w:sz w:val="22"/>
               </w:rPr>
-              <w:lastRenderedPageBreak/>
               <w:t xml:space="preserve">F16 </w:t>
             </w:r>
             <w:r>
@@ -9910,6 +10144,7 @@
               <w:rPr>
                 <w:sz w:val="22"/>
               </w:rPr>
+              <w:lastRenderedPageBreak/>
               <w:t xml:space="preserve">F17 </w:t>
             </w:r>
             <w:r>
@@ -10795,7 +11030,6 @@
               <w:rPr>
                 <w:sz w:val="22"/>
               </w:rPr>
-              <w:lastRenderedPageBreak/>
               <w:t xml:space="preserve">F19 </w:t>
             </w:r>
             <w:r>
@@ -11165,6 +11399,7 @@
               <w:rPr>
                 <w:sz w:val="22"/>
               </w:rPr>
+              <w:lastRenderedPageBreak/>
               <w:t xml:space="preserve">F20 </w:t>
             </w:r>
             <w:r>
@@ -11765,7 +12000,6 @@
               <w:rPr>
                 <w:sz w:val="22"/>
               </w:rPr>
-              <w:lastRenderedPageBreak/>
               <w:t xml:space="preserve">F21 </w:t>
             </w:r>
             <w:r>
@@ -13059,7 +13293,6 @@
               <w:rPr>
                 <w:sz w:val="22"/>
               </w:rPr>
-              <w:lastRenderedPageBreak/>
               <w:t xml:space="preserve">F23 </w:t>
             </w:r>
             <w:r>
@@ -14064,6 +14297,7 @@
               <w:rPr>
                 <w:sz w:val="22"/>
               </w:rPr>
+              <w:lastRenderedPageBreak/>
               <w:t xml:space="preserve">F25 </w:t>
             </w:r>
             <w:r>
@@ -14445,7 +14679,6 @@
               <w:rPr>
                 <w:sz w:val="22"/>
               </w:rPr>
-              <w:lastRenderedPageBreak/>
               <w:t xml:space="preserve">F26 </w:t>
             </w:r>
             <w:r>
@@ -15610,6 +15843,7 @@
               <w:rPr>
                 <w:sz w:val="22"/>
               </w:rPr>
+              <w:lastRenderedPageBreak/>
               <w:t xml:space="preserve">F28 </w:t>
             </w:r>
             <w:r>
@@ -16002,7 +16236,6 @@
               <w:rPr>
                 <w:sz w:val="22"/>
               </w:rPr>
-              <w:lastRenderedPageBreak/>
               <w:t xml:space="preserve">F29 </w:t>
             </w:r>
             <w:r>
@@ -16997,6 +17230,7 @@
               <w:rPr>
                 <w:sz w:val="22"/>
               </w:rPr>
+              <w:lastRenderedPageBreak/>
               <w:t>F31 – Editar sintoma</w:t>
             </w:r>
           </w:p>
@@ -17490,7 +17724,6 @@
               <w:rPr>
                 <w:sz w:val="22"/>
               </w:rPr>
-              <w:lastRenderedPageBreak/>
               <w:t>F32 – Listar sintomas</w:t>
             </w:r>
           </w:p>
@@ -18738,6 +18971,7 @@
               <w:rPr>
                 <w:sz w:val="22"/>
               </w:rPr>
+              <w:lastRenderedPageBreak/>
               <w:t>F35 – Editar preferências</w:t>
             </w:r>
           </w:p>
@@ -19210,11 +19444,11 @@
         <w:lastRenderedPageBreak/>
         <w:t xml:space="preserve"> </w:t>
       </w:r>
-      <w:bookmarkStart w:name="_Toc25604414" w:id="5"/>
+      <w:bookmarkStart w:id="7" w:name="_Toc27161657"/>
       <w:r>
         <w:t>CONSIDERAÇÕES FINAIS</w:t>
       </w:r>
-      <w:bookmarkEnd w:id="5"/>
+      <w:bookmarkEnd w:id="7"/>
     </w:p>
     <w:p>
       <w:r>
@@ -19241,11 +19475,11 @@
       <w:pPr>
         <w:pStyle w:val="CAPTULOS"/>
       </w:pPr>
-      <w:bookmarkStart w:name="_Toc25604415" w:id="6"/>
+      <w:bookmarkStart w:id="8" w:name="_Toc27161658"/>
       <w:r>
         <w:t>REFERÊNCIA BIBLIOGRÁFICA</w:t>
       </w:r>
-      <w:bookmarkEnd w:id="6"/>
+      <w:bookmarkEnd w:id="8"/>
     </w:p>
     <w:p/>
     <w:p/>
@@ -19271,12 +19505,12 @@
       <w:pPr>
         <w:pStyle w:val="CAPTULOS"/>
       </w:pPr>
-      <w:bookmarkStart w:name="_Toc25604416" w:id="7"/>
+      <w:bookmarkStart w:id="9" w:name="_Toc27161659"/>
       <w:r>
         <w:lastRenderedPageBreak/>
         <w:t>GLOSSÁRIO</w:t>
       </w:r>
-      <w:bookmarkEnd w:id="7"/>
+      <w:bookmarkEnd w:id="9"/>
     </w:p>
     <w:p>
       <w:r>
@@ -19308,12 +19542,12 @@
       <w:pPr>
         <w:pStyle w:val="CAPTULOS"/>
       </w:pPr>
-      <w:bookmarkStart w:name="_Toc25604417" w:id="8"/>
+      <w:bookmarkStart w:id="10" w:name="_Toc27161660"/>
       <w:r>
         <w:lastRenderedPageBreak/>
         <w:t>ANEXOS</w:t>
       </w:r>
-      <w:bookmarkEnd w:id="8"/>
+      <w:bookmarkEnd w:id="10"/>
     </w:p>
     <w:p/>
     <w:p>
@@ -19340,7 +19574,7 @@
       </w:r>
     </w:p>
     <w:sectPr>
-      <w:headerReference w:type="default" r:id="rId15"/>
+      <w:headerReference w:type="default" r:id="rId16"/>
       <w:pgSz w:w="11906" w:h="16838"/>
       <w:pgMar w:top="1701" w:right="1134" w:bottom="1134" w:left="1701" w:header="709" w:footer="709" w:gutter="0"/>
       <w:cols w:space="708"/>
@@ -19351,7 +19585,7 @@
 </file>
 
 <file path=word/endnotes.xml><?xml version="1.0" encoding="utf-8"?>
-<w:endnotes xmlns:wpc="http://schemas.microsoft.com/office/word/2010/wordprocessingCanvas" xmlns:cx="http://schemas.microsoft.com/office/drawing/2014/chartex" xmlns:mc="http://schemas.openxmlformats.org/markup-compatibility/2006" xmlns:o="urn:schemas-microsoft-com:office:office" xmlns:r="http://schemas.openxmlformats.org/officeDocument/2006/relationships" xmlns:m="http://schemas.openxmlformats.org/officeDocument/2006/math" xmlns:v="urn:schemas-microsoft-com:vml" xmlns:wp14="http://schemas.microsoft.com/office/word/2010/wordprocessingDrawing" xmlns:wp="http://schemas.openxmlformats.org/drawingml/2006/wordprocessingDrawing" xmlns:w10="urn:schemas-microsoft-com:office:word" xmlns:w="http://schemas.openxmlformats.org/wordprocessingml/2006/main" xmlns:w14="http://schemas.microsoft.com/office/word/2010/wordml" xmlns:w15="http://schemas.microsoft.com/office/word/2012/wordml" xmlns:w16se="http://schemas.microsoft.com/office/word/2015/wordml/symex" xmlns:wpg="http://schemas.microsoft.com/office/word/2010/wordprocessingGroup" xmlns:wpi="http://schemas.microsoft.com/office/word/2010/wordprocessingInk" xmlns:wne="http://schemas.microsoft.com/office/word/2006/wordml" xmlns:wps="http://schemas.microsoft.com/office/word/2010/wordprocessingShape" mc:Ignorable="w14 w15 w16se wp14">
+<w:endnotes xmlns:wpc="http://schemas.microsoft.com/office/word/2010/wordprocessingCanvas" xmlns:cx="http://schemas.microsoft.com/office/drawing/2014/chartex" xmlns:cx1="http://schemas.microsoft.com/office/drawing/2015/9/8/chartex" xmlns:cx2="http://schemas.microsoft.com/office/drawing/2015/10/21/chartex" xmlns:cx3="http://schemas.microsoft.com/office/drawing/2016/5/9/chartex" xmlns:cx4="http://schemas.microsoft.com/office/drawing/2016/5/10/chartex" xmlns:cx5="http://schemas.microsoft.com/office/drawing/2016/5/11/chartex" xmlns:cx6="http://schemas.microsoft.com/office/drawing/2016/5/12/chartex" xmlns:cx7="http://schemas.microsoft.com/office/drawing/2016/5/13/chartex" xmlns:cx8="http://schemas.microsoft.com/office/drawing/2016/5/14/chartex" xmlns:mc="http://schemas.openxmlformats.org/markup-compatibility/2006" xmlns:aink="http://schemas.microsoft.com/office/drawing/2016/ink" xmlns:am3d="http://schemas.microsoft.com/office/drawing/2017/model3d" xmlns:o="urn:schemas-microsoft-com:office:office" xmlns:r="http://schemas.openxmlformats.org/officeDocument/2006/relationships" xmlns:m="http://schemas.openxmlformats.org/officeDocument/2006/math" xmlns:v="urn:schemas-microsoft-com:vml" xmlns:wp14="http://schemas.microsoft.com/office/word/2010/wordprocessingDrawing" xmlns:wp="http://schemas.openxmlformats.org/drawingml/2006/wordprocessingDrawing" xmlns:w10="urn:schemas-microsoft-com:office:word" xmlns:w="http://schemas.openxmlformats.org/wordprocessingml/2006/main" xmlns:w14="http://schemas.microsoft.com/office/word/2010/wordml" xmlns:w15="http://schemas.microsoft.com/office/word/2012/wordml" xmlns:w16cid="http://schemas.microsoft.com/office/word/2016/wordml/cid" xmlns:w16se="http://schemas.microsoft.com/office/word/2015/wordml/symex" xmlns:wpg="http://schemas.microsoft.com/office/word/2010/wordprocessingGroup" xmlns:wpi="http://schemas.microsoft.com/office/word/2010/wordprocessingInk" xmlns:wne="http://schemas.microsoft.com/office/word/2006/wordml" xmlns:wps="http://schemas.microsoft.com/office/word/2010/wordprocessingShape" mc:Ignorable="w14 w15 w16se w16cid wp14">
   <w:endnote w:type="separator" w:id="-1">
     <w:p>
       <w:pPr>
@@ -19376,7 +19610,7 @@
 </file>
 
 <file path=word/footer1.xml><?xml version="1.0" encoding="utf-8"?>
-<w:ftr xmlns:wpc="http://schemas.microsoft.com/office/word/2010/wordprocessingCanvas" xmlns:cx="http://schemas.microsoft.com/office/drawing/2014/chartex" xmlns:mc="http://schemas.openxmlformats.org/markup-compatibility/2006" xmlns:o="urn:schemas-microsoft-com:office:office" xmlns:r="http://schemas.openxmlformats.org/officeDocument/2006/relationships" xmlns:m="http://schemas.openxmlformats.org/officeDocument/2006/math" xmlns:v="urn:schemas-microsoft-com:vml" xmlns:wp14="http://schemas.microsoft.com/office/word/2010/wordprocessingDrawing" xmlns:wp="http://schemas.openxmlformats.org/drawingml/2006/wordprocessingDrawing" xmlns:w10="urn:schemas-microsoft-com:office:word" xmlns:w="http://schemas.openxmlformats.org/wordprocessingml/2006/main" xmlns:w14="http://schemas.microsoft.com/office/word/2010/wordml" xmlns:w15="http://schemas.microsoft.com/office/word/2012/wordml" xmlns:w16se="http://schemas.microsoft.com/office/word/2015/wordml/symex" xmlns:wpg="http://schemas.microsoft.com/office/word/2010/wordprocessingGroup" xmlns:wpi="http://schemas.microsoft.com/office/word/2010/wordprocessingInk" xmlns:wne="http://schemas.microsoft.com/office/word/2006/wordml" xmlns:wps="http://schemas.microsoft.com/office/word/2010/wordprocessingShape" mc:Ignorable="w14 w15 w16se wp14">
+<w:ftr xmlns:wpc="http://schemas.microsoft.com/office/word/2010/wordprocessingCanvas" xmlns:cx="http://schemas.microsoft.com/office/drawing/2014/chartex" xmlns:cx1="http://schemas.microsoft.com/office/drawing/2015/9/8/chartex" xmlns:cx2="http://schemas.microsoft.com/office/drawing/2015/10/21/chartex" xmlns:cx3="http://schemas.microsoft.com/office/drawing/2016/5/9/chartex" xmlns:cx4="http://schemas.microsoft.com/office/drawing/2016/5/10/chartex" xmlns:cx5="http://schemas.microsoft.com/office/drawing/2016/5/11/chartex" xmlns:cx6="http://schemas.microsoft.com/office/drawing/2016/5/12/chartex" xmlns:cx7="http://schemas.microsoft.com/office/drawing/2016/5/13/chartex" xmlns:cx8="http://schemas.microsoft.com/office/drawing/2016/5/14/chartex" xmlns:mc="http://schemas.openxmlformats.org/markup-compatibility/2006" xmlns:aink="http://schemas.microsoft.com/office/drawing/2016/ink" xmlns:am3d="http://schemas.microsoft.com/office/drawing/2017/model3d" xmlns:o="urn:schemas-microsoft-com:office:office" xmlns:r="http://schemas.openxmlformats.org/officeDocument/2006/relationships" xmlns:m="http://schemas.openxmlformats.org/officeDocument/2006/math" xmlns:v="urn:schemas-microsoft-com:vml" xmlns:wp14="http://schemas.microsoft.com/office/word/2010/wordprocessingDrawing" xmlns:wp="http://schemas.openxmlformats.org/drawingml/2006/wordprocessingDrawing" xmlns:w10="urn:schemas-microsoft-com:office:word" xmlns:w="http://schemas.openxmlformats.org/wordprocessingml/2006/main" xmlns:w14="http://schemas.microsoft.com/office/word/2010/wordml" xmlns:w15="http://schemas.microsoft.com/office/word/2012/wordml" xmlns:w16cid="http://schemas.microsoft.com/office/word/2016/wordml/cid" xmlns:w16se="http://schemas.microsoft.com/office/word/2015/wordml/symex" xmlns:wpg="http://schemas.microsoft.com/office/word/2010/wordprocessingGroup" xmlns:wpi="http://schemas.microsoft.com/office/word/2010/wordprocessingInk" xmlns:wne="http://schemas.microsoft.com/office/word/2006/wordml" xmlns:wps="http://schemas.microsoft.com/office/word/2010/wordprocessingShape" mc:Ignorable="w14 w15 w16se w16cid wp14">
   <w:p>
     <w:pPr>
       <w:pStyle w:val="Rodap"/>
@@ -19386,7 +19620,7 @@
 </file>
 
 <file path=word/footer2.xml><?xml version="1.0" encoding="utf-8"?>
-<w:ftr xmlns:wpc="http://schemas.microsoft.com/office/word/2010/wordprocessingCanvas" xmlns:cx="http://schemas.microsoft.com/office/drawing/2014/chartex" xmlns:mc="http://schemas.openxmlformats.org/markup-compatibility/2006" xmlns:o="urn:schemas-microsoft-com:office:office" xmlns:r="http://schemas.openxmlformats.org/officeDocument/2006/relationships" xmlns:m="http://schemas.openxmlformats.org/officeDocument/2006/math" xmlns:v="urn:schemas-microsoft-com:vml" xmlns:wp14="http://schemas.microsoft.com/office/word/2010/wordprocessingDrawing" xmlns:wp="http://schemas.openxmlformats.org/drawingml/2006/wordprocessingDrawing" xmlns:w10="urn:schemas-microsoft-com:office:word" xmlns:w="http://schemas.openxmlformats.org/wordprocessingml/2006/main" xmlns:w14="http://schemas.microsoft.com/office/word/2010/wordml" xmlns:w15="http://schemas.microsoft.com/office/word/2012/wordml" xmlns:w16se="http://schemas.microsoft.com/office/word/2015/wordml/symex" xmlns:wpg="http://schemas.microsoft.com/office/word/2010/wordprocessingGroup" xmlns:wpi="http://schemas.microsoft.com/office/word/2010/wordprocessingInk" xmlns:wne="http://schemas.microsoft.com/office/word/2006/wordml" xmlns:wps="http://schemas.microsoft.com/office/word/2010/wordprocessingShape" mc:Ignorable="w14 w15 w16se wp14">
+<w:ftr xmlns:wpc="http://schemas.microsoft.com/office/word/2010/wordprocessingCanvas" xmlns:cx="http://schemas.microsoft.com/office/drawing/2014/chartex" xmlns:cx1="http://schemas.microsoft.com/office/drawing/2015/9/8/chartex" xmlns:cx2="http://schemas.microsoft.com/office/drawing/2015/10/21/chartex" xmlns:cx3="http://schemas.microsoft.com/office/drawing/2016/5/9/chartex" xmlns:cx4="http://schemas.microsoft.com/office/drawing/2016/5/10/chartex" xmlns:cx5="http://schemas.microsoft.com/office/drawing/2016/5/11/chartex" xmlns:cx6="http://schemas.microsoft.com/office/drawing/2016/5/12/chartex" xmlns:cx7="http://schemas.microsoft.com/office/drawing/2016/5/13/chartex" xmlns:cx8="http://schemas.microsoft.com/office/drawing/2016/5/14/chartex" xmlns:mc="http://schemas.openxmlformats.org/markup-compatibility/2006" xmlns:aink="http://schemas.microsoft.com/office/drawing/2016/ink" xmlns:am3d="http://schemas.microsoft.com/office/drawing/2017/model3d" xmlns:o="urn:schemas-microsoft-com:office:office" xmlns:r="http://schemas.openxmlformats.org/officeDocument/2006/relationships" xmlns:m="http://schemas.openxmlformats.org/officeDocument/2006/math" xmlns:v="urn:schemas-microsoft-com:vml" xmlns:wp14="http://schemas.microsoft.com/office/word/2010/wordprocessingDrawing" xmlns:wp="http://schemas.openxmlformats.org/drawingml/2006/wordprocessingDrawing" xmlns:w10="urn:schemas-microsoft-com:office:word" xmlns:w="http://schemas.openxmlformats.org/wordprocessingml/2006/main" xmlns:w14="http://schemas.microsoft.com/office/word/2010/wordml" xmlns:w15="http://schemas.microsoft.com/office/word/2012/wordml" xmlns:w16cid="http://schemas.microsoft.com/office/word/2016/wordml/cid" xmlns:w16se="http://schemas.microsoft.com/office/word/2015/wordml/symex" xmlns:wpg="http://schemas.microsoft.com/office/word/2010/wordprocessingGroup" xmlns:wpi="http://schemas.microsoft.com/office/word/2010/wordprocessingInk" xmlns:wne="http://schemas.microsoft.com/office/word/2006/wordml" xmlns:wps="http://schemas.microsoft.com/office/word/2010/wordprocessingShape" mc:Ignorable="w14 w15 w16se w16cid wp14">
   <w:p>
     <w:pPr>
       <w:pStyle w:val="Rodap"/>
@@ -19396,7 +19630,7 @@
 </file>
 
 <file path=word/footer3.xml><?xml version="1.0" encoding="utf-8"?>
-<w:ftr xmlns:wpc="http://schemas.microsoft.com/office/word/2010/wordprocessingCanvas" xmlns:cx="http://schemas.microsoft.com/office/drawing/2014/chartex" xmlns:mc="http://schemas.openxmlformats.org/markup-compatibility/2006" xmlns:o="urn:schemas-microsoft-com:office:office" xmlns:r="http://schemas.openxmlformats.org/officeDocument/2006/relationships" xmlns:m="http://schemas.openxmlformats.org/officeDocument/2006/math" xmlns:v="urn:schemas-microsoft-com:vml" xmlns:wp14="http://schemas.microsoft.com/office/word/2010/wordprocessingDrawing" xmlns:wp="http://schemas.openxmlformats.org/drawingml/2006/wordprocessingDrawing" xmlns:w10="urn:schemas-microsoft-com:office:word" xmlns:w="http://schemas.openxmlformats.org/wordprocessingml/2006/main" xmlns:w14="http://schemas.microsoft.com/office/word/2010/wordml" xmlns:w15="http://schemas.microsoft.com/office/word/2012/wordml" xmlns:w16se="http://schemas.microsoft.com/office/word/2015/wordml/symex" xmlns:wpg="http://schemas.microsoft.com/office/word/2010/wordprocessingGroup" xmlns:wpi="http://schemas.microsoft.com/office/word/2010/wordprocessingInk" xmlns:wne="http://schemas.microsoft.com/office/word/2006/wordml" xmlns:wps="http://schemas.microsoft.com/office/word/2010/wordprocessingShape" mc:Ignorable="w14 w15 w16se wp14">
+<w:ftr xmlns:wpc="http://schemas.microsoft.com/office/word/2010/wordprocessingCanvas" xmlns:cx="http://schemas.microsoft.com/office/drawing/2014/chartex" xmlns:cx1="http://schemas.microsoft.com/office/drawing/2015/9/8/chartex" xmlns:cx2="http://schemas.microsoft.com/office/drawing/2015/10/21/chartex" xmlns:cx3="http://schemas.microsoft.com/office/drawing/2016/5/9/chartex" xmlns:cx4="http://schemas.microsoft.com/office/drawing/2016/5/10/chartex" xmlns:cx5="http://schemas.microsoft.com/office/drawing/2016/5/11/chartex" xmlns:cx6="http://schemas.microsoft.com/office/drawing/2016/5/12/chartex" xmlns:cx7="http://schemas.microsoft.com/office/drawing/2016/5/13/chartex" xmlns:cx8="http://schemas.microsoft.com/office/drawing/2016/5/14/chartex" xmlns:mc="http://schemas.openxmlformats.org/markup-compatibility/2006" xmlns:aink="http://schemas.microsoft.com/office/drawing/2016/ink" xmlns:am3d="http://schemas.microsoft.com/office/drawing/2017/model3d" xmlns:o="urn:schemas-microsoft-com:office:office" xmlns:r="http://schemas.openxmlformats.org/officeDocument/2006/relationships" xmlns:m="http://schemas.openxmlformats.org/officeDocument/2006/math" xmlns:v="urn:schemas-microsoft-com:vml" xmlns:wp14="http://schemas.microsoft.com/office/word/2010/wordprocessingDrawing" xmlns:wp="http://schemas.openxmlformats.org/drawingml/2006/wordprocessingDrawing" xmlns:w10="urn:schemas-microsoft-com:office:word" xmlns:w="http://schemas.openxmlformats.org/wordprocessingml/2006/main" xmlns:w14="http://schemas.microsoft.com/office/word/2010/wordml" xmlns:w15="http://schemas.microsoft.com/office/word/2012/wordml" xmlns:w16cid="http://schemas.microsoft.com/office/word/2016/wordml/cid" xmlns:w16se="http://schemas.microsoft.com/office/word/2015/wordml/symex" xmlns:wpg="http://schemas.microsoft.com/office/word/2010/wordprocessingGroup" xmlns:wpi="http://schemas.microsoft.com/office/word/2010/wordprocessingInk" xmlns:wne="http://schemas.microsoft.com/office/word/2006/wordml" xmlns:wps="http://schemas.microsoft.com/office/word/2010/wordprocessingShape" mc:Ignorable="w14 w15 w16se w16cid wp14">
   <w:p>
     <w:pPr>
       <w:pStyle w:val="Rodap"/>
@@ -19406,7 +19640,7 @@
 </file>
 
 <file path=word/footnotes.xml><?xml version="1.0" encoding="utf-8"?>
-<w:footnotes xmlns:wpc="http://schemas.microsoft.com/office/word/2010/wordprocessingCanvas" xmlns:cx="http://schemas.microsoft.com/office/drawing/2014/chartex" xmlns:mc="http://schemas.openxmlformats.org/markup-compatibility/2006" xmlns:o="urn:schemas-microsoft-com:office:office" xmlns:r="http://schemas.openxmlformats.org/officeDocument/2006/relationships" xmlns:m="http://schemas.openxmlformats.org/officeDocument/2006/math" xmlns:v="urn:schemas-microsoft-com:vml" xmlns:wp14="http://schemas.microsoft.com/office/word/2010/wordprocessingDrawing" xmlns:wp="http://schemas.openxmlformats.org/drawingml/2006/wordprocessingDrawing" xmlns:w10="urn:schemas-microsoft-com:office:word" xmlns:w="http://schemas.openxmlformats.org/wordprocessingml/2006/main" xmlns:w14="http://schemas.microsoft.com/office/word/2010/wordml" xmlns:w15="http://schemas.microsoft.com/office/word/2012/wordml" xmlns:w16se="http://schemas.microsoft.com/office/word/2015/wordml/symex" xmlns:wpg="http://schemas.microsoft.com/office/word/2010/wordprocessingGroup" xmlns:wpi="http://schemas.microsoft.com/office/word/2010/wordprocessingInk" xmlns:wne="http://schemas.microsoft.com/office/word/2006/wordml" xmlns:wps="http://schemas.microsoft.com/office/word/2010/wordprocessingShape" mc:Ignorable="w14 w15 w16se wp14">
+<w:footnotes xmlns:wpc="http://schemas.microsoft.com/office/word/2010/wordprocessingCanvas" xmlns:cx="http://schemas.microsoft.com/office/drawing/2014/chartex" xmlns:cx1="http://schemas.microsoft.com/office/drawing/2015/9/8/chartex" xmlns:cx2="http://schemas.microsoft.com/office/drawing/2015/10/21/chartex" xmlns:cx3="http://schemas.microsoft.com/office/drawing/2016/5/9/chartex" xmlns:cx4="http://schemas.microsoft.com/office/drawing/2016/5/10/chartex" xmlns:cx5="http://schemas.microsoft.com/office/drawing/2016/5/11/chartex" xmlns:cx6="http://schemas.microsoft.com/office/drawing/2016/5/12/chartex" xmlns:cx7="http://schemas.microsoft.com/office/drawing/2016/5/13/chartex" xmlns:cx8="http://schemas.microsoft.com/office/drawing/2016/5/14/chartex" xmlns:mc="http://schemas.openxmlformats.org/markup-compatibility/2006" xmlns:aink="http://schemas.microsoft.com/office/drawing/2016/ink" xmlns:am3d="http://schemas.microsoft.com/office/drawing/2017/model3d" xmlns:o="urn:schemas-microsoft-com:office:office" xmlns:r="http://schemas.openxmlformats.org/officeDocument/2006/relationships" xmlns:m="http://schemas.openxmlformats.org/officeDocument/2006/math" xmlns:v="urn:schemas-microsoft-com:vml" xmlns:wp14="http://schemas.microsoft.com/office/word/2010/wordprocessingDrawing" xmlns:wp="http://schemas.openxmlformats.org/drawingml/2006/wordprocessingDrawing" xmlns:w10="urn:schemas-microsoft-com:office:word" xmlns:w="http://schemas.openxmlformats.org/wordprocessingml/2006/main" xmlns:w14="http://schemas.microsoft.com/office/word/2010/wordml" xmlns:w15="http://schemas.microsoft.com/office/word/2012/wordml" xmlns:w16cid="http://schemas.microsoft.com/office/word/2016/wordml/cid" xmlns:w16se="http://schemas.microsoft.com/office/word/2015/wordml/symex" xmlns:wpg="http://schemas.microsoft.com/office/word/2010/wordprocessingGroup" xmlns:wpi="http://schemas.microsoft.com/office/word/2010/wordprocessingInk" xmlns:wne="http://schemas.microsoft.com/office/word/2006/wordml" xmlns:wps="http://schemas.microsoft.com/office/word/2010/wordprocessingShape" mc:Ignorable="w14 w15 w16se w16cid wp14">
   <w:footnote w:type="separator" w:id="-1">
     <w:p>
       <w:pPr>
@@ -19431,7 +19665,7 @@
 </file>
 
 <file path=word/header1.xml><?xml version="1.0" encoding="utf-8"?>
-<w:hdr xmlns:wpc="http://schemas.microsoft.com/office/word/2010/wordprocessingCanvas" xmlns:cx="http://schemas.microsoft.com/office/drawing/2014/chartex" xmlns:mc="http://schemas.openxmlformats.org/markup-compatibility/2006" xmlns:o="urn:schemas-microsoft-com:office:office" xmlns:r="http://schemas.openxmlformats.org/officeDocument/2006/relationships" xmlns:m="http://schemas.openxmlformats.org/officeDocument/2006/math" xmlns:v="urn:schemas-microsoft-com:vml" xmlns:wp14="http://schemas.microsoft.com/office/word/2010/wordprocessingDrawing" xmlns:wp="http://schemas.openxmlformats.org/drawingml/2006/wordprocessingDrawing" xmlns:w10="urn:schemas-microsoft-com:office:word" xmlns:w="http://schemas.openxmlformats.org/wordprocessingml/2006/main" xmlns:w14="http://schemas.microsoft.com/office/word/2010/wordml" xmlns:w15="http://schemas.microsoft.com/office/word/2012/wordml" xmlns:w16se="http://schemas.microsoft.com/office/word/2015/wordml/symex" xmlns:wpg="http://schemas.microsoft.com/office/word/2010/wordprocessingGroup" xmlns:wpi="http://schemas.microsoft.com/office/word/2010/wordprocessingInk" xmlns:wne="http://schemas.microsoft.com/office/word/2006/wordml" xmlns:wps="http://schemas.microsoft.com/office/word/2010/wordprocessingShape" mc:Ignorable="w14 w15 w16se wp14">
+<w:hdr xmlns:wpc="http://schemas.microsoft.com/office/word/2010/wordprocessingCanvas" xmlns:cx="http://schemas.microsoft.com/office/drawing/2014/chartex" xmlns:cx1="http://schemas.microsoft.com/office/drawing/2015/9/8/chartex" xmlns:cx2="http://schemas.microsoft.com/office/drawing/2015/10/21/chartex" xmlns:cx3="http://schemas.microsoft.com/office/drawing/2016/5/9/chartex" xmlns:cx4="http://schemas.microsoft.com/office/drawing/2016/5/10/chartex" xmlns:cx5="http://schemas.microsoft.com/office/drawing/2016/5/11/chartex" xmlns:cx6="http://schemas.microsoft.com/office/drawing/2016/5/12/chartex" xmlns:cx7="http://schemas.microsoft.com/office/drawing/2016/5/13/chartex" xmlns:cx8="http://schemas.microsoft.com/office/drawing/2016/5/14/chartex" xmlns:mc="http://schemas.openxmlformats.org/markup-compatibility/2006" xmlns:aink="http://schemas.microsoft.com/office/drawing/2016/ink" xmlns:am3d="http://schemas.microsoft.com/office/drawing/2017/model3d" xmlns:o="urn:schemas-microsoft-com:office:office" xmlns:r="http://schemas.openxmlformats.org/officeDocument/2006/relationships" xmlns:m="http://schemas.openxmlformats.org/officeDocument/2006/math" xmlns:v="urn:schemas-microsoft-com:vml" xmlns:wp14="http://schemas.microsoft.com/office/word/2010/wordprocessingDrawing" xmlns:wp="http://schemas.openxmlformats.org/drawingml/2006/wordprocessingDrawing" xmlns:w10="urn:schemas-microsoft-com:office:word" xmlns:w="http://schemas.openxmlformats.org/wordprocessingml/2006/main" xmlns:w14="http://schemas.microsoft.com/office/word/2010/wordml" xmlns:w15="http://schemas.microsoft.com/office/word/2012/wordml" xmlns:w16cid="http://schemas.microsoft.com/office/word/2016/wordml/cid" xmlns:w16se="http://schemas.microsoft.com/office/word/2015/wordml/symex" xmlns:wpg="http://schemas.microsoft.com/office/word/2010/wordprocessingGroup" xmlns:wpi="http://schemas.microsoft.com/office/word/2010/wordprocessingInk" xmlns:wne="http://schemas.microsoft.com/office/word/2006/wordml" xmlns:wps="http://schemas.microsoft.com/office/word/2010/wordprocessingShape" mc:Ignorable="w14 w15 w16se w16cid wp14">
   <w:p>
     <w:pPr>
       <w:pStyle w:val="Cabealho"/>
@@ -19441,7 +19675,7 @@
 </file>
 
 <file path=word/header2.xml><?xml version="1.0" encoding="utf-8"?>
-<w:hdr xmlns:wpc="http://schemas.microsoft.com/office/word/2010/wordprocessingCanvas" xmlns:cx="http://schemas.microsoft.com/office/drawing/2014/chartex" xmlns:mc="http://schemas.openxmlformats.org/markup-compatibility/2006" xmlns:o="urn:schemas-microsoft-com:office:office" xmlns:r="http://schemas.openxmlformats.org/officeDocument/2006/relationships" xmlns:m="http://schemas.openxmlformats.org/officeDocument/2006/math" xmlns:v="urn:schemas-microsoft-com:vml" xmlns:wp14="http://schemas.microsoft.com/office/word/2010/wordprocessingDrawing" xmlns:wp="http://schemas.openxmlformats.org/drawingml/2006/wordprocessingDrawing" xmlns:w10="urn:schemas-microsoft-com:office:word" xmlns:w="http://schemas.openxmlformats.org/wordprocessingml/2006/main" xmlns:w14="http://schemas.microsoft.com/office/word/2010/wordml" xmlns:w15="http://schemas.microsoft.com/office/word/2012/wordml" xmlns:w16se="http://schemas.microsoft.com/office/word/2015/wordml/symex" xmlns:wpg="http://schemas.microsoft.com/office/word/2010/wordprocessingGroup" xmlns:wpi="http://schemas.microsoft.com/office/word/2010/wordprocessingInk" xmlns:wne="http://schemas.microsoft.com/office/word/2006/wordml" xmlns:wps="http://schemas.microsoft.com/office/word/2010/wordprocessingShape" mc:Ignorable="w14 w15 w16se wp14">
+<w:hdr xmlns:wpc="http://schemas.microsoft.com/office/word/2010/wordprocessingCanvas" xmlns:cx="http://schemas.microsoft.com/office/drawing/2014/chartex" xmlns:cx1="http://schemas.microsoft.com/office/drawing/2015/9/8/chartex" xmlns:cx2="http://schemas.microsoft.com/office/drawing/2015/10/21/chartex" xmlns:cx3="http://schemas.microsoft.com/office/drawing/2016/5/9/chartex" xmlns:cx4="http://schemas.microsoft.com/office/drawing/2016/5/10/chartex" xmlns:cx5="http://schemas.microsoft.com/office/drawing/2016/5/11/chartex" xmlns:cx6="http://schemas.microsoft.com/office/drawing/2016/5/12/chartex" xmlns:cx7="http://schemas.microsoft.com/office/drawing/2016/5/13/chartex" xmlns:cx8="http://schemas.microsoft.com/office/drawing/2016/5/14/chartex" xmlns:mc="http://schemas.openxmlformats.org/markup-compatibility/2006" xmlns:aink="http://schemas.microsoft.com/office/drawing/2016/ink" xmlns:am3d="http://schemas.microsoft.com/office/drawing/2017/model3d" xmlns:o="urn:schemas-microsoft-com:office:office" xmlns:r="http://schemas.openxmlformats.org/officeDocument/2006/relationships" xmlns:m="http://schemas.openxmlformats.org/officeDocument/2006/math" xmlns:v="urn:schemas-microsoft-com:vml" xmlns:wp14="http://schemas.microsoft.com/office/word/2010/wordprocessingDrawing" xmlns:wp="http://schemas.openxmlformats.org/drawingml/2006/wordprocessingDrawing" xmlns:w10="urn:schemas-microsoft-com:office:word" xmlns:w="http://schemas.openxmlformats.org/wordprocessingml/2006/main" xmlns:w14="http://schemas.microsoft.com/office/word/2010/wordml" xmlns:w15="http://schemas.microsoft.com/office/word/2012/wordml" xmlns:w16cid="http://schemas.microsoft.com/office/word/2016/wordml/cid" xmlns:w16se="http://schemas.microsoft.com/office/word/2015/wordml/symex" xmlns:wpg="http://schemas.microsoft.com/office/word/2010/wordprocessingGroup" xmlns:wpi="http://schemas.microsoft.com/office/word/2010/wordprocessingInk" xmlns:wne="http://schemas.microsoft.com/office/word/2006/wordml" xmlns:wps="http://schemas.microsoft.com/office/word/2010/wordprocessingShape" mc:Ignorable="w14 w15 w16se w16cid wp14">
   <w:p>
     <w:pPr>
       <w:pStyle w:val="Cabealho"/>
@@ -19451,7 +19685,7 @@
 </file>
 
 <file path=word/header3.xml><?xml version="1.0" encoding="utf-8"?>
-<w:hdr xmlns:wpc="http://schemas.microsoft.com/office/word/2010/wordprocessingCanvas" xmlns:cx="http://schemas.microsoft.com/office/drawing/2014/chartex" xmlns:mc="http://schemas.openxmlformats.org/markup-compatibility/2006" xmlns:o="urn:schemas-microsoft-com:office:office" xmlns:r="http://schemas.openxmlformats.org/officeDocument/2006/relationships" xmlns:m="http://schemas.openxmlformats.org/officeDocument/2006/math" xmlns:v="urn:schemas-microsoft-com:vml" xmlns:wp14="http://schemas.microsoft.com/office/word/2010/wordprocessingDrawing" xmlns:wp="http://schemas.openxmlformats.org/drawingml/2006/wordprocessingDrawing" xmlns:w10="urn:schemas-microsoft-com:office:word" xmlns:w="http://schemas.openxmlformats.org/wordprocessingml/2006/main" xmlns:w14="http://schemas.microsoft.com/office/word/2010/wordml" xmlns:w15="http://schemas.microsoft.com/office/word/2012/wordml" xmlns:w16se="http://schemas.microsoft.com/office/word/2015/wordml/symex" xmlns:wpg="http://schemas.microsoft.com/office/word/2010/wordprocessingGroup" xmlns:wpi="http://schemas.microsoft.com/office/word/2010/wordprocessingInk" xmlns:wne="http://schemas.microsoft.com/office/word/2006/wordml" xmlns:wps="http://schemas.microsoft.com/office/word/2010/wordprocessingShape" mc:Ignorable="w14 w15 w16se wp14">
+<w:hdr xmlns:wpc="http://schemas.microsoft.com/office/word/2010/wordprocessingCanvas" xmlns:cx="http://schemas.microsoft.com/office/drawing/2014/chartex" xmlns:cx1="http://schemas.microsoft.com/office/drawing/2015/9/8/chartex" xmlns:cx2="http://schemas.microsoft.com/office/drawing/2015/10/21/chartex" xmlns:cx3="http://schemas.microsoft.com/office/drawing/2016/5/9/chartex" xmlns:cx4="http://schemas.microsoft.com/office/drawing/2016/5/10/chartex" xmlns:cx5="http://schemas.microsoft.com/office/drawing/2016/5/11/chartex" xmlns:cx6="http://schemas.microsoft.com/office/drawing/2016/5/12/chartex" xmlns:cx7="http://schemas.microsoft.com/office/drawing/2016/5/13/chartex" xmlns:cx8="http://schemas.microsoft.com/office/drawing/2016/5/14/chartex" xmlns:mc="http://schemas.openxmlformats.org/markup-compatibility/2006" xmlns:aink="http://schemas.microsoft.com/office/drawing/2016/ink" xmlns:am3d="http://schemas.microsoft.com/office/drawing/2017/model3d" xmlns:o="urn:schemas-microsoft-com:office:office" xmlns:r="http://schemas.openxmlformats.org/officeDocument/2006/relationships" xmlns:m="http://schemas.openxmlformats.org/officeDocument/2006/math" xmlns:v="urn:schemas-microsoft-com:vml" xmlns:wp14="http://schemas.microsoft.com/office/word/2010/wordprocessingDrawing" xmlns:wp="http://schemas.openxmlformats.org/drawingml/2006/wordprocessingDrawing" xmlns:w10="urn:schemas-microsoft-com:office:word" xmlns:w="http://schemas.openxmlformats.org/wordprocessingml/2006/main" xmlns:w14="http://schemas.microsoft.com/office/word/2010/wordml" xmlns:w15="http://schemas.microsoft.com/office/word/2012/wordml" xmlns:w16cid="http://schemas.microsoft.com/office/word/2016/wordml/cid" xmlns:w16se="http://schemas.microsoft.com/office/word/2015/wordml/symex" xmlns:wpg="http://schemas.microsoft.com/office/word/2010/wordprocessingGroup" xmlns:wpi="http://schemas.microsoft.com/office/word/2010/wordprocessingInk" xmlns:wne="http://schemas.microsoft.com/office/word/2006/wordml" xmlns:wps="http://schemas.microsoft.com/office/word/2010/wordprocessingShape" mc:Ignorable="w14 w15 w16se w16cid wp14">
   <w:p>
     <w:pPr>
       <w:pStyle w:val="Cabealho"/>
@@ -19461,7 +19695,7 @@
 </file>
 
 <file path=word/header4.xml><?xml version="1.0" encoding="utf-8"?>
-<w:hdr xmlns:wpc="http://schemas.microsoft.com/office/word/2010/wordprocessingCanvas" xmlns:cx="http://schemas.microsoft.com/office/drawing/2014/chartex" xmlns:mc="http://schemas.openxmlformats.org/markup-compatibility/2006" xmlns:o="urn:schemas-microsoft-com:office:office" xmlns:r="http://schemas.openxmlformats.org/officeDocument/2006/relationships" xmlns:m="http://schemas.openxmlformats.org/officeDocument/2006/math" xmlns:v="urn:schemas-microsoft-com:vml" xmlns:wp14="http://schemas.microsoft.com/office/word/2010/wordprocessingDrawing" xmlns:wp="http://schemas.openxmlformats.org/drawingml/2006/wordprocessingDrawing" xmlns:w10="urn:schemas-microsoft-com:office:word" xmlns:w="http://schemas.openxmlformats.org/wordprocessingml/2006/main" xmlns:w14="http://schemas.microsoft.com/office/word/2010/wordml" xmlns:w15="http://schemas.microsoft.com/office/word/2012/wordml" xmlns:w16se="http://schemas.microsoft.com/office/word/2015/wordml/symex" xmlns:wpg="http://schemas.microsoft.com/office/word/2010/wordprocessingGroup" xmlns:wpi="http://schemas.microsoft.com/office/word/2010/wordprocessingInk" xmlns:wne="http://schemas.microsoft.com/office/word/2006/wordml" xmlns:wps="http://schemas.microsoft.com/office/word/2010/wordprocessingShape" mc:Ignorable="w14 w15 w16se wp14">
+<w:hdr xmlns:wpc="http://schemas.microsoft.com/office/word/2010/wordprocessingCanvas" xmlns:cx="http://schemas.microsoft.com/office/drawing/2014/chartex" xmlns:cx1="http://schemas.microsoft.com/office/drawing/2015/9/8/chartex" xmlns:cx2="http://schemas.microsoft.com/office/drawing/2015/10/21/chartex" xmlns:cx3="http://schemas.microsoft.com/office/drawing/2016/5/9/chartex" xmlns:cx4="http://schemas.microsoft.com/office/drawing/2016/5/10/chartex" xmlns:cx5="http://schemas.microsoft.com/office/drawing/2016/5/11/chartex" xmlns:cx6="http://schemas.microsoft.com/office/drawing/2016/5/12/chartex" xmlns:cx7="http://schemas.microsoft.com/office/drawing/2016/5/13/chartex" xmlns:cx8="http://schemas.microsoft.com/office/drawing/2016/5/14/chartex" xmlns:mc="http://schemas.openxmlformats.org/markup-compatibility/2006" xmlns:aink="http://schemas.microsoft.com/office/drawing/2016/ink" xmlns:am3d="http://schemas.microsoft.com/office/drawing/2017/model3d" xmlns:o="urn:schemas-microsoft-com:office:office" xmlns:r="http://schemas.openxmlformats.org/officeDocument/2006/relationships" xmlns:m="http://schemas.openxmlformats.org/officeDocument/2006/math" xmlns:v="urn:schemas-microsoft-com:vml" xmlns:wp14="http://schemas.microsoft.com/office/word/2010/wordprocessingDrawing" xmlns:wp="http://schemas.openxmlformats.org/drawingml/2006/wordprocessingDrawing" xmlns:w10="urn:schemas-microsoft-com:office:word" xmlns:w="http://schemas.openxmlformats.org/wordprocessingml/2006/main" xmlns:w14="http://schemas.microsoft.com/office/word/2010/wordml" xmlns:w15="http://schemas.microsoft.com/office/word/2012/wordml" xmlns:w16cid="http://schemas.microsoft.com/office/word/2016/wordml/cid" xmlns:w16se="http://schemas.microsoft.com/office/word/2015/wordml/symex" xmlns:wpg="http://schemas.microsoft.com/office/word/2010/wordprocessingGroup" xmlns:wpi="http://schemas.microsoft.com/office/word/2010/wordprocessingInk" xmlns:wne="http://schemas.microsoft.com/office/word/2006/wordml" xmlns:wps="http://schemas.microsoft.com/office/word/2010/wordprocessingShape" mc:Ignorable="w14 w15 w16se w16cid wp14">
   <w:p>
     <w:pPr>
       <w:pStyle w:val="Cabealho"/>
@@ -19472,7 +19706,7 @@
 </file>
 
 <file path=word/header5.xml><?xml version="1.0" encoding="utf-8"?>
-<w:hdr xmlns:wpc="http://schemas.microsoft.com/office/word/2010/wordprocessingCanvas" xmlns:cx="http://schemas.microsoft.com/office/drawing/2014/chartex" xmlns:mc="http://schemas.openxmlformats.org/markup-compatibility/2006" xmlns:o="urn:schemas-microsoft-com:office:office" xmlns:r="http://schemas.openxmlformats.org/officeDocument/2006/relationships" xmlns:m="http://schemas.openxmlformats.org/officeDocument/2006/math" xmlns:v="urn:schemas-microsoft-com:vml" xmlns:wp14="http://schemas.microsoft.com/office/word/2010/wordprocessingDrawing" xmlns:wp="http://schemas.openxmlformats.org/drawingml/2006/wordprocessingDrawing" xmlns:w10="urn:schemas-microsoft-com:office:word" xmlns:w="http://schemas.openxmlformats.org/wordprocessingml/2006/main" xmlns:w14="http://schemas.microsoft.com/office/word/2010/wordml" xmlns:w15="http://schemas.microsoft.com/office/word/2012/wordml" xmlns:w16se="http://schemas.microsoft.com/office/word/2015/wordml/symex" xmlns:wpg="http://schemas.microsoft.com/office/word/2010/wordprocessingGroup" xmlns:wpi="http://schemas.microsoft.com/office/word/2010/wordprocessingInk" xmlns:wne="http://schemas.microsoft.com/office/word/2006/wordml" xmlns:wps="http://schemas.microsoft.com/office/word/2010/wordprocessingShape" mc:Ignorable="w14 w15 w16se wp14">
+<w:hdr xmlns:wpc="http://schemas.microsoft.com/office/word/2010/wordprocessingCanvas" xmlns:cx="http://schemas.microsoft.com/office/drawing/2014/chartex" xmlns:cx1="http://schemas.microsoft.com/office/drawing/2015/9/8/chartex" xmlns:cx2="http://schemas.microsoft.com/office/drawing/2015/10/21/chartex" xmlns:cx3="http://schemas.microsoft.com/office/drawing/2016/5/9/chartex" xmlns:cx4="http://schemas.microsoft.com/office/drawing/2016/5/10/chartex" xmlns:cx5="http://schemas.microsoft.com/office/drawing/2016/5/11/chartex" xmlns:cx6="http://schemas.microsoft.com/office/drawing/2016/5/12/chartex" xmlns:cx7="http://schemas.microsoft.com/office/drawing/2016/5/13/chartex" xmlns:cx8="http://schemas.microsoft.com/office/drawing/2016/5/14/chartex" xmlns:mc="http://schemas.openxmlformats.org/markup-compatibility/2006" xmlns:aink="http://schemas.microsoft.com/office/drawing/2016/ink" xmlns:am3d="http://schemas.microsoft.com/office/drawing/2017/model3d" xmlns:o="urn:schemas-microsoft-com:office:office" xmlns:r="http://schemas.openxmlformats.org/officeDocument/2006/relationships" xmlns:m="http://schemas.openxmlformats.org/officeDocument/2006/math" xmlns:v="urn:schemas-microsoft-com:vml" xmlns:wp14="http://schemas.microsoft.com/office/word/2010/wordprocessingDrawing" xmlns:wp="http://schemas.openxmlformats.org/drawingml/2006/wordprocessingDrawing" xmlns:w10="urn:schemas-microsoft-com:office:word" xmlns:w="http://schemas.openxmlformats.org/wordprocessingml/2006/main" xmlns:w14="http://schemas.microsoft.com/office/word/2010/wordml" xmlns:w15="http://schemas.microsoft.com/office/word/2012/wordml" xmlns:w16cid="http://schemas.microsoft.com/office/word/2016/wordml/cid" xmlns:w16se="http://schemas.microsoft.com/office/word/2015/wordml/symex" xmlns:wpg="http://schemas.microsoft.com/office/word/2010/wordprocessingGroup" xmlns:wpi="http://schemas.microsoft.com/office/word/2010/wordprocessingInk" xmlns:wne="http://schemas.microsoft.com/office/word/2006/wordml" xmlns:wps="http://schemas.microsoft.com/office/word/2010/wordprocessingShape" mc:Ignorable="w14 w15 w16se w16cid wp14">
   <w:sdt>
     <w:sdtPr>
       <w:id w:val="1773743057"/>
@@ -19481,7 +19715,6 @@
         <w:docPartUnique/>
       </w:docPartObj>
     </w:sdtPr>
-    <w:sdtEndPr/>
     <w:sdtContent>
       <w:p>
         <w:pPr>
@@ -19519,7 +19752,7 @@
 </file>
 
 <file path=word/numbering.xml><?xml version="1.0" encoding="utf-8"?>
-<w:numbering xmlns:wpc="http://schemas.microsoft.com/office/word/2010/wordprocessingCanvas" xmlns:cx="http://schemas.microsoft.com/office/drawing/2014/chartex" xmlns:mc="http://schemas.openxmlformats.org/markup-compatibility/2006" xmlns:o="urn:schemas-microsoft-com:office:office" xmlns:r="http://schemas.openxmlformats.org/officeDocument/2006/relationships" xmlns:m="http://schemas.openxmlformats.org/officeDocument/2006/math" xmlns:v="urn:schemas-microsoft-com:vml" xmlns:wp14="http://schemas.microsoft.com/office/word/2010/wordprocessingDrawing" xmlns:wp="http://schemas.openxmlformats.org/drawingml/2006/wordprocessingDrawing" xmlns:w10="urn:schemas-microsoft-com:office:word" xmlns:w="http://schemas.openxmlformats.org/wordprocessingml/2006/main" xmlns:w14="http://schemas.microsoft.com/office/word/2010/wordml" xmlns:w15="http://schemas.microsoft.com/office/word/2012/wordml" xmlns:w16se="http://schemas.microsoft.com/office/word/2015/wordml/symex" xmlns:wpg="http://schemas.microsoft.com/office/word/2010/wordprocessingGroup" xmlns:wpi="http://schemas.microsoft.com/office/word/2010/wordprocessingInk" xmlns:wne="http://schemas.microsoft.com/office/word/2006/wordml" xmlns:wps="http://schemas.microsoft.com/office/word/2010/wordprocessingShape" mc:Ignorable="w14 w15 w16se wp14">
+<w:numbering xmlns:wpc="http://schemas.microsoft.com/office/word/2010/wordprocessingCanvas" xmlns:cx="http://schemas.microsoft.com/office/drawing/2014/chartex" xmlns:cx1="http://schemas.microsoft.com/office/drawing/2015/9/8/chartex" xmlns:cx2="http://schemas.microsoft.com/office/drawing/2015/10/21/chartex" xmlns:cx3="http://schemas.microsoft.com/office/drawing/2016/5/9/chartex" xmlns:cx4="http://schemas.microsoft.com/office/drawing/2016/5/10/chartex" xmlns:cx5="http://schemas.microsoft.com/office/drawing/2016/5/11/chartex" xmlns:cx6="http://schemas.microsoft.com/office/drawing/2016/5/12/chartex" xmlns:cx7="http://schemas.microsoft.com/office/drawing/2016/5/13/chartex" xmlns:cx8="http://schemas.microsoft.com/office/drawing/2016/5/14/chartex" xmlns:mc="http://schemas.openxmlformats.org/markup-compatibility/2006" xmlns:aink="http://schemas.microsoft.com/office/drawing/2016/ink" xmlns:am3d="http://schemas.microsoft.com/office/drawing/2017/model3d" xmlns:o="urn:schemas-microsoft-com:office:office" xmlns:r="http://schemas.openxmlformats.org/officeDocument/2006/relationships" xmlns:m="http://schemas.openxmlformats.org/officeDocument/2006/math" xmlns:v="urn:schemas-microsoft-com:vml" xmlns:wp14="http://schemas.microsoft.com/office/word/2010/wordprocessingDrawing" xmlns:wp="http://schemas.openxmlformats.org/drawingml/2006/wordprocessingDrawing" xmlns:w10="urn:schemas-microsoft-com:office:word" xmlns:w="http://schemas.openxmlformats.org/wordprocessingml/2006/main" xmlns:w14="http://schemas.microsoft.com/office/word/2010/wordml" xmlns:w15="http://schemas.microsoft.com/office/word/2012/wordml" xmlns:w16cid="http://schemas.microsoft.com/office/word/2016/wordml/cid" xmlns:w16se="http://schemas.microsoft.com/office/word/2015/wordml/symex" xmlns:wpg="http://schemas.microsoft.com/office/word/2010/wordprocessingGroup" xmlns:wpi="http://schemas.microsoft.com/office/word/2010/wordprocessingInk" xmlns:wne="http://schemas.microsoft.com/office/word/2006/wordml" xmlns:wps="http://schemas.microsoft.com/office/word/2010/wordprocessingShape" mc:Ignorable="w14 w15 w16se w16cid wp14">
   <w:abstractNum w:abstractNumId="0" w15:restartNumberingAfterBreak="0">
     <w:nsid w:val="0E382F26"/>
     <w:multiLevelType w:val="hybridMultilevel"/>
@@ -19533,7 +19766,7 @@
         <w:ind w:left="720" w:hanging="360"/>
       </w:pPr>
       <w:rPr>
-        <w:rFonts w:hint="default" w:ascii="Symbol" w:hAnsi="Symbol"/>
+        <w:rFonts w:ascii="Symbol" w:hAnsi="Symbol" w:hint="default"/>
       </w:rPr>
     </w:lvl>
     <w:lvl w:ilvl="1" w:tplc="04160003">
@@ -19545,7 +19778,7 @@
         <w:ind w:left="1440" w:hanging="360"/>
       </w:pPr>
       <w:rPr>
-        <w:rFonts w:hint="default" w:ascii="Courier New" w:hAnsi="Courier New" w:cs="Courier New"/>
+        <w:rFonts w:ascii="Courier New" w:hAnsi="Courier New" w:cs="Courier New" w:hint="default"/>
       </w:rPr>
     </w:lvl>
     <w:lvl w:ilvl="2" w:tplc="04160005" w:tentative="1">
@@ -19557,7 +19790,7 @@
         <w:ind w:left="2160" w:hanging="360"/>
       </w:pPr>
       <w:rPr>
-        <w:rFonts w:hint="default" w:ascii="Wingdings" w:hAnsi="Wingdings"/>
+        <w:rFonts w:ascii="Wingdings" w:hAnsi="Wingdings" w:hint="default"/>
       </w:rPr>
     </w:lvl>
     <w:lvl w:ilvl="3" w:tplc="04160001" w:tentative="1">
@@ -19569,7 +19802,7 @@
         <w:ind w:left="2880" w:hanging="360"/>
       </w:pPr>
       <w:rPr>
-        <w:rFonts w:hint="default" w:ascii="Symbol" w:hAnsi="Symbol"/>
+        <w:rFonts w:ascii="Symbol" w:hAnsi="Symbol" w:hint="default"/>
       </w:rPr>
     </w:lvl>
     <w:lvl w:ilvl="4" w:tplc="04160003" w:tentative="1">
@@ -19581,7 +19814,7 @@
         <w:ind w:left="3600" w:hanging="360"/>
       </w:pPr>
       <w:rPr>
-        <w:rFonts w:hint="default" w:ascii="Courier New" w:hAnsi="Courier New" w:cs="Courier New"/>
+        <w:rFonts w:ascii="Courier New" w:hAnsi="Courier New" w:cs="Courier New" w:hint="default"/>
       </w:rPr>
     </w:lvl>
     <w:lvl w:ilvl="5" w:tplc="04160005" w:tentative="1">
@@ -19593,7 +19826,7 @@
         <w:ind w:left="4320" w:hanging="360"/>
       </w:pPr>
       <w:rPr>
-        <w:rFonts w:hint="default" w:ascii="Wingdings" w:hAnsi="Wingdings"/>
+        <w:rFonts w:ascii="Wingdings" w:hAnsi="Wingdings" w:hint="default"/>
       </w:rPr>
     </w:lvl>
     <w:lvl w:ilvl="6" w:tplc="04160001" w:tentative="1">
@@ -19605,7 +19838,7 @@
         <w:ind w:left="5040" w:hanging="360"/>
       </w:pPr>
       <w:rPr>
-        <w:rFonts w:hint="default" w:ascii="Symbol" w:hAnsi="Symbol"/>
+        <w:rFonts w:ascii="Symbol" w:hAnsi="Symbol" w:hint="default"/>
       </w:rPr>
     </w:lvl>
     <w:lvl w:ilvl="7" w:tplc="04160003" w:tentative="1">
@@ -19617,7 +19850,7 @@
         <w:ind w:left="5760" w:hanging="360"/>
       </w:pPr>
       <w:rPr>
-        <w:rFonts w:hint="default" w:ascii="Courier New" w:hAnsi="Courier New" w:cs="Courier New"/>
+        <w:rFonts w:ascii="Courier New" w:hAnsi="Courier New" w:cs="Courier New" w:hint="default"/>
       </w:rPr>
     </w:lvl>
     <w:lvl w:ilvl="8" w:tplc="04160005" w:tentative="1">
@@ -19629,7 +19862,7 @@
         <w:ind w:left="6480" w:hanging="360"/>
       </w:pPr>
       <w:rPr>
-        <w:rFonts w:hint="default" w:ascii="Wingdings" w:hAnsi="Wingdings"/>
+        <w:rFonts w:ascii="Wingdings" w:hAnsi="Wingdings" w:hint="default"/>
       </w:rPr>
     </w:lvl>
   </w:abstractNum>
@@ -19980,11 +20213,11 @@
 </file>
 
 <file path=word/styles.xml><?xml version="1.0" encoding="utf-8"?>
-<w:styles xmlns:mc="http://schemas.openxmlformats.org/markup-compatibility/2006" xmlns:r="http://schemas.openxmlformats.org/officeDocument/2006/relationships" xmlns:w="http://schemas.openxmlformats.org/wordprocessingml/2006/main" xmlns:w14="http://schemas.microsoft.com/office/word/2010/wordml" xmlns:w15="http://schemas.microsoft.com/office/word/2012/wordml" xmlns:w16se="http://schemas.microsoft.com/office/word/2015/wordml/symex" mc:Ignorable="w14 w15 w16se">
+<w:styles xmlns:mc="http://schemas.openxmlformats.org/markup-compatibility/2006" xmlns:r="http://schemas.openxmlformats.org/officeDocument/2006/relationships" xmlns:w="http://schemas.openxmlformats.org/wordprocessingml/2006/main" xmlns:w14="http://schemas.microsoft.com/office/word/2010/wordml" xmlns:w15="http://schemas.microsoft.com/office/word/2012/wordml" xmlns:w16cid="http://schemas.microsoft.com/office/word/2016/wordml/cid" xmlns:w16se="http://schemas.microsoft.com/office/word/2015/wordml/symex" mc:Ignorable="w14 w15 w16se w16cid">
   <w:docDefaults>
     <w:rPrDefault>
       <w:rPr>
-        <w:rFonts w:asciiTheme="minorHAnsi" w:hAnsiTheme="minorHAnsi" w:eastAsiaTheme="minorHAnsi" w:cstheme="minorBidi"/>
+        <w:rFonts w:asciiTheme="minorHAnsi" w:eastAsiaTheme="minorHAnsi" w:hAnsiTheme="minorHAnsi" w:cstheme="minorBidi"/>
         <w:sz w:val="22"/>
         <w:szCs w:val="22"/>
         <w:lang w:val="pt-BR" w:eastAsia="en-US" w:bidi="ar-SA"/>
@@ -19996,17 +20229,17 @@
       </w:pPr>
     </w:pPrDefault>
   </w:docDefaults>
-  <w:latentStyles w:defLockedState="0" w:defUIPriority="99" w:defSemiHidden="0" w:defUnhideWhenUsed="0" w:defQFormat="0" w:count="371">
+  <w:latentStyles w:defLockedState="0" w:defUIPriority="99" w:defSemiHidden="0" w:defUnhideWhenUsed="0" w:defQFormat="0" w:count="376">
     <w:lsdException w:name="Normal" w:uiPriority="0" w:qFormat="1"/>
     <w:lsdException w:name="heading 1" w:uiPriority="9"/>
-    <w:lsdException w:name="heading 2" w:uiPriority="9" w:semiHidden="1" w:unhideWhenUsed="1"/>
-    <w:lsdException w:name="heading 3" w:uiPriority="9" w:semiHidden="1" w:unhideWhenUsed="1" w:qFormat="1"/>
-    <w:lsdException w:name="heading 4" w:uiPriority="9" w:semiHidden="1" w:unhideWhenUsed="1" w:qFormat="1"/>
-    <w:lsdException w:name="heading 5" w:uiPriority="9" w:semiHidden="1" w:unhideWhenUsed="1" w:qFormat="1"/>
-    <w:lsdException w:name="heading 6" w:uiPriority="9" w:semiHidden="1" w:unhideWhenUsed="1" w:qFormat="1"/>
-    <w:lsdException w:name="heading 7" w:uiPriority="9" w:semiHidden="1" w:unhideWhenUsed="1" w:qFormat="1"/>
-    <w:lsdException w:name="heading 8" w:uiPriority="9" w:semiHidden="1" w:unhideWhenUsed="1" w:qFormat="1"/>
-    <w:lsdException w:name="heading 9" w:uiPriority="9" w:semiHidden="1" w:unhideWhenUsed="1" w:qFormat="1"/>
+    <w:lsdException w:name="heading 2" w:semiHidden="1" w:uiPriority="9" w:unhideWhenUsed="1"/>
+    <w:lsdException w:name="heading 3" w:semiHidden="1" w:uiPriority="9" w:unhideWhenUsed="1" w:qFormat="1"/>
+    <w:lsdException w:name="heading 4" w:semiHidden="1" w:uiPriority="9" w:unhideWhenUsed="1" w:qFormat="1"/>
+    <w:lsdException w:name="heading 5" w:semiHidden="1" w:uiPriority="9" w:unhideWhenUsed="1" w:qFormat="1"/>
+    <w:lsdException w:name="heading 6" w:semiHidden="1" w:uiPriority="9" w:unhideWhenUsed="1" w:qFormat="1"/>
+    <w:lsdException w:name="heading 7" w:semiHidden="1" w:uiPriority="9" w:unhideWhenUsed="1" w:qFormat="1"/>
+    <w:lsdException w:name="heading 8" w:semiHidden="1" w:uiPriority="9" w:unhideWhenUsed="1" w:qFormat="1"/>
+    <w:lsdException w:name="heading 9" w:semiHidden="1" w:uiPriority="9" w:unhideWhenUsed="1" w:qFormat="1"/>
     <w:lsdException w:name="index 1" w:semiHidden="1" w:unhideWhenUsed="1"/>
     <w:lsdException w:name="index 2" w:semiHidden="1" w:unhideWhenUsed="1"/>
     <w:lsdException w:name="index 3" w:semiHidden="1" w:unhideWhenUsed="1"/>
@@ -20016,22 +20249,22 @@
     <w:lsdException w:name="index 7" w:semiHidden="1" w:unhideWhenUsed="1"/>
     <w:lsdException w:name="index 8" w:semiHidden="1" w:unhideWhenUsed="1"/>
     <w:lsdException w:name="index 9" w:semiHidden="1" w:unhideWhenUsed="1"/>
-    <w:lsdException w:name="toc 1" w:uiPriority="39" w:semiHidden="1" w:unhideWhenUsed="1"/>
-    <w:lsdException w:name="toc 2" w:uiPriority="39" w:semiHidden="1" w:unhideWhenUsed="1"/>
-    <w:lsdException w:name="toc 3" w:uiPriority="39" w:semiHidden="1" w:unhideWhenUsed="1"/>
-    <w:lsdException w:name="toc 4" w:uiPriority="39" w:semiHidden="1" w:unhideWhenUsed="1"/>
-    <w:lsdException w:name="toc 5" w:uiPriority="39" w:semiHidden="1" w:unhideWhenUsed="1"/>
-    <w:lsdException w:name="toc 6" w:uiPriority="39" w:semiHidden="1" w:unhideWhenUsed="1"/>
-    <w:lsdException w:name="toc 7" w:uiPriority="39" w:semiHidden="1" w:unhideWhenUsed="1"/>
-    <w:lsdException w:name="toc 8" w:uiPriority="39" w:semiHidden="1" w:unhideWhenUsed="1"/>
-    <w:lsdException w:name="toc 9" w:uiPriority="39" w:semiHidden="1" w:unhideWhenUsed="1"/>
+    <w:lsdException w:name="toc 1" w:semiHidden="1" w:uiPriority="39" w:unhideWhenUsed="1"/>
+    <w:lsdException w:name="toc 2" w:semiHidden="1" w:uiPriority="39" w:unhideWhenUsed="1"/>
+    <w:lsdException w:name="toc 3" w:semiHidden="1" w:uiPriority="39" w:unhideWhenUsed="1"/>
+    <w:lsdException w:name="toc 4" w:semiHidden="1" w:uiPriority="39" w:unhideWhenUsed="1"/>
+    <w:lsdException w:name="toc 5" w:semiHidden="1" w:uiPriority="39" w:unhideWhenUsed="1"/>
+    <w:lsdException w:name="toc 6" w:semiHidden="1" w:uiPriority="39" w:unhideWhenUsed="1"/>
+    <w:lsdException w:name="toc 7" w:semiHidden="1" w:uiPriority="39" w:unhideWhenUsed="1"/>
+    <w:lsdException w:name="toc 8" w:semiHidden="1" w:uiPriority="39" w:unhideWhenUsed="1"/>
+    <w:lsdException w:name="toc 9" w:semiHidden="1" w:uiPriority="39" w:unhideWhenUsed="1"/>
     <w:lsdException w:name="Normal Indent" w:semiHidden="1" w:unhideWhenUsed="1"/>
     <w:lsdException w:name="footnote text" w:semiHidden="1" w:unhideWhenUsed="1"/>
     <w:lsdException w:name="annotation text" w:semiHidden="1" w:unhideWhenUsed="1"/>
     <w:lsdException w:name="header" w:semiHidden="1" w:unhideWhenUsed="1"/>
     <w:lsdException w:name="footer" w:semiHidden="1" w:unhideWhenUsed="1"/>
     <w:lsdException w:name="index heading" w:semiHidden="1" w:unhideWhenUsed="1"/>
-    <w:lsdException w:name="caption" w:uiPriority="35" w:semiHidden="1" w:unhideWhenUsed="1" w:qFormat="1"/>
+    <w:lsdException w:name="caption" w:semiHidden="1" w:uiPriority="35" w:unhideWhenUsed="1" w:qFormat="1"/>
     <w:lsdException w:name="table of figures" w:semiHidden="1" w:unhideWhenUsed="1"/>
     <w:lsdException w:name="envelope address" w:semiHidden="1" w:unhideWhenUsed="1"/>
     <w:lsdException w:name="envelope return" w:semiHidden="1" w:unhideWhenUsed="1"/>
@@ -20062,7 +20295,7 @@
     <w:lsdException w:name="Title" w:uiPriority="10"/>
     <w:lsdException w:name="Closing" w:semiHidden="1" w:unhideWhenUsed="1"/>
     <w:lsdException w:name="Signature" w:semiHidden="1" w:unhideWhenUsed="1"/>
-    <w:lsdException w:name="Default Paragraph Font" w:uiPriority="1" w:semiHidden="1" w:unhideWhenUsed="1"/>
+    <w:lsdException w:name="Default Paragraph Font" w:semiHidden="1" w:uiPriority="1" w:unhideWhenUsed="1"/>
     <w:lsdException w:name="Body Text" w:semiHidden="1" w:unhideWhenUsed="1"/>
     <w:lsdException w:name="Body Text Indent" w:semiHidden="1" w:unhideWhenUsed="1"/>
     <w:lsdException w:name="List Continue" w:semiHidden="1" w:unhideWhenUsed="1"/>
@@ -20102,7 +20335,6 @@
     <w:lsdException w:name="HTML Sample" w:semiHidden="1" w:unhideWhenUsed="1"/>
     <w:lsdException w:name="HTML Typewriter" w:semiHidden="1" w:unhideWhenUsed="1"/>
     <w:lsdException w:name="HTML Variable" w:semiHidden="1" w:unhideWhenUsed="1"/>
-    <w:lsdException w:name="Normal Table" w:semiHidden="1" w:unhideWhenUsed="1"/>
     <w:lsdException w:name="annotation subject" w:semiHidden="1" w:unhideWhenUsed="1"/>
     <w:lsdException w:name="No List" w:semiHidden="1" w:unhideWhenUsed="1"/>
     <w:lsdException w:name="Outline List 1" w:semiHidden="1" w:unhideWhenUsed="1"/>
@@ -20145,11 +20377,8 @@
     <w:lsdException w:name="Table Contemporary" w:semiHidden="1" w:unhideWhenUsed="1"/>
     <w:lsdException w:name="Table Elegant" w:semiHidden="1" w:unhideWhenUsed="1"/>
     <w:lsdException w:name="Table Professional" w:semiHidden="1" w:unhideWhenUsed="1"/>
-    <w:lsdException w:name="Table Subtle 1" w:semiHidden="1" w:unhideWhenUsed="1"/>
     <w:lsdException w:name="Table Subtle 2" w:semiHidden="1" w:unhideWhenUsed="1"/>
     <w:lsdException w:name="Table Web 1" w:semiHidden="1" w:unhideWhenUsed="1"/>
-    <w:lsdException w:name="Table Web 2" w:semiHidden="1" w:unhideWhenUsed="1"/>
-    <w:lsdException w:name="Table Web 3" w:semiHidden="1" w:unhideWhenUsed="1"/>
     <w:lsdException w:name="Balloon Text" w:semiHidden="1" w:unhideWhenUsed="1"/>
     <w:lsdException w:name="Table Grid" w:uiPriority="59"/>
     <w:lsdException w:name="Table Theme" w:semiHidden="1" w:unhideWhenUsed="1"/>
@@ -20262,8 +20491,8 @@
     <w:lsdException w:name="Subtle Reference" w:uiPriority="31"/>
     <w:lsdException w:name="Intense Reference" w:uiPriority="32"/>
     <w:lsdException w:name="Book Title" w:uiPriority="33"/>
-    <w:lsdException w:name="Bibliography" w:uiPriority="37" w:semiHidden="1" w:unhideWhenUsed="1"/>
-    <w:lsdException w:name="TOC Heading" w:uiPriority="39" w:semiHidden="1" w:unhideWhenUsed="1" w:qFormat="1"/>
+    <w:lsdException w:name="Bibliography" w:semiHidden="1" w:uiPriority="37" w:unhideWhenUsed="1"/>
+    <w:lsdException w:name="TOC Heading" w:semiHidden="1" w:uiPriority="39" w:unhideWhenUsed="1" w:qFormat="1"/>
     <w:lsdException w:name="Plain Table 1" w:uiPriority="41"/>
     <w:lsdException w:name="Plain Table 2" w:uiPriority="42"/>
     <w:lsdException w:name="Plain Table 3" w:uiPriority="43"/>
@@ -20368,8 +20597,13 @@
     <w:lsdException w:name="List Table 5 Dark Accent 6" w:uiPriority="50"/>
     <w:lsdException w:name="List Table 6 Colorful Accent 6" w:uiPriority="51"/>
     <w:lsdException w:name="List Table 7 Colorful Accent 6" w:uiPriority="52"/>
+    <w:lsdException w:name="Mention" w:semiHidden="1" w:unhideWhenUsed="1"/>
+    <w:lsdException w:name="Smart Hyperlink" w:semiHidden="1" w:unhideWhenUsed="1"/>
+    <w:lsdException w:name="Hashtag" w:semiHidden="1" w:unhideWhenUsed="1"/>
+    <w:lsdException w:name="Unresolved Mention" w:semiHidden="1" w:unhideWhenUsed="1"/>
+    <w:lsdException w:name="Smart Link" w:semiHidden="1" w:unhideWhenUsed="1"/>
   </w:latentStyles>
-  <w:style w:type="paragraph" w:styleId="Normal" w:default="1">
+  <w:style w:type="paragraph" w:default="1" w:styleId="Normal">
     <w:name w:val="Normal"/>
     <w:qFormat/>
     <w:rsid w:val="00783087"/>
@@ -20397,7 +20631,7 @@
       <w:outlineLvl w:val="0"/>
     </w:pPr>
     <w:rPr>
-      <w:rFonts w:asciiTheme="majorHAnsi" w:hAnsiTheme="majorHAnsi" w:eastAsiaTheme="majorEastAsia" w:cstheme="majorBidi"/>
+      <w:rFonts w:asciiTheme="majorHAnsi" w:eastAsiaTheme="majorEastAsia" w:hAnsiTheme="majorHAnsi" w:cstheme="majorBidi"/>
       <w:b/>
       <w:bCs/>
       <w:color w:val="365F91" w:themeColor="accent1" w:themeShade="BF"/>
@@ -20405,13 +20639,13 @@
       <w:szCs w:val="28"/>
     </w:rPr>
   </w:style>
-  <w:style w:type="character" w:styleId="Fontepargpadro" w:default="1">
+  <w:style w:type="character" w:default="1" w:styleId="Fontepargpadro">
     <w:name w:val="Default Paragraph Font"/>
     <w:uiPriority w:val="1"/>
     <w:semiHidden/>
     <w:unhideWhenUsed/>
   </w:style>
-  <w:style w:type="table" w:styleId="Tabelanormal" w:default="1">
+  <w:style w:type="table" w:default="1" w:styleId="Tabelanormal">
     <w:name w:val="Normal Table"/>
     <w:uiPriority w:val="99"/>
     <w:semiHidden/>
@@ -20426,7 +20660,7 @@
       </w:tblCellMar>
     </w:tblPr>
   </w:style>
-  <w:style w:type="numbering" w:styleId="Semlista" w:default="1">
+  <w:style w:type="numbering" w:default="1" w:styleId="Semlista">
     <w:name w:val="No List"/>
     <w:uiPriority w:val="99"/>
     <w:semiHidden/>
@@ -20468,7 +20702,7 @@
       <w:szCs w:val="24"/>
     </w:rPr>
   </w:style>
-  <w:style w:type="paragraph" w:styleId="CAPTULOS" w:customStyle="1">
+  <w:style w:type="paragraph" w:customStyle="1" w:styleId="CAPTULOS">
     <w:name w:val="CAPÍTULOS"/>
     <w:basedOn w:val="Normal"/>
     <w:next w:val="Normal"/>
@@ -20510,26 +20744,26 @@
       <w:lang w:eastAsia="pt-BR"/>
     </w:rPr>
   </w:style>
-  <w:style w:type="character" w:styleId="CabealhoChar" w:customStyle="1">
+  <w:style w:type="character" w:customStyle="1" w:styleId="CabealhoChar">
     <w:name w:val="Cabeçalho Char"/>
     <w:basedOn w:val="Fontepargpadro"/>
     <w:link w:val="Cabealho"/>
     <w:uiPriority w:val="99"/>
     <w:rsid w:val="00826389"/>
     <w:rPr>
-      <w:rFonts w:ascii="Arial" w:hAnsi="Arial" w:eastAsiaTheme="minorEastAsia"/>
+      <w:rFonts w:ascii="Arial" w:eastAsiaTheme="minorEastAsia" w:hAnsi="Arial"/>
       <w:sz w:val="24"/>
       <w:lang w:eastAsia="pt-BR"/>
     </w:rPr>
   </w:style>
-  <w:style w:type="character" w:styleId="Ttulo1Char" w:customStyle="1">
+  <w:style w:type="character" w:customStyle="1" w:styleId="Ttulo1Char">
     <w:name w:val="Título 1 Char"/>
     <w:basedOn w:val="Fontepargpadro"/>
     <w:link w:val="Ttulo1"/>
     <w:uiPriority w:val="9"/>
     <w:rsid w:val="00826389"/>
     <w:rPr>
-      <w:rFonts w:asciiTheme="majorHAnsi" w:hAnsiTheme="majorHAnsi" w:eastAsiaTheme="majorEastAsia" w:cstheme="majorBidi"/>
+      <w:rFonts w:asciiTheme="majorHAnsi" w:eastAsiaTheme="majorEastAsia" w:hAnsiTheme="majorHAnsi" w:cstheme="majorBidi"/>
       <w:b/>
       <w:bCs/>
       <w:color w:val="365F91" w:themeColor="accent1" w:themeShade="BF"/>
@@ -20598,7 +20832,7 @@
       <w:szCs w:val="16"/>
     </w:rPr>
   </w:style>
-  <w:style w:type="character" w:styleId="TextodebaloChar" w:customStyle="1">
+  <w:style w:type="character" w:customStyle="1" w:styleId="TextodebaloChar">
     <w:name w:val="Texto de balão Char"/>
     <w:basedOn w:val="Fontepargpadro"/>
     <w:link w:val="Textodebalo"/>
@@ -20611,14 +20845,14 @@
       <w:szCs w:val="16"/>
     </w:rPr>
   </w:style>
-  <w:style w:type="character" w:styleId="SubttuloChar" w:customStyle="1">
+  <w:style w:type="character" w:customStyle="1" w:styleId="SubttuloChar">
     <w:name w:val="Subtítulo Char"/>
     <w:basedOn w:val="Fontepargpadro"/>
     <w:link w:val="Subttulo"/>
     <w:uiPriority w:val="11"/>
     <w:rsid w:val="006459EE"/>
     <w:rPr>
-      <w:rFonts w:ascii="Arial" w:hAnsi="Arial" w:eastAsiaTheme="majorEastAsia" w:cstheme="majorBidi"/>
+      <w:rFonts w:ascii="Arial" w:eastAsiaTheme="majorEastAsia" w:hAnsi="Arial" w:cstheme="majorBidi"/>
       <w:b/>
       <w:iCs/>
       <w:spacing w:val="15"/>
@@ -20626,7 +20860,7 @@
       <w:szCs w:val="24"/>
     </w:rPr>
   </w:style>
-  <w:style w:type="paragraph" w:styleId="Item" w:customStyle="1">
+  <w:style w:type="paragraph" w:customStyle="1" w:styleId="Item">
     <w:name w:val="Item"/>
     <w:basedOn w:val="Normal"/>
     <w:next w:val="Normal"/>
@@ -20666,7 +20900,7 @@
       <w:spacing w:line="240" w:lineRule="auto"/>
     </w:pPr>
   </w:style>
-  <w:style w:type="character" w:styleId="RodapChar" w:customStyle="1">
+  <w:style w:type="character" w:customStyle="1" w:styleId="RodapChar">
     <w:name w:val="Rodapé Char"/>
     <w:basedOn w:val="Fontepargpadro"/>
     <w:link w:val="Rodap"/>
@@ -20677,7 +20911,7 @@
       <w:sz w:val="24"/>
     </w:rPr>
   </w:style>
-  <w:style w:type="paragraph" w:styleId="Subttulodecaptulo" w:customStyle="1">
+  <w:style w:type="paragraph" w:customStyle="1" w:styleId="Subttulodecaptulo">
     <w:name w:val="Subtítulo de capítulo"/>
     <w:basedOn w:val="Normal"/>
     <w:next w:val="Normal"/>
@@ -20709,7 +20943,7 @@
       <w:sz w:val="20"/>
     </w:rPr>
   </w:style>
-  <w:style w:type="character" w:styleId="CitaoChar" w:customStyle="1">
+  <w:style w:type="character" w:customStyle="1" w:styleId="CitaoChar">
     <w:name w:val="Citação Char"/>
     <w:basedOn w:val="Fontepargpadro"/>
     <w:link w:val="Citao"/>
@@ -20721,7 +20955,7 @@
       <w:sz w:val="20"/>
     </w:rPr>
   </w:style>
-  <w:style w:type="paragraph" w:styleId="TABELA" w:customStyle="1">
+  <w:style w:type="paragraph" w:customStyle="1" w:styleId="TABELA">
     <w:name w:val="TABELA"/>
     <w:basedOn w:val="Normal"/>
     <w:qFormat/>
@@ -20762,12 +20996,12 @@
     </w:pPr>
     <w:tblPr>
       <w:tblBorders>
-        <w:top w:val="single" w:color="000000" w:themeColor="text1" w:sz="4" w:space="0"/>
-        <w:left w:val="single" w:color="000000" w:themeColor="text1" w:sz="4" w:space="0"/>
-        <w:bottom w:val="single" w:color="000000" w:themeColor="text1" w:sz="4" w:space="0"/>
-        <w:right w:val="single" w:color="000000" w:themeColor="text1" w:sz="4" w:space="0"/>
-        <w:insideH w:val="single" w:color="000000" w:themeColor="text1" w:sz="4" w:space="0"/>
-        <w:insideV w:val="single" w:color="000000" w:themeColor="text1" w:sz="4" w:space="0"/>
+        <w:top w:val="single" w:sz="4" w:space="0" w:color="000000" w:themeColor="text1"/>
+        <w:left w:val="single" w:sz="4" w:space="0" w:color="000000" w:themeColor="text1"/>
+        <w:bottom w:val="single" w:sz="4" w:space="0" w:color="000000" w:themeColor="text1"/>
+        <w:right w:val="single" w:sz="4" w:space="0" w:color="000000" w:themeColor="text1"/>
+        <w:insideH w:val="single" w:sz="4" w:space="0" w:color="000000" w:themeColor="text1"/>
+        <w:insideV w:val="single" w:sz="4" w:space="0" w:color="000000" w:themeColor="text1"/>
       </w:tblBorders>
     </w:tblPr>
   </w:style>
@@ -21064,7 +21298,7 @@
 </file>
 
 <file path=customXml/itemProps1.xml><?xml version="1.0" encoding="utf-8"?>
-<ds:datastoreItem xmlns:ds="http://schemas.openxmlformats.org/officeDocument/2006/customXml" ds:itemID="{ED7953B7-A0D2-46CC-86DE-E85483F4E0D7}">
+<ds:datastoreItem xmlns:ds="http://schemas.openxmlformats.org/officeDocument/2006/customXml" ds:itemID="{216A602E-2C1B-433A-8B2F-B3E3017DFD0F}">
   <ds:schemaRefs>
     <ds:schemaRef ds:uri="http://schemas.openxmlformats.org/officeDocument/2006/bibliography"/>
   </ds:schemaRefs>

</xml_diff>

<commit_message>
Adicionando conclusão à pesquisa de mercado.
</commit_message>
<xml_diff>
--- a/Documentação Técnica e Acadêmica/Manual Técnico - Tecnologia de Assistência Pessoal.docx
+++ b/Documentação Técnica e Acadêmica/Manual Técnico - Tecnologia de Assistência Pessoal.docx
@@ -800,6 +800,7 @@
           <w:docPartUnique/>
         </w:docPartObj>
       </w:sdtPr>
+      <w:sdtEndPr/>
       <w:sdtContent>
         <w:p>
           <w:pPr>
@@ -1023,21 +1024,7 @@
                 <w:rStyle w:val="Hyperlink"/>
                 <w:noProof/>
               </w:rPr>
-              <w:t>2.1 PESQUISAS S</w:t>
-            </w:r>
-            <w:r>
-              <w:rPr>
-                <w:rStyle w:val="Hyperlink"/>
-                <w:noProof/>
-              </w:rPr>
-              <w:t>O</w:t>
-            </w:r>
-            <w:r>
-              <w:rPr>
-                <w:rStyle w:val="Hyperlink"/>
-                <w:noProof/>
-              </w:rPr>
-              <w:t>BRE O MERCADO</w:t>
+              <w:t>2.1 PESQUISAS SOBRE O MERCADO</w:t>
             </w:r>
             <w:r>
               <w:rPr>
@@ -1768,7 +1755,11 @@
     <w:p>
       <w:pPr>
         <w:pStyle w:val="Subttulo"/>
+        <w:ind w:firstLine="0"/>
       </w:pPr>
+      <w:r>
+        <w:t xml:space="preserve">     </w:t>
+      </w:r>
       <w:r>
         <w:t xml:space="preserve">2.1 </w:t>
       </w:r>
@@ -1780,6 +1771,9 @@
     </w:p>
     <w:p>
       <w:r>
+        <w:rPr>
+          <w:noProof/>
+        </w:rPr>
         <w:drawing>
           <wp:anchor distT="0" distB="0" distL="114300" distR="114300" simplePos="0" relativeHeight="251658240" behindDoc="0" locked="0" layoutInCell="1" allowOverlap="1" wp14:anchorId="5C78C0CB" wp14:editId="497E92FA">
             <wp:simplePos x="0" y="0"/>
@@ -1870,7 +1864,25 @@
       </w:r>
       <w:r>
         <w:lastRenderedPageBreak/>
-        <w:t>Porém, além da quantidade de aplicativos, foi observado uma questão em várias das lojas, a separação de aplicativos por função. Basicamente, um aplicativo oferece uma funcionalidade e apenas isso, ou seja, caso o usuário queira ter um gerenciamento financeiro e de tarefas, terá que instalar dois aplicativos em seu dispositivo, o que em alguns dispositivos com capacidade de armazenamento ou processamento reduzida pode ser um problema.</w:t>
+        <w:t xml:space="preserve">Porém, além da quantidade de aplicativos, </w:t>
+      </w:r>
+      <w:r>
+        <w:t>pode-se</w:t>
+      </w:r>
+      <w:r>
+        <w:t xml:space="preserve"> observa</w:t>
+      </w:r>
+      <w:r>
+        <w:t>r</w:t>
+      </w:r>
+      <w:r>
+        <w:t xml:space="preserve"> uma questão em várias das lojas</w:t>
+      </w:r>
+      <w:r>
+        <w:t xml:space="preserve"> - </w:t>
+      </w:r>
+      <w:r>
+        <w:t>a separação de aplicativos por função. Basicamente, um aplicativo oferece uma funcionalidade e apenas isso, ou seja, caso o usuário queira ter um gerenciamento financeiro e de tarefas, terá que instalar dois aplicativos em seu dispositivo, o que em alguns dispositivos com capacidade de armazenamento ou processamento reduzida pode ser um problema.</w:t>
       </w:r>
     </w:p>
     <w:p>
@@ -1883,8 +1895,19 @@
       <w:r>
         <w:t xml:space="preserve"> Apesar de não ser um mercado de muita disputa, grandes empresas como Google e Microsoft já oferecem seus próprios aplicativos para conveniência de seus usuários, que muitas vezes os usam nativamente em seus aparelhos móveis (no caso dos smartphones Pixel e Lenovo da Google, e do já fora de mercado Nokia Windows Phone).</w:t>
       </w:r>
+    </w:p>
+    <w:p>
+      <w:pPr>
+        <w:ind w:firstLine="360"/>
+      </w:pPr>
+      <w:r>
+        <w:t>O T.A.P pretende adentrar neste mercado utilizando-se justamente de uma união das funcionalidades já existentes, em um só aplicativo, para a conveniência e confiança dos usuários, em relação à sua segurança de dados, sendo que por estar centralizado em apenas em um aplicativo o usuário pode ter mais controle dos dados compartilhados e inseridos, e por comodidade por conseguir gerenciar suas atividades e afins em uma só ferramenta.</w:t>
+      </w:r>
       <w:bookmarkStart w:id="3" w:name="_GoBack"/>
       <w:bookmarkEnd w:id="3"/>
+      <w:r>
+        <w:t xml:space="preserve"> </w:t>
+      </w:r>
     </w:p>
     <w:p/>
     <w:p>
@@ -1918,17 +1941,14 @@
       </w:pPr>
       <w:bookmarkStart w:id="5" w:name="_Toc27161655"/>
       <w:r>
+        <w:lastRenderedPageBreak/>
         <w:t>2.1. RESPONSIVIDADE E DESENVOLVIMENTO PROGRESSIVE WEB APP</w:t>
       </w:r>
       <w:bookmarkEnd w:id="5"/>
     </w:p>
     <w:p>
       <w:r>
-        <w:t xml:space="preserve">Com a comprovada massiva utilização de trafego na internet por meio de dispositivos móveis (celulares, smartphones, tablets e afins) o desenvolvimento para plataformas móveis se mostra uma parte importante de todo sistema e website, e justamente por isso, o T.A.P. foi idealizado para plataformas móveis por meio de um </w:t>
-      </w:r>
-      <w:r>
-        <w:lastRenderedPageBreak/>
-        <w:t>conceito de desenvolvimento utilizado por grandes empresas do ramo da tecnologia da informação, e apoio da gigante da indústria digital: Google (Alphabet Inc.)</w:t>
+        <w:t>Com a comprovada massiva utilização de trafego na internet por meio de dispositivos móveis (celulares, smartphones, tablets e afins) o desenvolvimento para plataformas móveis se mostra uma parte importante de todo sistema e website, e justamente por isso, o T.A.P. foi idealizado para plataformas móveis por meio de um conceito de desenvolvimento utilizado por grandes empresas do ramo da tecnologia da informação, e apoio da gigante da indústria digital: Google (Alphabet Inc.)</w:t>
       </w:r>
       <w:r>
         <w:t>, o desenvolvimento de Progressive Web Apps (Aplicações Web Progressivas).</w:t>
@@ -2717,7 +2737,6 @@
               <w:rPr>
                 <w:sz w:val="22"/>
               </w:rPr>
-              <w:lastRenderedPageBreak/>
               <w:t>F2</w:t>
             </w:r>
             <w:r>
@@ -19715,6 +19734,7 @@
         <w:docPartUnique/>
       </w:docPartObj>
     </w:sdtPr>
+    <w:sdtEndPr/>
     <w:sdtContent>
       <w:p>
         <w:pPr>
@@ -20335,6 +20355,7 @@
     <w:lsdException w:name="HTML Sample" w:semiHidden="1" w:unhideWhenUsed="1"/>
     <w:lsdException w:name="HTML Typewriter" w:semiHidden="1" w:unhideWhenUsed="1"/>
     <w:lsdException w:name="HTML Variable" w:semiHidden="1" w:unhideWhenUsed="1"/>
+    <w:lsdException w:name="Normal Table" w:semiHidden="1" w:unhideWhenUsed="1"/>
     <w:lsdException w:name="annotation subject" w:semiHidden="1" w:unhideWhenUsed="1"/>
     <w:lsdException w:name="No List" w:semiHidden="1" w:unhideWhenUsed="1"/>
     <w:lsdException w:name="Outline List 1" w:semiHidden="1" w:unhideWhenUsed="1"/>
@@ -20377,8 +20398,11 @@
     <w:lsdException w:name="Table Contemporary" w:semiHidden="1" w:unhideWhenUsed="1"/>
     <w:lsdException w:name="Table Elegant" w:semiHidden="1" w:unhideWhenUsed="1"/>
     <w:lsdException w:name="Table Professional" w:semiHidden="1" w:unhideWhenUsed="1"/>
+    <w:lsdException w:name="Table Subtle 1" w:semiHidden="1" w:unhideWhenUsed="1"/>
     <w:lsdException w:name="Table Subtle 2" w:semiHidden="1" w:unhideWhenUsed="1"/>
     <w:lsdException w:name="Table Web 1" w:semiHidden="1" w:unhideWhenUsed="1"/>
+    <w:lsdException w:name="Table Web 2" w:semiHidden="1" w:unhideWhenUsed="1"/>
+    <w:lsdException w:name="Table Web 3" w:semiHidden="1" w:unhideWhenUsed="1"/>
     <w:lsdException w:name="Balloon Text" w:semiHidden="1" w:unhideWhenUsed="1"/>
     <w:lsdException w:name="Table Grid" w:uiPriority="59"/>
     <w:lsdException w:name="Table Theme" w:semiHidden="1" w:unhideWhenUsed="1"/>
@@ -21298,7 +21322,7 @@
 </file>
 
 <file path=customXml/itemProps1.xml><?xml version="1.0" encoding="utf-8"?>
-<ds:datastoreItem xmlns:ds="http://schemas.openxmlformats.org/officeDocument/2006/customXml" ds:itemID="{216A602E-2C1B-433A-8B2F-B3E3017DFD0F}">
+<ds:datastoreItem xmlns:ds="http://schemas.openxmlformats.org/officeDocument/2006/customXml" ds:itemID="{3B7F9785-E1AE-4D76-BEDF-B5ED4AAE4736}">
   <ds:schemaRefs>
     <ds:schemaRef ds:uri="http://schemas.openxmlformats.org/officeDocument/2006/bibliography"/>
   </ds:schemaRefs>

</xml_diff>

<commit_message>
Complementando a parte de desenvolvimento.
</commit_message>
<xml_diff>
--- a/Documentação Técnica e Acadêmica/Manual Técnico - Tecnologia de Assistência Pessoal.docx
+++ b/Documentação Técnica e Acadêmica/Manual Técnico - Tecnologia de Assistência Pessoal.docx
@@ -376,7 +376,25 @@
           <w:sz w:val="28"/>
           <w:szCs w:val="28"/>
         </w:rPr>
-        <w:t>Orientador Prof. Jussimar Nascimento Leal</w:t>
+        <w:t xml:space="preserve">Orientador Prof. </w:t>
+      </w:r>
+      <w:proofErr w:type="spellStart"/>
+      <w:r>
+        <w:rPr>
+          <w:rFonts w:cs="Arial"/>
+          <w:sz w:val="28"/>
+          <w:szCs w:val="28"/>
+        </w:rPr>
+        <w:t>Jussimar</w:t>
+      </w:r>
+      <w:proofErr w:type="spellEnd"/>
+      <w:r>
+        <w:rPr>
+          <w:rFonts w:cs="Arial"/>
+          <w:sz w:val="28"/>
+          <w:szCs w:val="28"/>
+        </w:rPr>
+        <w:t xml:space="preserve"> Nascimento Leal</w:t>
       </w:r>
     </w:p>
     <w:p>
@@ -721,7 +739,23 @@
           <w:rFonts w:cs="Arial"/>
           <w:sz w:val="22"/>
         </w:rPr>
-        <w:t>Orientador: Prof.: Jussimar Nascimento Leal</w:t>
+        <w:t xml:space="preserve">Orientador: Prof.: </w:t>
+      </w:r>
+      <w:proofErr w:type="spellStart"/>
+      <w:r>
+        <w:rPr>
+          <w:rFonts w:cs="Arial"/>
+          <w:sz w:val="22"/>
+        </w:rPr>
+        <w:t>Jussimar</w:t>
+      </w:r>
+      <w:proofErr w:type="spellEnd"/>
+      <w:r>
+        <w:rPr>
+          <w:rFonts w:cs="Arial"/>
+          <w:sz w:val="22"/>
+        </w:rPr>
+        <w:t xml:space="preserve"> Nascimento Leal</w:t>
       </w:r>
     </w:p>
     <w:p>
@@ -800,7 +834,6 @@
           <w:docPartUnique/>
         </w:docPartObj>
       </w:sdtPr>
-      <w:sdtEndPr/>
       <w:sdtContent>
         <w:p>
           <w:pPr>
@@ -1890,7 +1923,15 @@
         <w:ind w:firstLine="0"/>
       </w:pPr>
       <w:r>
-        <w:t>A concorrência em si não é algo disputado fervorosamente, pois pode se considerar uma área um tanto estagnada, com pequenos picos de popularidade, principalmente no ano de 2019, com os aplicativos de gerenciamento financeiro como Guia Bolso, provenientes de influências de FinTechs e Bancos Digitais, e com aplicativos de monitoramento de exercícios físicos, originários dos relógios inteligentes, muito populares entre 2018 e 2019.</w:t>
+        <w:t xml:space="preserve">A concorrência em si não é algo disputado fervorosamente, pois pode se considerar uma área um tanto estagnada, com pequenos picos de popularidade, principalmente no ano de 2019, com os aplicativos de gerenciamento financeiro como Guia Bolso, provenientes de influências de </w:t>
+      </w:r>
+      <w:proofErr w:type="spellStart"/>
+      <w:r>
+        <w:t>FinTechs</w:t>
+      </w:r>
+      <w:proofErr w:type="spellEnd"/>
+      <w:r>
+        <w:t xml:space="preserve"> e Bancos Digitais, e com aplicativos de monitoramento de exercícios físicos, originários dos relógios inteligentes, muito populares entre 2018 e 2019.</w:t>
       </w:r>
       <w:r>
         <w:t xml:space="preserve"> Apesar de não ser um mercado de muita disputa, grandes empresas como Google e Microsoft já oferecem seus próprios aplicativos para conveniência de seus usuários, que muitas vezes os usam nativamente em seus aparelhos móveis (no caso dos smartphones Pixel e Lenovo da Google, e do já fora de mercado Nokia Windows Phone).</w:t>
@@ -1901,12 +1942,7 @@
         <w:ind w:firstLine="360"/>
       </w:pPr>
       <w:r>
-        <w:t>O T.A.P pretende adentrar neste mercado utilizando-se justamente de uma união das funcionalidades já existentes, em um só aplicativo, para a conveniência e confiança dos usuários, em relação à sua segurança de dados, sendo que por estar centralizado em apenas em um aplicativo o usuário pode ter mais controle dos dados compartilhados e inseridos, e por comodidade por conseguir gerenciar suas atividades e afins em uma só ferramenta.</w:t>
-      </w:r>
-      <w:bookmarkStart w:id="3" w:name="_GoBack"/>
-      <w:bookmarkEnd w:id="3"/>
-      <w:r>
-        <w:t xml:space="preserve"> </w:t>
+        <w:t xml:space="preserve">O T.A.P pretende adentrar neste mercado utilizando-se justamente de uma união das funcionalidades já existentes, em um só aplicativo, para a conveniência e confiança dos usuários, em relação à sua segurança de dados, sendo que por estar centralizado em apenas em um aplicativo o usuário pode ter mais controle dos dados compartilhados e inseridos, e por comodidade por conseguir gerenciar suas atividades e afins em uma só ferramenta. </w:t>
       </w:r>
     </w:p>
     <w:p/>
@@ -1918,11 +1954,11 @@
           <w:numId w:val="4"/>
         </w:numPr>
       </w:pPr>
-      <w:bookmarkStart w:id="4" w:name="_Toc27161654"/>
+      <w:bookmarkStart w:id="3" w:name="_Toc27161654"/>
       <w:r>
         <w:t>DESENVOLVIMENTO</w:t>
       </w:r>
-      <w:bookmarkEnd w:id="4"/>
+      <w:bookmarkEnd w:id="3"/>
     </w:p>
     <w:p>
       <w:r>
@@ -1932,23 +1968,38 @@
         <w:t>,</w:t>
       </w:r>
       <w:r>
-        <w:t xml:space="preserve"> esteja com erro.).</w:t>
+        <w:t xml:space="preserve"> esteja com erro).</w:t>
       </w:r>
     </w:p>
     <w:p>
       <w:pPr>
         <w:pStyle w:val="Subttulo"/>
       </w:pPr>
-      <w:bookmarkStart w:id="5" w:name="_Toc27161655"/>
+      <w:bookmarkStart w:id="4" w:name="_Toc27161655"/>
       <w:r>
         <w:lastRenderedPageBreak/>
-        <w:t>2.1. RESPONSIVIDADE E DESENVOLVIMENTO PROGRESSIVE WEB APP</w:t>
+        <w:t>3</w:t>
       </w:r>
-      <w:bookmarkEnd w:id="5"/>
+      <w:r>
+        <w:t>.1. RESPONSIVIDADE E DESENVOLVIMENTO PROGRESSIVE WEB APP</w:t>
+      </w:r>
+      <w:bookmarkEnd w:id="4"/>
     </w:p>
     <w:p>
       <w:r>
-        <w:t>Com a comprovada massiva utilização de trafego na internet por meio de dispositivos móveis (celulares, smartphones, tablets e afins) o desenvolvimento para plataformas móveis se mostra uma parte importante de todo sistema e website, e justamente por isso, o T.A.P. foi idealizado para plataformas móveis por meio de um conceito de desenvolvimento utilizado por grandes empresas do ramo da tecnologia da informação, e apoio da gigante da indústria digital: Google (Alphabet Inc.)</w:t>
+        <w:t>Com a comprovada</w:t>
+      </w:r>
+      <w:r>
+        <w:t xml:space="preserve"> e</w:t>
+      </w:r>
+      <w:r>
+        <w:t xml:space="preserve"> massiva utilização de tr</w:t>
+      </w:r>
+      <w:r>
+        <w:t>á</w:t>
+      </w:r>
+      <w:r>
+        <w:t>fego na internet por meio de dispositivos móveis (celulares, smartphones, tablets e afins) o desenvolvimento para plataformas móveis se mostra uma parte importante de todo sistema e website, e justamente por isso, o T.A.P. foi idealizado para plataformas móveis por meio de um conceito de desenvolvimento utilizado por grandes empresas do ramo da tecnologia da informação, e apoio da gigante da indústria digital: Google (Alphabet Inc.)</w:t>
       </w:r>
       <w:r>
         <w:t>, o desenvolvimento de Progressive Web Apps (Aplicações Web Progressivas).</w:t>
@@ -1956,8 +2007,57 @@
     </w:p>
     <w:p>
       <w:r>
-        <w:t>O desenvolvimento de P.W.A consiste em um desenvolvimento de site e/ou sistema web responsivo (adequado para diversos tipos de telas e resoluções) e orientado para características de aplicativos nativos instaláveis, porém, não sendo uma aplicação nativa do sistema operacional em si.</w:t>
+        <w:t>O desenvolvimento de P.W.A consiste em um site e/ou sistema web responsivo (adequado para diversos tipos de telas e resoluções) e orientado para características de aplicativos nativos instaláveis, porém, não sendo uma aplicação nativa do sistema operacional em si.</w:t>
       </w:r>
+      <w:r>
+        <w:t xml:space="preserve"> Este tipo de desenvolvimento vem sido empregado por inúmeros motivos, sendo </w:t>
+      </w:r>
+      <w:r>
+        <w:t>alguns d</w:t>
+      </w:r>
+      <w:r>
+        <w:t xml:space="preserve">eles: </w:t>
+      </w:r>
+    </w:p>
+    <w:p>
+      <w:pPr>
+        <w:ind w:firstLine="708"/>
+      </w:pPr>
+      <w:r>
+        <w:rPr>
+          <w:b/>
+          <w:bCs/>
+        </w:rPr>
+        <w:t>Rentabilidade no desenvolvimento:</w:t>
+      </w:r>
+      <w:r>
+        <w:t xml:space="preserve"> </w:t>
+      </w:r>
+      <w:r>
+        <w:t>Não sendo aplicações nativas de um sistema operacional, podem ser desenvolvidas a partir de ferramentas gratuitas, o que pode eliminar o custo com IDE ou ambientes de desenvolvimento exclusivos e pagos.</w:t>
+      </w:r>
+    </w:p>
+    <w:p>
+      <w:bookmarkStart w:id="5" w:name="_GoBack"/>
+      <w:r>
+        <w:rPr>
+          <w:b/>
+          <w:bCs/>
+        </w:rPr>
+        <w:t>Rapidez de entrega:</w:t>
+      </w:r>
+      <w:bookmarkEnd w:id="5"/>
+      <w:r>
+        <w:t xml:space="preserve"> </w:t>
+      </w:r>
+      <w:r>
+        <w:t>Sendo otimizada para dispositivos de acordo com sua resolução, e por si só já ser otimizada para web (cujo processamento pode ser limitado de acordo com requisições e servidores), a entrega de atualizações e ou novas funcionalidades pode ser mais rápida do que em aplicações nativas, que devem seguir as atualizações da raiz do sistema operacional.</w:t>
+      </w:r>
+    </w:p>
+    <w:p>
+      <w:pPr>
+        <w:ind w:firstLine="0"/>
+      </w:pPr>
     </w:p>
     <w:p>
       <w:pPr>
@@ -2013,6 +2113,7 @@
               <w:rPr>
                 <w:sz w:val="22"/>
               </w:rPr>
+              <w:lastRenderedPageBreak/>
               <w:t xml:space="preserve">F1 – </w:t>
             </w:r>
             <w:r>
@@ -2745,11 +2846,19 @@
               </w:rPr>
               <w:t xml:space="preserve"> – </w:t>
             </w:r>
-            <w:r>
-              <w:rPr>
-                <w:sz w:val="22"/>
-              </w:rPr>
-              <w:t>Logar (acesso ao sistema) usuário</w:t>
+            <w:proofErr w:type="spellStart"/>
+            <w:r>
+              <w:rPr>
+                <w:sz w:val="22"/>
+              </w:rPr>
+              <w:t>Logar</w:t>
+            </w:r>
+            <w:proofErr w:type="spellEnd"/>
+            <w:r>
+              <w:rPr>
+                <w:sz w:val="22"/>
+              </w:rPr>
+              <w:t xml:space="preserve"> (acesso ao sistema) usuário</w:t>
             </w:r>
           </w:p>
         </w:tc>
@@ -3365,6 +3474,7 @@
               <w:rPr>
                 <w:sz w:val="22"/>
               </w:rPr>
+              <w:lastRenderedPageBreak/>
               <w:t>F3</w:t>
             </w:r>
             <w:r>
@@ -3907,7 +4017,6 @@
               <w:rPr>
                 <w:sz w:val="22"/>
               </w:rPr>
-              <w:lastRenderedPageBreak/>
               <w:t>F4</w:t>
             </w:r>
             <w:r>
@@ -5422,7 +5531,6 @@
               <w:rPr>
                 <w:sz w:val="22"/>
               </w:rPr>
-              <w:lastRenderedPageBreak/>
               <w:t xml:space="preserve">F7 </w:t>
             </w:r>
             <w:r>
@@ -6511,6 +6619,7 @@
               <w:rPr>
                 <w:sz w:val="22"/>
               </w:rPr>
+              <w:lastRenderedPageBreak/>
               <w:t xml:space="preserve">F9 </w:t>
             </w:r>
             <w:r>
@@ -6519,12 +6628,14 @@
               </w:rPr>
               <w:t xml:space="preserve">– </w:t>
             </w:r>
+            <w:proofErr w:type="spellStart"/>
             <w:r>
               <w:rPr>
                 <w:sz w:val="22"/>
               </w:rPr>
               <w:t>Deslogar</w:t>
             </w:r>
+            <w:proofErr w:type="spellEnd"/>
           </w:p>
         </w:tc>
         <w:tc>
@@ -6586,11 +6697,19 @@
                 <w:sz w:val="22"/>
               </w:rPr>
             </w:pPr>
-            <w:r>
-              <w:rPr>
-                <w:sz w:val="22"/>
-              </w:rPr>
-              <w:t>Desloga o usuário do sistema.</w:t>
+            <w:proofErr w:type="spellStart"/>
+            <w:r>
+              <w:rPr>
+                <w:sz w:val="22"/>
+              </w:rPr>
+              <w:t>Desloga</w:t>
+            </w:r>
+            <w:proofErr w:type="spellEnd"/>
+            <w:r>
+              <w:rPr>
+                <w:sz w:val="22"/>
+              </w:rPr>
+              <w:t xml:space="preserve"> o usuário do sistema.</w:t>
             </w:r>
           </w:p>
         </w:tc>
@@ -7017,7 +7136,6 @@
               <w:rPr>
                 <w:sz w:val="22"/>
               </w:rPr>
-              <w:lastRenderedPageBreak/>
               <w:t xml:space="preserve">F10 </w:t>
             </w:r>
             <w:r>
@@ -8856,7 +8974,6 @@
               <w:rPr>
                 <w:sz w:val="22"/>
               </w:rPr>
-              <w:lastRenderedPageBreak/>
               <w:t xml:space="preserve">F15 </w:t>
             </w:r>
             <w:r>
@@ -9583,7 +9700,21 @@
               <w:rPr>
                 <w:sz w:val="22"/>
               </w:rPr>
-              <w:t>Deve ser selecionado o tipo da tarefa para que a mesma seja categorizada de maneira mais rápida.</w:t>
+              <w:t xml:space="preserve">Deve ser selecionado o tipo da tarefa para que </w:t>
+            </w:r>
+            <w:proofErr w:type="gramStart"/>
+            <w:r>
+              <w:rPr>
+                <w:sz w:val="22"/>
+              </w:rPr>
+              <w:t>a mesma</w:t>
+            </w:r>
+            <w:proofErr w:type="gramEnd"/>
+            <w:r>
+              <w:rPr>
+                <w:sz w:val="22"/>
+              </w:rPr>
+              <w:t xml:space="preserve"> seja categorizada de maneira mais rápida.</w:t>
             </w:r>
           </w:p>
         </w:tc>
@@ -9689,6 +9820,7 @@
               <w:rPr>
                 <w:sz w:val="22"/>
               </w:rPr>
+              <w:lastRenderedPageBreak/>
               <w:t xml:space="preserve">F16 </w:t>
             </w:r>
             <w:r>
@@ -10163,7 +10295,6 @@
               <w:rPr>
                 <w:sz w:val="22"/>
               </w:rPr>
-              <w:lastRenderedPageBreak/>
               <w:t xml:space="preserve">F17 </w:t>
             </w:r>
             <w:r>
@@ -11049,6 +11180,7 @@
               <w:rPr>
                 <w:sz w:val="22"/>
               </w:rPr>
+              <w:lastRenderedPageBreak/>
               <w:t xml:space="preserve">F19 </w:t>
             </w:r>
             <w:r>
@@ -11418,7 +11550,6 @@
               <w:rPr>
                 <w:sz w:val="22"/>
               </w:rPr>
-              <w:lastRenderedPageBreak/>
               <w:t xml:space="preserve">F20 </w:t>
             </w:r>
             <w:r>
@@ -12019,6 +12150,7 @@
               <w:rPr>
                 <w:sz w:val="22"/>
               </w:rPr>
+              <w:lastRenderedPageBreak/>
               <w:t xml:space="preserve">F21 </w:t>
             </w:r>
             <w:r>
@@ -13312,6 +13444,7 @@
               <w:rPr>
                 <w:sz w:val="22"/>
               </w:rPr>
+              <w:lastRenderedPageBreak/>
               <w:t xml:space="preserve">F23 </w:t>
             </w:r>
             <w:r>
@@ -14316,7 +14449,6 @@
               <w:rPr>
                 <w:sz w:val="22"/>
               </w:rPr>
-              <w:lastRenderedPageBreak/>
               <w:t xml:space="preserve">F25 </w:t>
             </w:r>
             <w:r>
@@ -14698,6 +14830,7 @@
               <w:rPr>
                 <w:sz w:val="22"/>
               </w:rPr>
+              <w:lastRenderedPageBreak/>
               <w:t xml:space="preserve">F26 </w:t>
             </w:r>
             <w:r>
@@ -15862,7 +15995,6 @@
               <w:rPr>
                 <w:sz w:val="22"/>
               </w:rPr>
-              <w:lastRenderedPageBreak/>
               <w:t xml:space="preserve">F28 </w:t>
             </w:r>
             <w:r>
@@ -16255,6 +16387,7 @@
               <w:rPr>
                 <w:sz w:val="22"/>
               </w:rPr>
+              <w:lastRenderedPageBreak/>
               <w:t xml:space="preserve">F29 </w:t>
             </w:r>
             <w:r>
@@ -17249,7 +17382,6 @@
               <w:rPr>
                 <w:sz w:val="22"/>
               </w:rPr>
-              <w:lastRenderedPageBreak/>
               <w:t>F31 – Editar sintoma</w:t>
             </w:r>
           </w:p>
@@ -17743,6 +17875,7 @@
               <w:rPr>
                 <w:sz w:val="22"/>
               </w:rPr>
+              <w:lastRenderedPageBreak/>
               <w:t>F32 – Listar sintomas</w:t>
             </w:r>
           </w:p>
@@ -18748,8 +18881,16 @@
               <w:rPr>
                 <w:sz w:val="22"/>
               </w:rPr>
-              <w:t>Deve carregar os dados atuais registrados no banco de dados..</w:t>
-            </w:r>
+              <w:t xml:space="preserve">Deve carregar os dados atuais registrados no banco de </w:t>
+            </w:r>
+            <w:proofErr w:type="gramStart"/>
+            <w:r>
+              <w:rPr>
+                <w:sz w:val="22"/>
+              </w:rPr>
+              <w:t>dados..</w:t>
+            </w:r>
+            <w:proofErr w:type="gramEnd"/>
           </w:p>
         </w:tc>
         <w:tc>
@@ -18990,7 +19131,6 @@
               <w:rPr>
                 <w:sz w:val="22"/>
               </w:rPr>
-              <w:lastRenderedPageBreak/>
               <w:t>F35 – Editar preferências</w:t>
             </w:r>
           </w:p>
@@ -19242,8 +19382,16 @@
               <w:rPr>
                 <w:sz w:val="22"/>
               </w:rPr>
-              <w:t>Deve carregar os dados atuais registrados no banco de dados..</w:t>
-            </w:r>
+              <w:t xml:space="preserve">Deve carregar os dados atuais registrados no banco de </w:t>
+            </w:r>
+            <w:proofErr w:type="gramStart"/>
+            <w:r>
+              <w:rPr>
+                <w:sz w:val="22"/>
+              </w:rPr>
+              <w:t>dados..</w:t>
+            </w:r>
+            <w:proofErr w:type="gramEnd"/>
           </w:p>
         </w:tc>
         <w:tc>
@@ -19734,7 +19882,6 @@
         <w:docPartUnique/>
       </w:docPartObj>
     </w:sdtPr>
-    <w:sdtEndPr/>
     <w:sdtContent>
       <w:p>
         <w:pPr>
@@ -20217,6 +20364,119 @@
       </w:rPr>
     </w:lvl>
   </w:abstractNum>
+  <w:abstractNum w:abstractNumId="4" w15:restartNumberingAfterBreak="0">
+    <w:nsid w:val="730F673A"/>
+    <w:multiLevelType w:val="hybridMultilevel"/>
+    <w:tmpl w:val="23782E6E"/>
+    <w:lvl w:ilvl="0" w:tplc="04160001">
+      <w:start w:val="1"/>
+      <w:numFmt w:val="bullet"/>
+      <w:lvlText w:val=""/>
+      <w:lvlJc w:val="left"/>
+      <w:pPr>
+        <w:ind w:left="1429" w:hanging="360"/>
+      </w:pPr>
+      <w:rPr>
+        <w:rFonts w:ascii="Symbol" w:hAnsi="Symbol" w:hint="default"/>
+      </w:rPr>
+    </w:lvl>
+    <w:lvl w:ilvl="1" w:tplc="04160003" w:tentative="1">
+      <w:start w:val="1"/>
+      <w:numFmt w:val="bullet"/>
+      <w:lvlText w:val="o"/>
+      <w:lvlJc w:val="left"/>
+      <w:pPr>
+        <w:ind w:left="2149" w:hanging="360"/>
+      </w:pPr>
+      <w:rPr>
+        <w:rFonts w:ascii="Courier New" w:hAnsi="Courier New" w:cs="Courier New" w:hint="default"/>
+      </w:rPr>
+    </w:lvl>
+    <w:lvl w:ilvl="2" w:tplc="04160005" w:tentative="1">
+      <w:start w:val="1"/>
+      <w:numFmt w:val="bullet"/>
+      <w:lvlText w:val=""/>
+      <w:lvlJc w:val="left"/>
+      <w:pPr>
+        <w:ind w:left="2869" w:hanging="360"/>
+      </w:pPr>
+      <w:rPr>
+        <w:rFonts w:ascii="Wingdings" w:hAnsi="Wingdings" w:hint="default"/>
+      </w:rPr>
+    </w:lvl>
+    <w:lvl w:ilvl="3" w:tplc="04160001" w:tentative="1">
+      <w:start w:val="1"/>
+      <w:numFmt w:val="bullet"/>
+      <w:lvlText w:val=""/>
+      <w:lvlJc w:val="left"/>
+      <w:pPr>
+        <w:ind w:left="3589" w:hanging="360"/>
+      </w:pPr>
+      <w:rPr>
+        <w:rFonts w:ascii="Symbol" w:hAnsi="Symbol" w:hint="default"/>
+      </w:rPr>
+    </w:lvl>
+    <w:lvl w:ilvl="4" w:tplc="04160003" w:tentative="1">
+      <w:start w:val="1"/>
+      <w:numFmt w:val="bullet"/>
+      <w:lvlText w:val="o"/>
+      <w:lvlJc w:val="left"/>
+      <w:pPr>
+        <w:ind w:left="4309" w:hanging="360"/>
+      </w:pPr>
+      <w:rPr>
+        <w:rFonts w:ascii="Courier New" w:hAnsi="Courier New" w:cs="Courier New" w:hint="default"/>
+      </w:rPr>
+    </w:lvl>
+    <w:lvl w:ilvl="5" w:tplc="04160005" w:tentative="1">
+      <w:start w:val="1"/>
+      <w:numFmt w:val="bullet"/>
+      <w:lvlText w:val=""/>
+      <w:lvlJc w:val="left"/>
+      <w:pPr>
+        <w:ind w:left="5029" w:hanging="360"/>
+      </w:pPr>
+      <w:rPr>
+        <w:rFonts w:ascii="Wingdings" w:hAnsi="Wingdings" w:hint="default"/>
+      </w:rPr>
+    </w:lvl>
+    <w:lvl w:ilvl="6" w:tplc="04160001" w:tentative="1">
+      <w:start w:val="1"/>
+      <w:numFmt w:val="bullet"/>
+      <w:lvlText w:val=""/>
+      <w:lvlJc w:val="left"/>
+      <w:pPr>
+        <w:ind w:left="5749" w:hanging="360"/>
+      </w:pPr>
+      <w:rPr>
+        <w:rFonts w:ascii="Symbol" w:hAnsi="Symbol" w:hint="default"/>
+      </w:rPr>
+    </w:lvl>
+    <w:lvl w:ilvl="7" w:tplc="04160003" w:tentative="1">
+      <w:start w:val="1"/>
+      <w:numFmt w:val="bullet"/>
+      <w:lvlText w:val="o"/>
+      <w:lvlJc w:val="left"/>
+      <w:pPr>
+        <w:ind w:left="6469" w:hanging="360"/>
+      </w:pPr>
+      <w:rPr>
+        <w:rFonts w:ascii="Courier New" w:hAnsi="Courier New" w:cs="Courier New" w:hint="default"/>
+      </w:rPr>
+    </w:lvl>
+    <w:lvl w:ilvl="8" w:tplc="04160005" w:tentative="1">
+      <w:start w:val="1"/>
+      <w:numFmt w:val="bullet"/>
+      <w:lvlText w:val=""/>
+      <w:lvlJc w:val="left"/>
+      <w:pPr>
+        <w:ind w:left="7189" w:hanging="360"/>
+      </w:pPr>
+      <w:rPr>
+        <w:rFonts w:ascii="Wingdings" w:hAnsi="Wingdings" w:hint="default"/>
+      </w:rPr>
+    </w:lvl>
+  </w:abstractNum>
   <w:num w:numId="1">
     <w:abstractNumId w:val="0"/>
   </w:num>
@@ -20228,6 +20488,9 @@
   </w:num>
   <w:num w:numId="4">
     <w:abstractNumId w:val="1"/>
+  </w:num>
+  <w:num w:numId="5">
+    <w:abstractNumId w:val="4"/>
   </w:num>
 </w:numbering>
 </file>
@@ -21322,7 +21585,7 @@
 </file>
 
 <file path=customXml/itemProps1.xml><?xml version="1.0" encoding="utf-8"?>
-<ds:datastoreItem xmlns:ds="http://schemas.openxmlformats.org/officeDocument/2006/customXml" ds:itemID="{3B7F9785-E1AE-4D76-BEDF-B5ED4AAE4736}">
+<ds:datastoreItem xmlns:ds="http://schemas.openxmlformats.org/officeDocument/2006/customXml" ds:itemID="{028C4F24-144D-4117-8309-880E0CEAA5AC}">
   <ds:schemaRefs>
     <ds:schemaRef ds:uri="http://schemas.openxmlformats.org/officeDocument/2006/bibliography"/>
   </ds:schemaRefs>

</xml_diff>

<commit_message>
Adicionando argumentação sobre pesquisas.
</commit_message>
<xml_diff>
--- a/Documentação Técnica e Acadêmica/Manual Técnico - Tecnologia de Assistência Pessoal.docx
+++ b/Documentação Técnica e Acadêmica/Manual Técnico - Tecnologia de Assistência Pessoal.docx
@@ -376,25 +376,7 @@
           <w:sz w:val="28"/>
           <w:szCs w:val="28"/>
         </w:rPr>
-        <w:t xml:space="preserve">Orientador Prof. </w:t>
-      </w:r>
-      <w:proofErr w:type="spellStart"/>
-      <w:r>
-        <w:rPr>
-          <w:rFonts w:cs="Arial"/>
-          <w:sz w:val="28"/>
-          <w:szCs w:val="28"/>
-        </w:rPr>
-        <w:t>Jussimar</w:t>
-      </w:r>
-      <w:proofErr w:type="spellEnd"/>
-      <w:r>
-        <w:rPr>
-          <w:rFonts w:cs="Arial"/>
-          <w:sz w:val="28"/>
-          <w:szCs w:val="28"/>
-        </w:rPr>
-        <w:t xml:space="preserve"> Nascimento Leal</w:t>
+        <w:t>Orientador Prof. Jussimar Nascimento Leal</w:t>
       </w:r>
     </w:p>
     <w:p>
@@ -739,23 +721,7 @@
           <w:rFonts w:cs="Arial"/>
           <w:sz w:val="22"/>
         </w:rPr>
-        <w:t xml:space="preserve">Orientador: Prof.: </w:t>
-      </w:r>
-      <w:proofErr w:type="spellStart"/>
-      <w:r>
-        <w:rPr>
-          <w:rFonts w:cs="Arial"/>
-          <w:sz w:val="22"/>
-        </w:rPr>
-        <w:t>Jussimar</w:t>
-      </w:r>
-      <w:proofErr w:type="spellEnd"/>
-      <w:r>
-        <w:rPr>
-          <w:rFonts w:cs="Arial"/>
-          <w:sz w:val="22"/>
-        </w:rPr>
-        <w:t xml:space="preserve"> Nascimento Leal</w:t>
+        <w:t>Orientador: Prof.: Jussimar Nascimento Leal</w:t>
       </w:r>
     </w:p>
     <w:p>
@@ -1779,6 +1745,161 @@
     <w:p>
       <w:pPr>
         <w:pStyle w:val="Subttulo"/>
+        <w:numPr>
+          <w:ilvl w:val="1"/>
+          <w:numId w:val="4"/>
+        </w:numPr>
+      </w:pPr>
+      <w:r>
+        <w:t>PESQUISAS SOBRE PÚBLICO ALVO</w:t>
+      </w:r>
+    </w:p>
+    <w:p>
+      <w:pPr>
+        <w:pStyle w:val="PargrafodaLista"/>
+        <w:ind w:left="708" w:firstLine="0"/>
+      </w:pPr>
+      <w:r>
+        <w:t>Para identificar corretamente como é o público alvo desse tipo de aplicação, foram realizadas pesquisas via formulários enviados diretamente e compartilhados via links que direcionam à página com o formulário.</w:t>
+      </w:r>
+    </w:p>
+    <w:p>
+      <w:pPr>
+        <w:pStyle w:val="PargrafodaLista"/>
+        <w:ind w:firstLine="0"/>
+      </w:pPr>
+      <w:r>
+        <w:t>As perguntas foram elaboradas para que, de maneira simples, fossem obtidas as respostas mais objetivas o possível, sendo que os dados que inicialmente eram pretendidos, se referem à aplicativos já utilizados (caso utilize), metodologias usadas para se organizar diariamente, quantidade de aplicativos que eram utilizados (caso utilize), entre outros.</w:t>
+      </w:r>
+    </w:p>
+    <w:p>
+      <w:pPr>
+        <w:pStyle w:val="PargrafodaLista"/>
+        <w:ind w:firstLine="0"/>
+      </w:pPr>
+      <w:r>
+        <w:t>A quantidade de pessoas alcançadas (com base na totalidade dos resultados) foi de 72 pessoas</w:t>
+      </w:r>
+      <w:r>
+        <w:t>. Os resultados foram analisados um a um.</w:t>
+      </w:r>
+    </w:p>
+    <w:p>
+      <w:pPr>
+        <w:pStyle w:val="Subttulo"/>
+        <w:numPr>
+          <w:ilvl w:val="2"/>
+          <w:numId w:val="4"/>
+        </w:numPr>
+      </w:pPr>
+      <w:r>
+        <w:t>ENGAJAMENTO COM PESQUISADOS</w:t>
+      </w:r>
+      <w:bookmarkStart w:id="2" w:name="_GoBack"/>
+      <w:bookmarkEnd w:id="2"/>
+    </w:p>
+    <w:p>
+      <w:r>
+        <w:t>A primeira pergunta do formulário foi a seguinte: “Você se considera uma pessoa organizada?”. O intuito desta indagação foi de introduzir diretamente o usuário ao tema da pesquisa fazendo o mesmo se identificar em um grupo de pessoas, com os resultados obtidos, podemos observar que 42,9% das respostas foi com a afirmativa “Sim” e 35,7% com a afirmativa “Talvez” o que nos mostra que a maioria dos pesquisas se considera organizado, sendo que isso nos dá a oportunidade de oferecer algum serviço ou indicação sobre o tema relacionado, com a possível aceitação da maioria destes,</w:t>
+      </w:r>
+      <w:r>
+        <w:t xml:space="preserve"> já os 21,4% com a resposta negativa “Não”, nos abre o leque de engajamento para tentarmos influenciar estes à uma solução para sua organização pessoal.</w:t>
+      </w:r>
+    </w:p>
+    <w:p>
+      <w:pPr>
+        <w:pStyle w:val="PargrafodaLista"/>
+        <w:ind w:left="1080" w:firstLine="0"/>
+      </w:pPr>
+      <w:r>
+        <w:rPr>
+          <w:noProof/>
+        </w:rPr>
+        <w:lastRenderedPageBreak/>
+        <w:drawing>
+          <wp:inline distT="0" distB="0" distL="0" distR="0" wp14:anchorId="61FFD1BA" wp14:editId="2E1DC7BF">
+            <wp:extent cx="4124325" cy="2247900"/>
+            <wp:effectExtent l="0" t="0" r="9525" b="0"/>
+            <wp:docPr id="2" name="Imagem 2"/>
+            <wp:cNvGraphicFramePr>
+              <a:graphicFrameLocks xmlns:a="http://schemas.openxmlformats.org/drawingml/2006/main" noChangeAspect="1"/>
+            </wp:cNvGraphicFramePr>
+            <a:graphic xmlns:a="http://schemas.openxmlformats.org/drawingml/2006/main">
+              <a:graphicData uri="http://schemas.openxmlformats.org/drawingml/2006/picture">
+                <pic:pic xmlns:pic="http://schemas.openxmlformats.org/drawingml/2006/picture">
+                  <pic:nvPicPr>
+                    <pic:cNvPr id="1" name=""/>
+                    <pic:cNvPicPr/>
+                  </pic:nvPicPr>
+                  <pic:blipFill>
+                    <a:blip r:embed="rId15"/>
+                    <a:stretch>
+                      <a:fillRect/>
+                    </a:stretch>
+                  </pic:blipFill>
+                  <pic:spPr>
+                    <a:xfrm>
+                      <a:off x="0" y="0"/>
+                      <a:ext cx="4124325" cy="2247900"/>
+                    </a:xfrm>
+                    <a:prstGeom prst="rect">
+                      <a:avLst/>
+                    </a:prstGeom>
+                  </pic:spPr>
+                </pic:pic>
+              </a:graphicData>
+            </a:graphic>
+          </wp:inline>
+        </w:drawing>
+      </w:r>
+    </w:p>
+    <w:p>
+      <w:pPr>
+        <w:pStyle w:val="Legenda"/>
+      </w:pPr>
+      <w:r>
+        <w:t>Imagem: Gráfico sobre os resultados da primeira pergunta da pequisa sobre público.</w:t>
+      </w:r>
+    </w:p>
+    <w:p>
+      <w:pPr>
+        <w:pStyle w:val="Subttulo"/>
+        <w:numPr>
+          <w:ilvl w:val="2"/>
+          <w:numId w:val="4"/>
+        </w:numPr>
+      </w:pPr>
+      <w:r>
+        <w:t>INFORMAÇÕES SOBRE APLICATIVOS DO NICHO</w:t>
+      </w:r>
+    </w:p>
+    <w:p>
+      <w:pPr>
+        <w:ind w:left="360" w:firstLine="348"/>
+      </w:pPr>
+      <w:r>
+        <w:t>A segunda pergunta foi “</w:t>
+      </w:r>
+      <w:r>
+        <w:t>Você utiliza algum aplicativo para gerenciar, organizar ou até mesmo anotar informações sobre o seu dia-dia?</w:t>
+      </w:r>
+      <w:r>
+        <w:t xml:space="preserve">”, sendo que o intuito desta pergunta foi o de captar possíveis respostas sobre serviços e ou aplicativos e sites do nicho que são utilizados pelos pesquisados. Os dados obtidos, confirmaram os já registrados na pesquisa de mercado, sendo que a maioria das respostas, referenciou aplicativos como </w:t>
+      </w:r>
+      <w:r>
+        <w:rPr>
+          <w:b/>
+          <w:bCs/>
+        </w:rPr>
+        <w:t>Google Agenda, Microsoft Todo, Google Notes,</w:t>
+      </w:r>
+      <w:r>
+        <w:t xml:space="preserve"> entre aplicativos nativos oferecidos junto à dispositivos (como aplicativos de alarme e bloco de notas).</w:t>
+      </w:r>
+    </w:p>
+    <w:p>
+      <w:pPr>
+        <w:pStyle w:val="Subttulo"/>
         <w:ind w:firstLine="0"/>
       </w:pPr>
       <w:r>
@@ -1787,17 +1908,18 @@
       <w:r>
         <w:t xml:space="preserve">2.1 </w:t>
       </w:r>
-      <w:bookmarkStart w:id="2" w:name="_Toc27161653"/>
+      <w:bookmarkStart w:id="3" w:name="_Toc27161653"/>
       <w:r>
         <w:t>PESQUISAS SOBRE O MERCADO</w:t>
       </w:r>
-      <w:bookmarkEnd w:id="2"/>
+      <w:bookmarkEnd w:id="3"/>
     </w:p>
     <w:p>
       <w:r>
         <w:rPr>
           <w:noProof/>
         </w:rPr>
+        <w:lastRenderedPageBreak/>
         <w:drawing>
           <wp:anchor distT="0" distB="0" distL="114300" distR="114300" simplePos="0" relativeHeight="251658240" behindDoc="0" locked="0" layoutInCell="1" allowOverlap="1" wp14:anchorId="5C78C0CB" wp14:editId="497E92FA">
             <wp:simplePos x="0" y="0"/>
@@ -1822,7 +1944,7 @@
                     <pic:cNvPicPr/>
                   </pic:nvPicPr>
                   <pic:blipFill>
-                    <a:blip r:embed="rId15">
+                    <a:blip r:embed="rId16">
                       <a:extLst>
                         <a:ext uri="{28A0092B-C50C-407E-A947-70E740481C1C}">
                           <a14:useLocalDpi xmlns:a14="http://schemas.microsoft.com/office/drawing/2010/main" val="0"/>
@@ -1896,11 +2018,7 @@
         <w:t>r</w:t>
       </w:r>
       <w:r>
-        <w:t xml:space="preserve"> uma questão em várias </w:t>
-      </w:r>
-      <w:r>
-        <w:lastRenderedPageBreak/>
-        <w:t>das lojas</w:t>
+        <w:t xml:space="preserve"> uma questão em várias das lojas</w:t>
       </w:r>
       <w:r>
         <w:t xml:space="preserve"> - </w:t>
@@ -1913,21 +2031,15 @@
       <w:pPr>
         <w:ind w:firstLine="360"/>
       </w:pPr>
-      <w:bookmarkStart w:id="3" w:name="_GoBack"/>
-      <w:bookmarkEnd w:id="3"/>
       <w:r>
-        <w:t xml:space="preserve">A concorrência em si não é algo disputado fervorosamente, pois pode se considerar uma área um tanto estagnada, com pequenos picos de popularidade, principalmente no ano de 2019, com os aplicativos de gerenciamento financeiro como Guia Bolso, provenientes de influências de </w:t>
-      </w:r>
-      <w:proofErr w:type="spellStart"/>
-      <w:r>
-        <w:t>FinTechs</w:t>
-      </w:r>
-      <w:proofErr w:type="spellEnd"/>
-      <w:r>
-        <w:t xml:space="preserve"> e Bancos Digitais, e com aplicativos de monitoramento de exercícios físicos, originários dos relógios inteligentes, muito populares entre 2018 e 2019.</w:t>
+        <w:t>A concorrência em si não é algo disputado fervorosamente, pois pode se considerar uma área um tanto estagnada, com pequenos picos de popularidade, principalmente no ano de 2019, com os aplicativos de gerenciamento financeiro como Guia Bolso, provenientes de influências de FinTechs e Bancos Digitais, e com aplicativos de monitoramento de exercícios físicos, originários dos relógios inteligentes, muito populares entre 2018 e 2019.</w:t>
       </w:r>
       <w:r>
-        <w:t xml:space="preserve"> Apesar de não ser um mercado de muita disputa, grandes empresas como Google e Microsoft já oferecem seus próprios aplicativos para conveniência de seus usuários, que muitas vezes os usam nativamente em seus aparelhos móveis (no caso dos smartphones Pixel e Lenovo da Google, e do já fora de mercado Nokia Windows Phone).</w:t>
+        <w:t xml:space="preserve"> Apesar de não ser um mercado de </w:t>
+      </w:r>
+      <w:r>
+        <w:lastRenderedPageBreak/>
+        <w:t>muita disputa, grandes empresas como Google e Microsoft já oferecem seus próprios aplicativos para conveniência de seus usuários, que muitas vezes os usam nativamente em seus aparelhos móveis (no caso dos smartphones Pixel e Lenovo da Google, e do já fora de mercado Nokia Windows Phone).</w:t>
       </w:r>
     </w:p>
     <w:p>
@@ -1979,7 +2091,6 @@
     </w:p>
     <w:p>
       <w:r>
-        <w:lastRenderedPageBreak/>
         <w:t>Com a comprovada</w:t>
       </w:r>
       <w:r>
@@ -2000,7 +2111,11 @@
     </w:p>
     <w:p>
       <w:r>
-        <w:t>O desenvolvimento de P.W.A consiste em um site e/ou sistema web responsivo (adequado para diversos tipos de telas e resoluções) e orientado para características de aplicativos nativos instaláveis, porém, não sendo uma aplicação nativa do sistema operacional em si.</w:t>
+        <w:t xml:space="preserve">O desenvolvimento de P.W.A consiste em um site e/ou sistema web responsivo (adequado para diversos tipos de telas e resoluções) e orientado para características de aplicativos nativos instaláveis, porém, não sendo uma aplicação nativa do sistema </w:t>
+      </w:r>
+      <w:r>
+        <w:lastRenderedPageBreak/>
+        <w:t>operacional em si.</w:t>
       </w:r>
       <w:r>
         <w:t xml:space="preserve"> Este tipo de desenvolvimento vem sido empregado por inúmeros motivos, sendo </w:t>
@@ -2872,19 +2987,11 @@
               </w:rPr>
               <w:t xml:space="preserve"> – </w:t>
             </w:r>
-            <w:proofErr w:type="spellStart"/>
-            <w:r>
-              <w:rPr>
-                <w:sz w:val="22"/>
-              </w:rPr>
-              <w:t>Logar</w:t>
-            </w:r>
-            <w:proofErr w:type="spellEnd"/>
-            <w:r>
-              <w:rPr>
-                <w:sz w:val="22"/>
-              </w:rPr>
-              <w:t xml:space="preserve"> (acesso ao sistema) usuário</w:t>
+            <w:r>
+              <w:rPr>
+                <w:sz w:val="22"/>
+              </w:rPr>
+              <w:t>Logar (acesso ao sistema) usuário</w:t>
             </w:r>
           </w:p>
         </w:tc>
@@ -6654,14 +6761,12 @@
               </w:rPr>
               <w:t xml:space="preserve">– </w:t>
             </w:r>
-            <w:proofErr w:type="spellStart"/>
             <w:r>
               <w:rPr>
                 <w:sz w:val="22"/>
               </w:rPr>
               <w:t>Deslogar</w:t>
             </w:r>
-            <w:proofErr w:type="spellEnd"/>
           </w:p>
         </w:tc>
         <w:tc>
@@ -6723,19 +6828,11 @@
                 <w:sz w:val="22"/>
               </w:rPr>
             </w:pPr>
-            <w:proofErr w:type="spellStart"/>
-            <w:r>
-              <w:rPr>
-                <w:sz w:val="22"/>
-              </w:rPr>
-              <w:t>Desloga</w:t>
-            </w:r>
-            <w:proofErr w:type="spellEnd"/>
-            <w:r>
-              <w:rPr>
-                <w:sz w:val="22"/>
-              </w:rPr>
-              <w:t xml:space="preserve"> o usuário do sistema.</w:t>
+            <w:r>
+              <w:rPr>
+                <w:sz w:val="22"/>
+              </w:rPr>
+              <w:t>Desloga o usuário do sistema.</w:t>
             </w:r>
           </w:p>
         </w:tc>
@@ -9728,21 +9825,7 @@
               <w:rPr>
                 <w:sz w:val="22"/>
               </w:rPr>
-              <w:t xml:space="preserve">Deve ser selecionado o tipo da tarefa para que </w:t>
-            </w:r>
-            <w:proofErr w:type="gramStart"/>
-            <w:r>
-              <w:rPr>
-                <w:sz w:val="22"/>
-              </w:rPr>
-              <w:t>a mesma</w:t>
-            </w:r>
-            <w:proofErr w:type="gramEnd"/>
-            <w:r>
-              <w:rPr>
-                <w:sz w:val="22"/>
-              </w:rPr>
-              <w:t xml:space="preserve"> seja categorizada de maneira mais rápida.</w:t>
+              <w:t>Deve ser selecionado o tipo da tarefa para que a mesma seja categorizada de maneira mais rápida.</w:t>
             </w:r>
           </w:p>
         </w:tc>
@@ -18907,16 +18990,8 @@
               <w:rPr>
                 <w:sz w:val="22"/>
               </w:rPr>
-              <w:t xml:space="preserve">Deve carregar os dados atuais registrados no banco de </w:t>
-            </w:r>
-            <w:proofErr w:type="gramStart"/>
-            <w:r>
-              <w:rPr>
-                <w:sz w:val="22"/>
-              </w:rPr>
-              <w:t>dados..</w:t>
-            </w:r>
-            <w:proofErr w:type="gramEnd"/>
+              <w:t>Deve carregar os dados atuais registrados no banco de dados..</w:t>
+            </w:r>
           </w:p>
         </w:tc>
         <w:tc>
@@ -19409,16 +19484,8 @@
               <w:rPr>
                 <w:sz w:val="22"/>
               </w:rPr>
-              <w:t xml:space="preserve">Deve carregar os dados atuais registrados no banco de </w:t>
-            </w:r>
-            <w:proofErr w:type="gramStart"/>
-            <w:r>
-              <w:rPr>
-                <w:sz w:val="22"/>
-              </w:rPr>
-              <w:t>dados..</w:t>
-            </w:r>
-            <w:proofErr w:type="gramEnd"/>
+              <w:t>Deve carregar os dados atuais registrados no banco de dados..</w:t>
+            </w:r>
           </w:p>
         </w:tc>
         <w:tc>
@@ -19768,7 +19835,7 @@
       </w:r>
     </w:p>
     <w:sectPr>
-      <w:headerReference w:type="default" r:id="rId16"/>
+      <w:headerReference w:type="default" r:id="rId17"/>
       <w:pgSz w:w="11906" w:h="16838"/>
       <w:pgMar w:top="1701" w:right="1134" w:bottom="1134" w:left="1701" w:header="709" w:footer="709" w:gutter="0"/>
       <w:cols w:space="708"/>
@@ -21612,7 +21679,7 @@
 </file>
 
 <file path=customXml/itemProps1.xml><?xml version="1.0" encoding="utf-8"?>
-<ds:datastoreItem xmlns:ds="http://schemas.openxmlformats.org/officeDocument/2006/customXml" ds:itemID="{7A8C4EBA-3262-4B92-B4A9-223D21DC48BD}">
+<ds:datastoreItem xmlns:ds="http://schemas.openxmlformats.org/officeDocument/2006/customXml" ds:itemID="{A4041126-6F31-42D2-89FC-E6B7F719899B}">
   <ds:schemaRefs>
     <ds:schemaRef ds:uri="http://schemas.openxmlformats.org/officeDocument/2006/bibliography"/>
   </ds:schemaRefs>

</xml_diff>

<commit_message>
Adicionando nova versão da documentação.
</commit_message>
<xml_diff>
--- a/Documentação Técnica e Acadêmica/Manual Técnico - Tecnologia de Assistência Pessoal.docx
+++ b/Documentação Técnica e Acadêmica/Manual Técnico - Tecnologia de Assistência Pessoal.docx
@@ -1,6 +1,6 @@
 
 <file path=word/document.xml><?xml version="1.0" encoding="utf-8"?>
-<w:document xmlns:wpc="http://schemas.microsoft.com/office/word/2010/wordprocessingCanvas" xmlns:cx="http://schemas.microsoft.com/office/drawing/2014/chartex" xmlns:mc="http://schemas.openxmlformats.org/markup-compatibility/2006" xmlns:o="urn:schemas-microsoft-com:office:office" xmlns:r="http://schemas.openxmlformats.org/officeDocument/2006/relationships" xmlns:m="http://schemas.openxmlformats.org/officeDocument/2006/math" xmlns:v="urn:schemas-microsoft-com:vml" xmlns:wp14="http://schemas.microsoft.com/office/word/2010/wordprocessingDrawing" xmlns:wp="http://schemas.openxmlformats.org/drawingml/2006/wordprocessingDrawing" xmlns:w10="urn:schemas-microsoft-com:office:word" xmlns:w="http://schemas.openxmlformats.org/wordprocessingml/2006/main" xmlns:w14="http://schemas.microsoft.com/office/word/2010/wordml" xmlns:w15="http://schemas.microsoft.com/office/word/2012/wordml" xmlns:w16se="http://schemas.microsoft.com/office/word/2015/wordml/symex" xmlns:wpg="http://schemas.microsoft.com/office/word/2010/wordprocessingGroup" xmlns:wpi="http://schemas.microsoft.com/office/word/2010/wordprocessingInk" xmlns:wne="http://schemas.microsoft.com/office/word/2006/wordml" xmlns:wps="http://schemas.microsoft.com/office/word/2010/wordprocessingShape" mc:Ignorable="w14 w15 w16se wp14">
+<w:document xmlns:wpc="http://schemas.microsoft.com/office/word/2010/wordprocessingCanvas" xmlns:cx="http://schemas.microsoft.com/office/drawing/2014/chartex" xmlns:cx1="http://schemas.microsoft.com/office/drawing/2015/9/8/chartex" xmlns:cx2="http://schemas.microsoft.com/office/drawing/2015/10/21/chartex" xmlns:cx3="http://schemas.microsoft.com/office/drawing/2016/5/9/chartex" xmlns:cx4="http://schemas.microsoft.com/office/drawing/2016/5/10/chartex" xmlns:cx5="http://schemas.microsoft.com/office/drawing/2016/5/11/chartex" xmlns:cx6="http://schemas.microsoft.com/office/drawing/2016/5/12/chartex" xmlns:cx7="http://schemas.microsoft.com/office/drawing/2016/5/13/chartex" xmlns:cx8="http://schemas.microsoft.com/office/drawing/2016/5/14/chartex" xmlns:mc="http://schemas.openxmlformats.org/markup-compatibility/2006" xmlns:aink="http://schemas.microsoft.com/office/drawing/2016/ink" xmlns:am3d="http://schemas.microsoft.com/office/drawing/2017/model3d" xmlns:o="urn:schemas-microsoft-com:office:office" xmlns:r="http://schemas.openxmlformats.org/officeDocument/2006/relationships" xmlns:m="http://schemas.openxmlformats.org/officeDocument/2006/math" xmlns:v="urn:schemas-microsoft-com:vml" xmlns:wp14="http://schemas.microsoft.com/office/word/2010/wordprocessingDrawing" xmlns:wp="http://schemas.openxmlformats.org/drawingml/2006/wordprocessingDrawing" xmlns:w10="urn:schemas-microsoft-com:office:word" xmlns:w="http://schemas.openxmlformats.org/wordprocessingml/2006/main" xmlns:w14="http://schemas.microsoft.com/office/word/2010/wordml" xmlns:w15="http://schemas.microsoft.com/office/word/2012/wordml" xmlns:w16cid="http://schemas.microsoft.com/office/word/2016/wordml/cid" xmlns:w16se="http://schemas.microsoft.com/office/word/2015/wordml/symex" xmlns:wpg="http://schemas.microsoft.com/office/word/2010/wordprocessingGroup" xmlns:wpi="http://schemas.microsoft.com/office/word/2010/wordprocessingInk" xmlns:wne="http://schemas.microsoft.com/office/word/2006/wordml" xmlns:wps="http://schemas.microsoft.com/office/word/2010/wordprocessingShape" mc:Ignorable="w14 w15 w16se w16cid wp14">
   <w:body>
     <w:p>
       <w:pPr>
@@ -149,7 +149,6 @@
           <w:szCs w:val="28"/>
         </w:rPr>
       </w:pPr>
-      <w:proofErr w:type="spellStart"/>
       <w:r>
         <w:rPr>
           <w:rFonts w:cs="Arial"/>
@@ -158,18 +157,7 @@
           <w:sz w:val="28"/>
           <w:szCs w:val="28"/>
         </w:rPr>
-        <w:t>Jhonatan</w:t>
-      </w:r>
-      <w:proofErr w:type="spellEnd"/>
-      <w:r>
-        <w:rPr>
-          <w:rFonts w:cs="Arial"/>
-          <w:b/>
-          <w:bCs/>
-          <w:sz w:val="28"/>
-          <w:szCs w:val="28"/>
-        </w:rPr>
-        <w:t xml:space="preserve"> da Costa Santos</w:t>
+        <w:t>Jhonatan da Costa Santos</w:t>
       </w:r>
     </w:p>
     <w:p>
@@ -388,25 +376,7 @@
           <w:sz w:val="28"/>
           <w:szCs w:val="28"/>
         </w:rPr>
-        <w:t xml:space="preserve">Orientador Prof. </w:t>
-      </w:r>
-      <w:proofErr w:type="spellStart"/>
-      <w:r>
-        <w:rPr>
-          <w:rFonts w:cs="Arial"/>
-          <w:sz w:val="28"/>
-          <w:szCs w:val="28"/>
-        </w:rPr>
-        <w:t>Jussimar</w:t>
-      </w:r>
-      <w:proofErr w:type="spellEnd"/>
-      <w:r>
-        <w:rPr>
-          <w:rFonts w:cs="Arial"/>
-          <w:sz w:val="28"/>
-          <w:szCs w:val="28"/>
-        </w:rPr>
-        <w:t xml:space="preserve"> Nascimento Leal</w:t>
+        <w:t>Orientador Prof. Jussimar Nascimento Leal</w:t>
       </w:r>
     </w:p>
     <w:p>
@@ -548,7 +518,6 @@
           <w:szCs w:val="28"/>
         </w:rPr>
       </w:pPr>
-      <w:proofErr w:type="spellStart"/>
       <w:r>
         <w:rPr>
           <w:rFonts w:cs="Arial"/>
@@ -557,18 +526,7 @@
           <w:sz w:val="28"/>
           <w:szCs w:val="28"/>
         </w:rPr>
-        <w:t>Jhonatan</w:t>
-      </w:r>
-      <w:proofErr w:type="spellEnd"/>
-      <w:r>
-        <w:rPr>
-          <w:rFonts w:cs="Arial"/>
-          <w:b/>
-          <w:bCs/>
-          <w:sz w:val="28"/>
-          <w:szCs w:val="28"/>
-        </w:rPr>
-        <w:t xml:space="preserve"> da Costa Santos</w:t>
+        <w:t>Jhonatan da Costa Santos</w:t>
       </w:r>
     </w:p>
     <w:p/>
@@ -715,23 +673,7 @@
           <w:rFonts w:cs="Arial"/>
           <w:sz w:val="22"/>
         </w:rPr>
-        <w:t xml:space="preserve"> </w:t>
-      </w:r>
-      <w:proofErr w:type="spellStart"/>
-      <w:r>
-        <w:rPr>
-          <w:rFonts w:cs="Arial"/>
-          <w:sz w:val="22"/>
-        </w:rPr>
-        <w:t>Etec</w:t>
-      </w:r>
-      <w:proofErr w:type="spellEnd"/>
-      <w:r>
-        <w:rPr>
-          <w:rFonts w:cs="Arial"/>
-          <w:sz w:val="22"/>
-        </w:rPr>
-        <w:t xml:space="preserve"> de Itanhaém</w:t>
+        <w:t xml:space="preserve"> Etec de Itanhaém</w:t>
       </w:r>
       <w:r>
         <w:rPr>
@@ -779,23 +721,7 @@
           <w:rFonts w:cs="Arial"/>
           <w:sz w:val="22"/>
         </w:rPr>
-        <w:t xml:space="preserve">Orientador: Prof.: </w:t>
-      </w:r>
-      <w:proofErr w:type="spellStart"/>
-      <w:r>
-        <w:rPr>
-          <w:rFonts w:cs="Arial"/>
-          <w:sz w:val="22"/>
-        </w:rPr>
-        <w:t>Jussimar</w:t>
-      </w:r>
-      <w:proofErr w:type="spellEnd"/>
-      <w:r>
-        <w:rPr>
-          <w:rFonts w:cs="Arial"/>
-          <w:sz w:val="22"/>
-        </w:rPr>
-        <w:t xml:space="preserve"> Nascimento Leal</w:t>
+        <w:t>Orientador: Prof.: Jussimar Nascimento Leal</w:t>
       </w:r>
     </w:p>
     <w:p>
@@ -874,7 +800,6 @@
           <w:docPartUnique/>
         </w:docPartObj>
       </w:sdtPr>
-      <w:sdtEndPr/>
       <w:sdtContent>
         <w:p>
           <w:pPr>
@@ -1823,6 +1748,7 @@
         <w:t>A motivação para o desenvolvimento da ideia deste projeto foi baseada na observação de dados obtidos em pesquisas e entrevistas realizadas com diversos tipos de usuários, sendo adeptos ou não à aplicativos de gerenciamento pessoal. E com os resultados encontrados, foi possível a estruturação e prototipação da proposta.</w:t>
       </w:r>
     </w:p>
+    <w:p/>
     <w:p>
       <w:pPr>
         <w:pStyle w:val="CAPTULOS"/>
@@ -1868,131 +1794,6 @@
     </w:p>
     <w:p>
       <w:pPr>
-        <w:pStyle w:val="CAPTULOS"/>
-        <w:numPr>
-          <w:ilvl w:val="0"/>
-          <w:numId w:val="4"/>
-        </w:numPr>
-      </w:pPr>
-      <w:r>
-        <w:lastRenderedPageBreak/>
-        <w:t>MAPA DE EMPATIA</w:t>
-      </w:r>
-    </w:p>
-    <w:p>
-      <w:r>
-        <w:t>O mapa de empatia serve para obter-se uma ótica pelo lado do público-alvo. Monta-se uma espécie de perfil generalista de como o indivíduo</w:t>
-      </w:r>
-      <w:r>
-        <w:t xml:space="preserve"> ou grupo</w:t>
-      </w:r>
-      <w:r>
-        <w:t xml:space="preserve"> </w:t>
-      </w:r>
-      <w:r>
-        <w:t xml:space="preserve">que </w:t>
-      </w:r>
-      <w:r>
-        <w:t>se pretende</w:t>
-      </w:r>
-      <w:r>
-        <w:t xml:space="preserve"> alcançar se comporta, perante o problema e </w:t>
-      </w:r>
-      <w:r>
-        <w:t>proposta de solu</w:t>
-      </w:r>
-      <w:r>
-        <w:t>ção.</w:t>
-      </w:r>
-    </w:p>
-    <w:p/>
-    <w:p>
-      <w:pPr>
-        <w:spacing w:after="200" w:line="276" w:lineRule="auto"/>
-        <w:ind w:firstLine="0"/>
-        <w:jc w:val="left"/>
-        <w:rPr>
-          <w:rFonts w:eastAsiaTheme="majorEastAsia" w:cstheme="majorBidi"/>
-          <w:b/>
-          <w:iCs/>
-          <w:spacing w:val="15"/>
-          <w:szCs w:val="24"/>
-        </w:rPr>
-      </w:pPr>
-      <w:r>
-        <w:rPr>
-          <w:noProof/>
-          <w:lang w:eastAsia="pt-BR"/>
-        </w:rPr>
-        <w:drawing>
-          <wp:anchor distT="0" distB="0" distL="114300" distR="114300" simplePos="0" relativeHeight="251659264" behindDoc="1" locked="0" layoutInCell="1" allowOverlap="1" wp14:anchorId="00A582BF" wp14:editId="463ADA33">
-            <wp:simplePos x="0" y="0"/>
-            <wp:positionH relativeFrom="page">
-              <wp:align>center</wp:align>
-            </wp:positionH>
-            <wp:positionV relativeFrom="paragraph">
-              <wp:posOffset>1299210</wp:posOffset>
-            </wp:positionV>
-            <wp:extent cx="7713311" cy="4338737"/>
-            <wp:effectExtent l="0" t="8255" r="0" b="0"/>
-            <wp:wrapNone/>
-            <wp:docPr id="3" name="Imagem 3" descr="C:\Users\aluno2\Desktop\tap\Documentação Técnica e Acadêmica\Mapa de Empatia.png"/>
-            <wp:cNvGraphicFramePr>
-              <a:graphicFrameLocks xmlns:a="http://schemas.openxmlformats.org/drawingml/2006/main" noChangeAspect="1"/>
-            </wp:cNvGraphicFramePr>
-            <a:graphic xmlns:a="http://schemas.openxmlformats.org/drawingml/2006/main">
-              <a:graphicData uri="http://schemas.openxmlformats.org/drawingml/2006/picture">
-                <pic:pic xmlns:pic="http://schemas.openxmlformats.org/drawingml/2006/picture">
-                  <pic:nvPicPr>
-                    <pic:cNvPr id="0" name="Picture 1" descr="C:\Users\aluno2\Desktop\tap\Documentação Técnica e Acadêmica\Mapa de Empatia.png"/>
-                    <pic:cNvPicPr>
-                      <a:picLocks noChangeAspect="1" noChangeArrowheads="1"/>
-                    </pic:cNvPicPr>
-                  </pic:nvPicPr>
-                  <pic:blipFill>
-                    <a:blip r:embed="rId15">
-                      <a:extLst>
-                        <a:ext uri="{28A0092B-C50C-407E-A947-70E740481C1C}">
-                          <a14:useLocalDpi xmlns:a14="http://schemas.microsoft.com/office/drawing/2010/main" val="0"/>
-                        </a:ext>
-                      </a:extLst>
-                    </a:blip>
-                    <a:srcRect/>
-                    <a:stretch>
-                      <a:fillRect/>
-                    </a:stretch>
-                  </pic:blipFill>
-                  <pic:spPr bwMode="auto">
-                    <a:xfrm rot="5400000">
-                      <a:off x="0" y="0"/>
-                      <a:ext cx="7713311" cy="4338737"/>
-                    </a:xfrm>
-                    <a:prstGeom prst="rect">
-                      <a:avLst/>
-                    </a:prstGeom>
-                    <a:noFill/>
-                    <a:ln>
-                      <a:noFill/>
-                    </a:ln>
-                  </pic:spPr>
-                </pic:pic>
-              </a:graphicData>
-            </a:graphic>
-            <wp14:sizeRelH relativeFrom="margin">
-              <wp14:pctWidth>0</wp14:pctWidth>
-            </wp14:sizeRelH>
-            <wp14:sizeRelV relativeFrom="margin">
-              <wp14:pctHeight>0</wp14:pctHeight>
-            </wp14:sizeRelV>
-          </wp:anchor>
-        </w:drawing>
-      </w:r>
-      <w:r>
-        <w:br w:type="page"/>
-      </w:r>
-    </w:p>
-    <w:p>
-      <w:pPr>
         <w:pStyle w:val="Subttulo"/>
         <w:numPr>
           <w:ilvl w:val="2"/>
@@ -2009,7 +1810,10 @@
         <w:t xml:space="preserve">A primeira pergunta do formulário foi a seguinte: “Você se considera uma pessoa </w:t>
       </w:r>
       <w:r>
-        <w:t>organizada? ”</w:t>
+        <w:t>organizada</w:t>
+      </w:r>
+      <w:r>
+        <w:t>?”</w:t>
       </w:r>
       <w:r>
         <w:t>. O intuito desta indagação foi de introduzir diretamente o usuário ao tema da pesquisa fazendo o mesmo se identificar em um grupo de pessoas, com os resultados obtidos, podemos observar que 42,9% das respostas foi com a afirmativa “Sim” e 35,7% com a afirmativa “Talvez” o que nos mostra que a maioria dos pesquisas se considera organizado, sendo que isso nos dá a oportunidade de oferecer algum serviço ou indicação sobre o tema relacionado, com a possível aceitação da maioria destes,</w:t>
@@ -2044,7 +1848,7 @@
                     <pic:cNvPicPr/>
                   </pic:nvPicPr>
                   <pic:blipFill>
-                    <a:blip r:embed="rId16"/>
+                    <a:blip r:embed="rId15"/>
                     <a:stretch>
                       <a:fillRect/>
                     </a:stretch>
@@ -2077,6 +1881,17 @@
       </w:r>
       <w:r>
         <w:t xml:space="preserve"> sobre público.</w:t>
+      </w:r>
+    </w:p>
+    <w:p>
+      <w:pPr>
+        <w:pStyle w:val="Legenda"/>
+      </w:pPr>
+      <w:r>
+        <w:t>Fonte: Do próprio Autor.</w:t>
+      </w:r>
+      <w:r>
+        <w:br/>
       </w:r>
     </w:p>
     <w:p>
@@ -2123,53 +1938,141 @@
     </w:p>
     <w:p>
       <w:pPr>
-        <w:pStyle w:val="Subttulo"/>
-        <w:ind w:firstLine="0"/>
+        <w:rPr>
+          <w:noProof/>
+        </w:rPr>
       </w:pPr>
       <w:r>
-        <w:t xml:space="preserve">    </w:t>
+        <w:rPr>
+          <w:noProof/>
+        </w:rPr>
+        <w:lastRenderedPageBreak/>
+        <w:br/>
       </w:r>
     </w:p>
     <w:p>
       <w:pPr>
-        <w:spacing w:after="200" w:line="276" w:lineRule="auto"/>
-        <w:ind w:firstLine="0"/>
-        <w:jc w:val="left"/>
-        <w:rPr>
-          <w:rFonts w:eastAsiaTheme="majorEastAsia" w:cstheme="majorBidi"/>
-          <w:b/>
-          <w:iCs/>
-          <w:spacing w:val="15"/>
-          <w:szCs w:val="24"/>
-        </w:rPr>
+        <w:pStyle w:val="CAPTULOS"/>
+        <w:numPr>
+          <w:ilvl w:val="2"/>
+          <w:numId w:val="4"/>
+        </w:numPr>
       </w:pPr>
       <w:r>
-        <w:br w:type="page"/>
+        <w:t>INTERESSE NA UTILIZAÇÃO DE APLICATIVOS DE GERENCIAMENTO</w:t>
+      </w:r>
+    </w:p>
+    <w:p>
+      <w:pPr>
+        <w:ind w:left="708" w:firstLine="0"/>
+      </w:pPr>
+      <w:r>
+        <w:t>Também foi perguntado aos pesquisados sobre o seu interesse na proposta de aplicativos para benefício próprio em relação à gerenciamento pessoal, financeiro e afins, caso não utilizasse nenhum tipo de aplicativo semelhante aos citados e à proposta do projeto. Das respostas, 55,6% demonstraram neutralidade e 33,3% confirmaram que há interesse em aplicativos do gênero.</w:t>
+      </w:r>
+    </w:p>
+    <w:p>
+      <w:pPr>
+        <w:ind w:left="708" w:firstLine="0"/>
+      </w:pPr>
+      <w:r>
+        <w:rPr>
+          <w:noProof/>
+        </w:rPr>
+        <w:drawing>
+          <wp:inline distT="0" distB="0" distL="0" distR="0" wp14:anchorId="4F0B0B67" wp14:editId="75C15118">
+            <wp:extent cx="4429125" cy="2266950"/>
+            <wp:effectExtent l="0" t="0" r="9525" b="0"/>
+            <wp:docPr id="5" name="Imagem 5"/>
+            <wp:cNvGraphicFramePr>
+              <a:graphicFrameLocks xmlns:a="http://schemas.openxmlformats.org/drawingml/2006/main" noChangeAspect="1"/>
+            </wp:cNvGraphicFramePr>
+            <a:graphic xmlns:a="http://schemas.openxmlformats.org/drawingml/2006/main">
+              <a:graphicData uri="http://schemas.openxmlformats.org/drawingml/2006/picture">
+                <pic:pic xmlns:pic="http://schemas.openxmlformats.org/drawingml/2006/picture">
+                  <pic:nvPicPr>
+                    <pic:cNvPr id="1" name=""/>
+                    <pic:cNvPicPr/>
+                  </pic:nvPicPr>
+                  <pic:blipFill>
+                    <a:blip r:embed="rId16"/>
+                    <a:stretch>
+                      <a:fillRect/>
+                    </a:stretch>
+                  </pic:blipFill>
+                  <pic:spPr>
+                    <a:xfrm>
+                      <a:off x="0" y="0"/>
+                      <a:ext cx="4429125" cy="2266950"/>
+                    </a:xfrm>
+                    <a:prstGeom prst="rect">
+                      <a:avLst/>
+                    </a:prstGeom>
+                  </pic:spPr>
+                </pic:pic>
+              </a:graphicData>
+            </a:graphic>
+          </wp:inline>
+        </w:drawing>
+      </w:r>
+    </w:p>
+    <w:p>
+      <w:pPr>
+        <w:pStyle w:val="Legenda"/>
+      </w:pPr>
+      <w:r>
+        <w:t>Imagem: Gráfico com resultados sobre interesse em aplicativos do gênero.</w:t>
+      </w:r>
+    </w:p>
+    <w:p>
+      <w:pPr>
+        <w:pStyle w:val="Legenda"/>
+      </w:pPr>
+      <w:r>
+        <w:t>Fonte: Do próprio Autor.</w:t>
+      </w:r>
+    </w:p>
+    <w:p>
+      <w:pPr>
+        <w:ind w:left="708" w:firstLine="0"/>
+      </w:pPr>
+      <w:r>
+        <w:t>Com a obtenção dos dados dessa pergunta em especial, o resultado nos mostra que é viável oferecer uma proposta de aplicativo, pois poderá se obter uma quantidade significativa de usuário inicialmente e há possibilidade de novas adesões à aplicação por outros que ainda não se utilizam de sistemas do tipo.</w:t>
+      </w:r>
+      <w:r>
+        <w:br/>
       </w:r>
     </w:p>
     <w:p>
       <w:pPr>
         <w:pStyle w:val="Subttulo"/>
-        <w:ind w:firstLine="0"/>
       </w:pPr>
+      <w:bookmarkStart w:id="2" w:name="_Toc27161653"/>
       <w:r>
-        <w:lastRenderedPageBreak/>
-        <w:t xml:space="preserve">2.1 </w:t>
+        <w:t xml:space="preserve">3.1.4 </w:t>
       </w:r>
-      <w:bookmarkStart w:id="2" w:name="_Toc27161653"/>
+      <w:bookmarkStart w:id="3" w:name="_GoBack"/>
+      <w:bookmarkEnd w:id="3"/>
       <w:r>
         <w:t>PESQUISAS SOBRE O MERCADO</w:t>
       </w:r>
       <w:bookmarkEnd w:id="2"/>
     </w:p>
     <w:p>
+      <w:pPr>
+        <w:pStyle w:val="PargrafodaLista"/>
+        <w:numPr>
+          <w:ilvl w:val="0"/>
+          <w:numId w:val="4"/>
+        </w:numPr>
+      </w:pPr>
       <w:r>
         <w:rPr>
           <w:noProof/>
           <w:lang w:eastAsia="pt-BR"/>
         </w:rPr>
+        <w:lastRenderedPageBreak/>
         <w:drawing>
-          <wp:anchor distT="0" distB="0" distL="114300" distR="114300" simplePos="0" relativeHeight="251658240" behindDoc="0" locked="0" layoutInCell="1" allowOverlap="1" wp14:anchorId="5C78C0CB" wp14:editId="497E92FA">
+          <wp:anchor distT="0" distB="0" distL="114300" distR="114300" simplePos="0" relativeHeight="251659264" behindDoc="0" locked="0" layoutInCell="1" allowOverlap="1" wp14:anchorId="0A7DDADD" wp14:editId="194200C4">
             <wp:simplePos x="0" y="0"/>
             <wp:positionH relativeFrom="margin">
               <wp:align>left</wp:align>
@@ -2225,15 +2128,16 @@
         </w:drawing>
       </w:r>
       <w:r>
-        <w:t>O mercado já existente em volta de aplicativos de utilidades pessoais não é recente. Desde o surgimento dos primeiros smartphones – por volta d</w:t>
-      </w:r>
-      <w:r>
-        <w:t>e 2007 – existem aplicativos que oferecem algum tipo de utilidade, seja um calendário, lista de tarefas ou outro tipo de ferramenta.</w:t>
+        <w:t>O mercado já existente em volta de aplicativos de utilidades pessoais não é recente. Desde o surgimento dos primeiros smartphones – por volta de 2007 – existem aplicativos que oferecem algum tipo de utilidade, seja um calendário, lista de tarefas ou outro tipo de ferramenta.</w:t>
       </w:r>
     </w:p>
     <w:p>
       <w:pPr>
         <w:pStyle w:val="Legenda"/>
+        <w:numPr>
+          <w:ilvl w:val="0"/>
+          <w:numId w:val="4"/>
+        </w:numPr>
         <w:spacing w:before="240" w:after="360"/>
       </w:pPr>
       <w:r>
@@ -2247,89 +2151,116 @@
       </w:r>
     </w:p>
     <w:p>
+      <w:pPr>
+        <w:pStyle w:val="PargrafodaLista"/>
+        <w:numPr>
+          <w:ilvl w:val="0"/>
+          <w:numId w:val="4"/>
+        </w:numPr>
+      </w:pPr>
       <w:r>
-        <w:t>Em uma das lojas de aplicativos mais acessadas do mundo, a P</w:t>
-      </w:r>
-      <w:r>
-        <w:t>lay S</w:t>
-      </w:r>
-      <w:r>
-        <w:t xml:space="preserve">tore (Android), há a oferta de mais de 100 aplicativos do </w:t>
-      </w:r>
-      <w:r>
-        <w:t xml:space="preserve">tema, sem contar outras lojas semelhantes e aplicativos oferecidos à parte (por sites ou </w:t>
-      </w:r>
-      <w:r>
-        <w:t>nativos de sistemas</w:t>
-      </w:r>
-      <w:r>
-        <w:t xml:space="preserve"> operacionais móveis</w:t>
-      </w:r>
-      <w:r>
-        <w:t xml:space="preserve">). Porém, além da quantidade de aplicativos, </w:t>
-      </w:r>
-      <w:r>
-        <w:t>pode-se</w:t>
-      </w:r>
-      <w:r>
-        <w:t xml:space="preserve"> observa</w:t>
-      </w:r>
-      <w:r>
-        <w:t>r</w:t>
-      </w:r>
-      <w:r>
-        <w:t xml:space="preserve"> uma questão em várias das lojas</w:t>
-      </w:r>
-      <w:r>
-        <w:t xml:space="preserve"> - </w:t>
-      </w:r>
-      <w:r>
-        <w:t>a separação de aplicativos por função. Basicamente, um aplicativo oferece uma funcionalidade e apenas isso, ou seja, caso o usuário queira ter um gerenciamento financeiro e de tarefas, terá que instalar dois aplicativos em seu dispositivo, o que em alguns dispositivos com capacidade de armazenamento ou processamento reduzida pode ser um problema.</w:t>
+        <w:t>Em uma das lojas de aplicativos mais acessadas do mundo, a Play Store (Android), há a oferta de mais de 100 aplicativos do tema, sem contar outras lojas semelhantes e aplicativos oferecidos à parte (por sites ou nativos de sistemas operacionais móveis). Porém, além da quantidade de aplicativos, pode-se observar uma questão em várias das lojas - a separação de aplicativos por função. Basicamente, um aplicativo oferece uma funcionalidade e apenas isso, ou seja, caso o usuário queira ter um gerenciamento financeiro e de tarefas, terá que instalar dois aplicativos em seu dispositivo, o que em alguns dispositivos com capacidade de armazenamento ou processamento reduzida pode ser um problema.</w:t>
       </w:r>
     </w:p>
     <w:p>
       <w:pPr>
-        <w:ind w:firstLine="360"/>
+        <w:pStyle w:val="PargrafodaLista"/>
+        <w:numPr>
+          <w:ilvl w:val="0"/>
+          <w:numId w:val="4"/>
+        </w:numPr>
       </w:pPr>
       <w:r>
-        <w:t>A concorrência em si não é algo disputado fervorosamente, pois pode se considerar uma área um tanto estagnada, com pequenos picos de popularidade, principalmente no ano de 2019, com os aplicativos de gerenciamento financeiro como Guia Bolso, pro</w:t>
-      </w:r>
-      <w:r>
-        <w:t>venientes de influências de Fint</w:t>
-      </w:r>
-      <w:r>
-        <w:t xml:space="preserve">echs e Bancos Digitais, e com aplicativos de monitoramento de exercícios físicos, originários dos relógios </w:t>
+        <w:t xml:space="preserve">A concorrência em si não é algo disputado fervorosamente, pois pode se considerar uma área um tanto estagnada, com pequenos picos de popularidade, principalmente no ano de 2019, com os aplicativos de gerenciamento financeiro como Guia Bolso, provenientes de influências de Fintechs e Bancos Digitais, e com aplicativos de monitoramento de exercícios </w:t>
       </w:r>
       <w:r>
         <w:lastRenderedPageBreak/>
-        <w:t>inteligentes, muito populares entre 2018 e 2019.</w:t>
-      </w:r>
-      <w:r>
-        <w:t xml:space="preserve"> Apesar de não ser um mercado de muita disputa, grandes empresas como Google e Microsoft já oferecem seus próprios aplicativos para conveniência de seus usuários, que muitas vezes os usam nativamente em seus aparelhos móveis (no caso dos smartphones Pixel e Lenovo da Google, e do já fora de mercado Nokia Windows Phone).</w:t>
+        <w:t>físicos, originários dos relógios inteligentes, muito populares entre 2018 e 2019. Apesar de não ser um mercado de muita disputa, grandes empresas como Google e Microsoft já oferecem seus próprios aplicativos para conveniência de seus usuários, que muitas vezes os usam nativamente em seus aparelhos móveis (no caso dos smartphones Pixel e Lenovo da Google, e do já fora de mercado Nokia Windows Phone).</w:t>
       </w:r>
     </w:p>
     <w:p>
       <w:pPr>
-        <w:ind w:firstLine="360"/>
+        <w:pStyle w:val="PargrafodaLista"/>
+        <w:numPr>
+          <w:ilvl w:val="0"/>
+          <w:numId w:val="4"/>
+        </w:numPr>
       </w:pPr>
       <w:r>
         <w:t xml:space="preserve">O T.A.P pretende adentrar neste mercado utilizando-se justamente de uma união das funcionalidades já existentes, em um só aplicativo, para a conveniência e confiança dos usuários, em relação à sua segurança de dados, sendo que por estar centralizado em apenas em um aplicativo o usuário pode ter mais controle dos dados compartilhados e inseridos, e por comodidade por conseguir gerenciar suas atividades e afins em uma só ferramenta. </w:t>
       </w:r>
     </w:p>
-    <w:p/>
+    <w:p>
+      <w:pPr>
+        <w:pStyle w:val="PargrafodaLista"/>
+        <w:numPr>
+          <w:ilvl w:val="0"/>
+          <w:numId w:val="4"/>
+        </w:numPr>
+      </w:pPr>
+    </w:p>
+    <w:p>
+      <w:pPr>
+        <w:pStyle w:val="PargrafodaLista"/>
+        <w:numPr>
+          <w:ilvl w:val="0"/>
+          <w:numId w:val="4"/>
+        </w:numPr>
+        <w:spacing w:after="200" w:line="276" w:lineRule="auto"/>
+        <w:jc w:val="left"/>
+        <w:rPr>
+          <w:b/>
+        </w:rPr>
+      </w:pPr>
+      <w:r>
+        <w:br w:type="page"/>
+      </w:r>
+    </w:p>
+    <w:p>
+      <w:pPr>
+        <w:pStyle w:val="CAPTULOS"/>
+      </w:pPr>
+      <w:r>
+        <w:lastRenderedPageBreak/>
+        <w:t>MAPA DE EMPATIA</w:t>
+      </w:r>
+    </w:p>
+    <w:p>
+      <w:r>
+        <w:t>O mapa de empatia serve para obter-se uma ótica pelo lado do público-alvo. Monta-se uma espécie de perfil generalista de como o indivíduo ou grupo que se pretende alcançar se comporta, perante o problema e proposta de solução.</w:t>
+      </w:r>
+    </w:p>
+    <w:p>
+      <w:pPr>
+        <w:spacing w:after="200" w:line="276" w:lineRule="auto"/>
+        <w:ind w:firstLine="0"/>
+        <w:jc w:val="left"/>
+        <w:rPr>
+          <w:rFonts w:eastAsiaTheme="majorEastAsia" w:cstheme="majorBidi"/>
+          <w:b/>
+          <w:iCs/>
+          <w:spacing w:val="15"/>
+          <w:szCs w:val="24"/>
+        </w:rPr>
+      </w:pPr>
+      <w:r>
+        <w:br w:type="page"/>
+      </w:r>
+    </w:p>
     <w:p>
       <w:pPr>
         <w:pStyle w:val="CAPTULOS"/>
         <w:numPr>
           <w:ilvl w:val="0"/>
-          <w:numId w:val="4"/>
+          <w:numId w:val="6"/>
         </w:numPr>
       </w:pPr>
-      <w:bookmarkStart w:id="3" w:name="_Toc27161654"/>
+      <w:bookmarkStart w:id="4" w:name="_Toc27161654"/>
       <w:r>
+        <w:lastRenderedPageBreak/>
         <w:t>DESENVOLVIMENTO</w:t>
       </w:r>
-      <w:bookmarkEnd w:id="3"/>
+      <w:bookmarkEnd w:id="4"/>
       <w:r>
         <w:t xml:space="preserve"> DO SISTEMA</w:t>
       </w:r>
@@ -2349,14 +2280,14 @@
       <w:pPr>
         <w:pStyle w:val="Subttulo"/>
       </w:pPr>
-      <w:bookmarkStart w:id="4" w:name="_Toc27161655"/>
+      <w:bookmarkStart w:id="5" w:name="_Toc27161655"/>
       <w:r>
         <w:t>3</w:t>
       </w:r>
       <w:r>
         <w:t>.1. RESPONSIVIDADE E DESENVOLVIMENTO PROGRESSIVE WEB APP</w:t>
       </w:r>
-      <w:bookmarkEnd w:id="4"/>
+      <w:bookmarkEnd w:id="5"/>
     </w:p>
     <w:p>
       <w:r>
@@ -2380,11 +2311,7 @@
     </w:p>
     <w:p>
       <w:r>
-        <w:t xml:space="preserve">O desenvolvimento de P.W.A consiste em um site e/ou sistema web responsivo (adequado para diversos tipos de telas e resoluções) e orientado para características </w:t>
-      </w:r>
-      <w:r>
-        <w:lastRenderedPageBreak/>
-        <w:t>de aplicativos nativos instaláveis, porém, não sendo uma aplicação nativa do sistema operacional em si.</w:t>
+        <w:t>O desenvolvimento de P.W.A consiste em um site e/ou sistema web responsivo (adequado para diversos tipos de telas e resoluções) e orientado para características de aplicativos nativos instaláveis, porém, não sendo uma aplicação nativa do sistema operacional em si.</w:t>
       </w:r>
       <w:r>
         <w:t xml:space="preserve"> Este tipo de desenvolvimento vem sido empregado por inúmeros motivos, sendo </w:t>
@@ -2438,12 +2365,10 @@
           <w:szCs w:val="24"/>
         </w:rPr>
       </w:pPr>
-      <w:bookmarkStart w:id="5" w:name="_Toc27161656"/>
+      <w:bookmarkStart w:id="6" w:name="_Toc27161656"/>
       <w:r>
         <w:t>IDENTIDADE VISUAL E PROTOTIPAÇÃO</w:t>
       </w:r>
-      <w:bookmarkStart w:id="6" w:name="_GoBack"/>
-      <w:bookmarkEnd w:id="6"/>
       <w:r>
         <w:br w:type="page"/>
       </w:r>
@@ -2468,7 +2393,7 @@
       <w:r>
         <w:t>LEVANTAMENTO DE REQUISITOS</w:t>
       </w:r>
-      <w:bookmarkEnd w:id="5"/>
+      <w:bookmarkEnd w:id="6"/>
     </w:p>
     <w:p>
       <w:r>
@@ -5315,21 +5240,7 @@
               <w:rPr>
                 <w:sz w:val="22"/>
               </w:rPr>
-              <w:t xml:space="preserve">O usuário deve ser redirecionado para a tela principal para que faça </w:t>
-            </w:r>
-            <w:proofErr w:type="spellStart"/>
-            <w:r>
-              <w:rPr>
-                <w:sz w:val="22"/>
-              </w:rPr>
-              <w:t>login</w:t>
-            </w:r>
-            <w:proofErr w:type="spellEnd"/>
-            <w:r>
-              <w:rPr>
-                <w:sz w:val="22"/>
-              </w:rPr>
-              <w:t xml:space="preserve"> novamente.</w:t>
+              <w:t>O usuário deve ser redirecionado para a tela principal para que faça login novamente.</w:t>
             </w:r>
           </w:p>
         </w:tc>
@@ -7439,21 +7350,7 @@
               <w:rPr>
                 <w:sz w:val="22"/>
               </w:rPr>
-              <w:t xml:space="preserve">Redireciona o usuário para a página de </w:t>
-            </w:r>
-            <w:proofErr w:type="spellStart"/>
-            <w:r>
-              <w:rPr>
-                <w:sz w:val="22"/>
-              </w:rPr>
-              <w:t>login</w:t>
-            </w:r>
-            <w:proofErr w:type="spellEnd"/>
-            <w:r>
-              <w:rPr>
-                <w:sz w:val="22"/>
-              </w:rPr>
-              <w:t>.</w:t>
+              <w:t>Redireciona o usuário para a página de login.</w:t>
             </w:r>
           </w:p>
         </w:tc>
@@ -20162,7 +20059,7 @@
 </file>
 
 <file path=word/endnotes.xml><?xml version="1.0" encoding="utf-8"?>
-<w:endnotes xmlns:wpc="http://schemas.microsoft.com/office/word/2010/wordprocessingCanvas" xmlns:cx="http://schemas.microsoft.com/office/drawing/2014/chartex" xmlns:mc="http://schemas.openxmlformats.org/markup-compatibility/2006" xmlns:o="urn:schemas-microsoft-com:office:office" xmlns:r="http://schemas.openxmlformats.org/officeDocument/2006/relationships" xmlns:m="http://schemas.openxmlformats.org/officeDocument/2006/math" xmlns:v="urn:schemas-microsoft-com:vml" xmlns:wp14="http://schemas.microsoft.com/office/word/2010/wordprocessingDrawing" xmlns:wp="http://schemas.openxmlformats.org/drawingml/2006/wordprocessingDrawing" xmlns:w10="urn:schemas-microsoft-com:office:word" xmlns:w="http://schemas.openxmlformats.org/wordprocessingml/2006/main" xmlns:w14="http://schemas.microsoft.com/office/word/2010/wordml" xmlns:w15="http://schemas.microsoft.com/office/word/2012/wordml" xmlns:w16se="http://schemas.microsoft.com/office/word/2015/wordml/symex" xmlns:wpg="http://schemas.microsoft.com/office/word/2010/wordprocessingGroup" xmlns:wpi="http://schemas.microsoft.com/office/word/2010/wordprocessingInk" xmlns:wne="http://schemas.microsoft.com/office/word/2006/wordml" xmlns:wps="http://schemas.microsoft.com/office/word/2010/wordprocessingShape" mc:Ignorable="w14 w15 w16se wp14">
+<w:endnotes xmlns:wpc="http://schemas.microsoft.com/office/word/2010/wordprocessingCanvas" xmlns:cx="http://schemas.microsoft.com/office/drawing/2014/chartex" xmlns:cx1="http://schemas.microsoft.com/office/drawing/2015/9/8/chartex" xmlns:cx2="http://schemas.microsoft.com/office/drawing/2015/10/21/chartex" xmlns:cx3="http://schemas.microsoft.com/office/drawing/2016/5/9/chartex" xmlns:cx4="http://schemas.microsoft.com/office/drawing/2016/5/10/chartex" xmlns:cx5="http://schemas.microsoft.com/office/drawing/2016/5/11/chartex" xmlns:cx6="http://schemas.microsoft.com/office/drawing/2016/5/12/chartex" xmlns:cx7="http://schemas.microsoft.com/office/drawing/2016/5/13/chartex" xmlns:cx8="http://schemas.microsoft.com/office/drawing/2016/5/14/chartex" xmlns:mc="http://schemas.openxmlformats.org/markup-compatibility/2006" xmlns:aink="http://schemas.microsoft.com/office/drawing/2016/ink" xmlns:am3d="http://schemas.microsoft.com/office/drawing/2017/model3d" xmlns:o="urn:schemas-microsoft-com:office:office" xmlns:r="http://schemas.openxmlformats.org/officeDocument/2006/relationships" xmlns:m="http://schemas.openxmlformats.org/officeDocument/2006/math" xmlns:v="urn:schemas-microsoft-com:vml" xmlns:wp14="http://schemas.microsoft.com/office/word/2010/wordprocessingDrawing" xmlns:wp="http://schemas.openxmlformats.org/drawingml/2006/wordprocessingDrawing" xmlns:w10="urn:schemas-microsoft-com:office:word" xmlns:w="http://schemas.openxmlformats.org/wordprocessingml/2006/main" xmlns:w14="http://schemas.microsoft.com/office/word/2010/wordml" xmlns:w15="http://schemas.microsoft.com/office/word/2012/wordml" xmlns:w16cid="http://schemas.microsoft.com/office/word/2016/wordml/cid" xmlns:w16se="http://schemas.microsoft.com/office/word/2015/wordml/symex" xmlns:wpg="http://schemas.microsoft.com/office/word/2010/wordprocessingGroup" xmlns:wpi="http://schemas.microsoft.com/office/word/2010/wordprocessingInk" xmlns:wne="http://schemas.microsoft.com/office/word/2006/wordml" xmlns:wps="http://schemas.microsoft.com/office/word/2010/wordprocessingShape" mc:Ignorable="w14 w15 w16se w16cid wp14">
   <w:endnote w:type="separator" w:id="-1">
     <w:p>
       <w:pPr>
@@ -20187,7 +20084,7 @@
 </file>
 
 <file path=word/footer1.xml><?xml version="1.0" encoding="utf-8"?>
-<w:ftr xmlns:wpc="http://schemas.microsoft.com/office/word/2010/wordprocessingCanvas" xmlns:cx="http://schemas.microsoft.com/office/drawing/2014/chartex" xmlns:mc="http://schemas.openxmlformats.org/markup-compatibility/2006" xmlns:o="urn:schemas-microsoft-com:office:office" xmlns:r="http://schemas.openxmlformats.org/officeDocument/2006/relationships" xmlns:m="http://schemas.openxmlformats.org/officeDocument/2006/math" xmlns:v="urn:schemas-microsoft-com:vml" xmlns:wp14="http://schemas.microsoft.com/office/word/2010/wordprocessingDrawing" xmlns:wp="http://schemas.openxmlformats.org/drawingml/2006/wordprocessingDrawing" xmlns:w10="urn:schemas-microsoft-com:office:word" xmlns:w="http://schemas.openxmlformats.org/wordprocessingml/2006/main" xmlns:w14="http://schemas.microsoft.com/office/word/2010/wordml" xmlns:w15="http://schemas.microsoft.com/office/word/2012/wordml" xmlns:w16se="http://schemas.microsoft.com/office/word/2015/wordml/symex" xmlns:wpg="http://schemas.microsoft.com/office/word/2010/wordprocessingGroup" xmlns:wpi="http://schemas.microsoft.com/office/word/2010/wordprocessingInk" xmlns:wne="http://schemas.microsoft.com/office/word/2006/wordml" xmlns:wps="http://schemas.microsoft.com/office/word/2010/wordprocessingShape" mc:Ignorable="w14 w15 w16se wp14">
+<w:ftr xmlns:wpc="http://schemas.microsoft.com/office/word/2010/wordprocessingCanvas" xmlns:cx="http://schemas.microsoft.com/office/drawing/2014/chartex" xmlns:cx1="http://schemas.microsoft.com/office/drawing/2015/9/8/chartex" xmlns:cx2="http://schemas.microsoft.com/office/drawing/2015/10/21/chartex" xmlns:cx3="http://schemas.microsoft.com/office/drawing/2016/5/9/chartex" xmlns:cx4="http://schemas.microsoft.com/office/drawing/2016/5/10/chartex" xmlns:cx5="http://schemas.microsoft.com/office/drawing/2016/5/11/chartex" xmlns:cx6="http://schemas.microsoft.com/office/drawing/2016/5/12/chartex" xmlns:cx7="http://schemas.microsoft.com/office/drawing/2016/5/13/chartex" xmlns:cx8="http://schemas.microsoft.com/office/drawing/2016/5/14/chartex" xmlns:mc="http://schemas.openxmlformats.org/markup-compatibility/2006" xmlns:aink="http://schemas.microsoft.com/office/drawing/2016/ink" xmlns:am3d="http://schemas.microsoft.com/office/drawing/2017/model3d" xmlns:o="urn:schemas-microsoft-com:office:office" xmlns:r="http://schemas.openxmlformats.org/officeDocument/2006/relationships" xmlns:m="http://schemas.openxmlformats.org/officeDocument/2006/math" xmlns:v="urn:schemas-microsoft-com:vml" xmlns:wp14="http://schemas.microsoft.com/office/word/2010/wordprocessingDrawing" xmlns:wp="http://schemas.openxmlformats.org/drawingml/2006/wordprocessingDrawing" xmlns:w10="urn:schemas-microsoft-com:office:word" xmlns:w="http://schemas.openxmlformats.org/wordprocessingml/2006/main" xmlns:w14="http://schemas.microsoft.com/office/word/2010/wordml" xmlns:w15="http://schemas.microsoft.com/office/word/2012/wordml" xmlns:w16cid="http://schemas.microsoft.com/office/word/2016/wordml/cid" xmlns:w16se="http://schemas.microsoft.com/office/word/2015/wordml/symex" xmlns:wpg="http://schemas.microsoft.com/office/word/2010/wordprocessingGroup" xmlns:wpi="http://schemas.microsoft.com/office/word/2010/wordprocessingInk" xmlns:wne="http://schemas.microsoft.com/office/word/2006/wordml" xmlns:wps="http://schemas.microsoft.com/office/word/2010/wordprocessingShape" mc:Ignorable="w14 w15 w16se w16cid wp14">
   <w:p>
     <w:pPr>
       <w:pStyle w:val="Rodap"/>
@@ -20197,7 +20094,7 @@
 </file>
 
 <file path=word/footer2.xml><?xml version="1.0" encoding="utf-8"?>
-<w:ftr xmlns:wpc="http://schemas.microsoft.com/office/word/2010/wordprocessingCanvas" xmlns:cx="http://schemas.microsoft.com/office/drawing/2014/chartex" xmlns:mc="http://schemas.openxmlformats.org/markup-compatibility/2006" xmlns:o="urn:schemas-microsoft-com:office:office" xmlns:r="http://schemas.openxmlformats.org/officeDocument/2006/relationships" xmlns:m="http://schemas.openxmlformats.org/officeDocument/2006/math" xmlns:v="urn:schemas-microsoft-com:vml" xmlns:wp14="http://schemas.microsoft.com/office/word/2010/wordprocessingDrawing" xmlns:wp="http://schemas.openxmlformats.org/drawingml/2006/wordprocessingDrawing" xmlns:w10="urn:schemas-microsoft-com:office:word" xmlns:w="http://schemas.openxmlformats.org/wordprocessingml/2006/main" xmlns:w14="http://schemas.microsoft.com/office/word/2010/wordml" xmlns:w15="http://schemas.microsoft.com/office/word/2012/wordml" xmlns:w16se="http://schemas.microsoft.com/office/word/2015/wordml/symex" xmlns:wpg="http://schemas.microsoft.com/office/word/2010/wordprocessingGroup" xmlns:wpi="http://schemas.microsoft.com/office/word/2010/wordprocessingInk" xmlns:wne="http://schemas.microsoft.com/office/word/2006/wordml" xmlns:wps="http://schemas.microsoft.com/office/word/2010/wordprocessingShape" mc:Ignorable="w14 w15 w16se wp14">
+<w:ftr xmlns:wpc="http://schemas.microsoft.com/office/word/2010/wordprocessingCanvas" xmlns:cx="http://schemas.microsoft.com/office/drawing/2014/chartex" xmlns:cx1="http://schemas.microsoft.com/office/drawing/2015/9/8/chartex" xmlns:cx2="http://schemas.microsoft.com/office/drawing/2015/10/21/chartex" xmlns:cx3="http://schemas.microsoft.com/office/drawing/2016/5/9/chartex" xmlns:cx4="http://schemas.microsoft.com/office/drawing/2016/5/10/chartex" xmlns:cx5="http://schemas.microsoft.com/office/drawing/2016/5/11/chartex" xmlns:cx6="http://schemas.microsoft.com/office/drawing/2016/5/12/chartex" xmlns:cx7="http://schemas.microsoft.com/office/drawing/2016/5/13/chartex" xmlns:cx8="http://schemas.microsoft.com/office/drawing/2016/5/14/chartex" xmlns:mc="http://schemas.openxmlformats.org/markup-compatibility/2006" xmlns:aink="http://schemas.microsoft.com/office/drawing/2016/ink" xmlns:am3d="http://schemas.microsoft.com/office/drawing/2017/model3d" xmlns:o="urn:schemas-microsoft-com:office:office" xmlns:r="http://schemas.openxmlformats.org/officeDocument/2006/relationships" xmlns:m="http://schemas.openxmlformats.org/officeDocument/2006/math" xmlns:v="urn:schemas-microsoft-com:vml" xmlns:wp14="http://schemas.microsoft.com/office/word/2010/wordprocessingDrawing" xmlns:wp="http://schemas.openxmlformats.org/drawingml/2006/wordprocessingDrawing" xmlns:w10="urn:schemas-microsoft-com:office:word" xmlns:w="http://schemas.openxmlformats.org/wordprocessingml/2006/main" xmlns:w14="http://schemas.microsoft.com/office/word/2010/wordml" xmlns:w15="http://schemas.microsoft.com/office/word/2012/wordml" xmlns:w16cid="http://schemas.microsoft.com/office/word/2016/wordml/cid" xmlns:w16se="http://schemas.microsoft.com/office/word/2015/wordml/symex" xmlns:wpg="http://schemas.microsoft.com/office/word/2010/wordprocessingGroup" xmlns:wpi="http://schemas.microsoft.com/office/word/2010/wordprocessingInk" xmlns:wne="http://schemas.microsoft.com/office/word/2006/wordml" xmlns:wps="http://schemas.microsoft.com/office/word/2010/wordprocessingShape" mc:Ignorable="w14 w15 w16se w16cid wp14">
   <w:p>
     <w:pPr>
       <w:pStyle w:val="Rodap"/>
@@ -20207,7 +20104,7 @@
 </file>
 
 <file path=word/footer3.xml><?xml version="1.0" encoding="utf-8"?>
-<w:ftr xmlns:wpc="http://schemas.microsoft.com/office/word/2010/wordprocessingCanvas" xmlns:cx="http://schemas.microsoft.com/office/drawing/2014/chartex" xmlns:mc="http://schemas.openxmlformats.org/markup-compatibility/2006" xmlns:o="urn:schemas-microsoft-com:office:office" xmlns:r="http://schemas.openxmlformats.org/officeDocument/2006/relationships" xmlns:m="http://schemas.openxmlformats.org/officeDocument/2006/math" xmlns:v="urn:schemas-microsoft-com:vml" xmlns:wp14="http://schemas.microsoft.com/office/word/2010/wordprocessingDrawing" xmlns:wp="http://schemas.openxmlformats.org/drawingml/2006/wordprocessingDrawing" xmlns:w10="urn:schemas-microsoft-com:office:word" xmlns:w="http://schemas.openxmlformats.org/wordprocessingml/2006/main" xmlns:w14="http://schemas.microsoft.com/office/word/2010/wordml" xmlns:w15="http://schemas.microsoft.com/office/word/2012/wordml" xmlns:w16se="http://schemas.microsoft.com/office/word/2015/wordml/symex" xmlns:wpg="http://schemas.microsoft.com/office/word/2010/wordprocessingGroup" xmlns:wpi="http://schemas.microsoft.com/office/word/2010/wordprocessingInk" xmlns:wne="http://schemas.microsoft.com/office/word/2006/wordml" xmlns:wps="http://schemas.microsoft.com/office/word/2010/wordprocessingShape" mc:Ignorable="w14 w15 w16se wp14">
+<w:ftr xmlns:wpc="http://schemas.microsoft.com/office/word/2010/wordprocessingCanvas" xmlns:cx="http://schemas.microsoft.com/office/drawing/2014/chartex" xmlns:cx1="http://schemas.microsoft.com/office/drawing/2015/9/8/chartex" xmlns:cx2="http://schemas.microsoft.com/office/drawing/2015/10/21/chartex" xmlns:cx3="http://schemas.microsoft.com/office/drawing/2016/5/9/chartex" xmlns:cx4="http://schemas.microsoft.com/office/drawing/2016/5/10/chartex" xmlns:cx5="http://schemas.microsoft.com/office/drawing/2016/5/11/chartex" xmlns:cx6="http://schemas.microsoft.com/office/drawing/2016/5/12/chartex" xmlns:cx7="http://schemas.microsoft.com/office/drawing/2016/5/13/chartex" xmlns:cx8="http://schemas.microsoft.com/office/drawing/2016/5/14/chartex" xmlns:mc="http://schemas.openxmlformats.org/markup-compatibility/2006" xmlns:aink="http://schemas.microsoft.com/office/drawing/2016/ink" xmlns:am3d="http://schemas.microsoft.com/office/drawing/2017/model3d" xmlns:o="urn:schemas-microsoft-com:office:office" xmlns:r="http://schemas.openxmlformats.org/officeDocument/2006/relationships" xmlns:m="http://schemas.openxmlformats.org/officeDocument/2006/math" xmlns:v="urn:schemas-microsoft-com:vml" xmlns:wp14="http://schemas.microsoft.com/office/word/2010/wordprocessingDrawing" xmlns:wp="http://schemas.openxmlformats.org/drawingml/2006/wordprocessingDrawing" xmlns:w10="urn:schemas-microsoft-com:office:word" xmlns:w="http://schemas.openxmlformats.org/wordprocessingml/2006/main" xmlns:w14="http://schemas.microsoft.com/office/word/2010/wordml" xmlns:w15="http://schemas.microsoft.com/office/word/2012/wordml" xmlns:w16cid="http://schemas.microsoft.com/office/word/2016/wordml/cid" xmlns:w16se="http://schemas.microsoft.com/office/word/2015/wordml/symex" xmlns:wpg="http://schemas.microsoft.com/office/word/2010/wordprocessingGroup" xmlns:wpi="http://schemas.microsoft.com/office/word/2010/wordprocessingInk" xmlns:wne="http://schemas.microsoft.com/office/word/2006/wordml" xmlns:wps="http://schemas.microsoft.com/office/word/2010/wordprocessingShape" mc:Ignorable="w14 w15 w16se w16cid wp14">
   <w:p>
     <w:pPr>
       <w:pStyle w:val="Rodap"/>
@@ -20217,7 +20114,7 @@
 </file>
 
 <file path=word/footnotes.xml><?xml version="1.0" encoding="utf-8"?>
-<w:footnotes xmlns:wpc="http://schemas.microsoft.com/office/word/2010/wordprocessingCanvas" xmlns:cx="http://schemas.microsoft.com/office/drawing/2014/chartex" xmlns:mc="http://schemas.openxmlformats.org/markup-compatibility/2006" xmlns:o="urn:schemas-microsoft-com:office:office" xmlns:r="http://schemas.openxmlformats.org/officeDocument/2006/relationships" xmlns:m="http://schemas.openxmlformats.org/officeDocument/2006/math" xmlns:v="urn:schemas-microsoft-com:vml" xmlns:wp14="http://schemas.microsoft.com/office/word/2010/wordprocessingDrawing" xmlns:wp="http://schemas.openxmlformats.org/drawingml/2006/wordprocessingDrawing" xmlns:w10="urn:schemas-microsoft-com:office:word" xmlns:w="http://schemas.openxmlformats.org/wordprocessingml/2006/main" xmlns:w14="http://schemas.microsoft.com/office/word/2010/wordml" xmlns:w15="http://schemas.microsoft.com/office/word/2012/wordml" xmlns:w16se="http://schemas.microsoft.com/office/word/2015/wordml/symex" xmlns:wpg="http://schemas.microsoft.com/office/word/2010/wordprocessingGroup" xmlns:wpi="http://schemas.microsoft.com/office/word/2010/wordprocessingInk" xmlns:wne="http://schemas.microsoft.com/office/word/2006/wordml" xmlns:wps="http://schemas.microsoft.com/office/word/2010/wordprocessingShape" mc:Ignorable="w14 w15 w16se wp14">
+<w:footnotes xmlns:wpc="http://schemas.microsoft.com/office/word/2010/wordprocessingCanvas" xmlns:cx="http://schemas.microsoft.com/office/drawing/2014/chartex" xmlns:cx1="http://schemas.microsoft.com/office/drawing/2015/9/8/chartex" xmlns:cx2="http://schemas.microsoft.com/office/drawing/2015/10/21/chartex" xmlns:cx3="http://schemas.microsoft.com/office/drawing/2016/5/9/chartex" xmlns:cx4="http://schemas.microsoft.com/office/drawing/2016/5/10/chartex" xmlns:cx5="http://schemas.microsoft.com/office/drawing/2016/5/11/chartex" xmlns:cx6="http://schemas.microsoft.com/office/drawing/2016/5/12/chartex" xmlns:cx7="http://schemas.microsoft.com/office/drawing/2016/5/13/chartex" xmlns:cx8="http://schemas.microsoft.com/office/drawing/2016/5/14/chartex" xmlns:mc="http://schemas.openxmlformats.org/markup-compatibility/2006" xmlns:aink="http://schemas.microsoft.com/office/drawing/2016/ink" xmlns:am3d="http://schemas.microsoft.com/office/drawing/2017/model3d" xmlns:o="urn:schemas-microsoft-com:office:office" xmlns:r="http://schemas.openxmlformats.org/officeDocument/2006/relationships" xmlns:m="http://schemas.openxmlformats.org/officeDocument/2006/math" xmlns:v="urn:schemas-microsoft-com:vml" xmlns:wp14="http://schemas.microsoft.com/office/word/2010/wordprocessingDrawing" xmlns:wp="http://schemas.openxmlformats.org/drawingml/2006/wordprocessingDrawing" xmlns:w10="urn:schemas-microsoft-com:office:word" xmlns:w="http://schemas.openxmlformats.org/wordprocessingml/2006/main" xmlns:w14="http://schemas.microsoft.com/office/word/2010/wordml" xmlns:w15="http://schemas.microsoft.com/office/word/2012/wordml" xmlns:w16cid="http://schemas.microsoft.com/office/word/2016/wordml/cid" xmlns:w16se="http://schemas.microsoft.com/office/word/2015/wordml/symex" xmlns:wpg="http://schemas.microsoft.com/office/word/2010/wordprocessingGroup" xmlns:wpi="http://schemas.microsoft.com/office/word/2010/wordprocessingInk" xmlns:wne="http://schemas.microsoft.com/office/word/2006/wordml" xmlns:wps="http://schemas.microsoft.com/office/word/2010/wordprocessingShape" mc:Ignorable="w14 w15 w16se w16cid wp14">
   <w:footnote w:type="separator" w:id="-1">
     <w:p>
       <w:pPr>
@@ -20242,7 +20139,7 @@
 </file>
 
 <file path=word/header1.xml><?xml version="1.0" encoding="utf-8"?>
-<w:hdr xmlns:wpc="http://schemas.microsoft.com/office/word/2010/wordprocessingCanvas" xmlns:cx="http://schemas.microsoft.com/office/drawing/2014/chartex" xmlns:mc="http://schemas.openxmlformats.org/markup-compatibility/2006" xmlns:o="urn:schemas-microsoft-com:office:office" xmlns:r="http://schemas.openxmlformats.org/officeDocument/2006/relationships" xmlns:m="http://schemas.openxmlformats.org/officeDocument/2006/math" xmlns:v="urn:schemas-microsoft-com:vml" xmlns:wp14="http://schemas.microsoft.com/office/word/2010/wordprocessingDrawing" xmlns:wp="http://schemas.openxmlformats.org/drawingml/2006/wordprocessingDrawing" xmlns:w10="urn:schemas-microsoft-com:office:word" xmlns:w="http://schemas.openxmlformats.org/wordprocessingml/2006/main" xmlns:w14="http://schemas.microsoft.com/office/word/2010/wordml" xmlns:w15="http://schemas.microsoft.com/office/word/2012/wordml" xmlns:w16se="http://schemas.microsoft.com/office/word/2015/wordml/symex" xmlns:wpg="http://schemas.microsoft.com/office/word/2010/wordprocessingGroup" xmlns:wpi="http://schemas.microsoft.com/office/word/2010/wordprocessingInk" xmlns:wne="http://schemas.microsoft.com/office/word/2006/wordml" xmlns:wps="http://schemas.microsoft.com/office/word/2010/wordprocessingShape" mc:Ignorable="w14 w15 w16se wp14">
+<w:hdr xmlns:wpc="http://schemas.microsoft.com/office/word/2010/wordprocessingCanvas" xmlns:cx="http://schemas.microsoft.com/office/drawing/2014/chartex" xmlns:cx1="http://schemas.microsoft.com/office/drawing/2015/9/8/chartex" xmlns:cx2="http://schemas.microsoft.com/office/drawing/2015/10/21/chartex" xmlns:cx3="http://schemas.microsoft.com/office/drawing/2016/5/9/chartex" xmlns:cx4="http://schemas.microsoft.com/office/drawing/2016/5/10/chartex" xmlns:cx5="http://schemas.microsoft.com/office/drawing/2016/5/11/chartex" xmlns:cx6="http://schemas.microsoft.com/office/drawing/2016/5/12/chartex" xmlns:cx7="http://schemas.microsoft.com/office/drawing/2016/5/13/chartex" xmlns:cx8="http://schemas.microsoft.com/office/drawing/2016/5/14/chartex" xmlns:mc="http://schemas.openxmlformats.org/markup-compatibility/2006" xmlns:aink="http://schemas.microsoft.com/office/drawing/2016/ink" xmlns:am3d="http://schemas.microsoft.com/office/drawing/2017/model3d" xmlns:o="urn:schemas-microsoft-com:office:office" xmlns:r="http://schemas.openxmlformats.org/officeDocument/2006/relationships" xmlns:m="http://schemas.openxmlformats.org/officeDocument/2006/math" xmlns:v="urn:schemas-microsoft-com:vml" xmlns:wp14="http://schemas.microsoft.com/office/word/2010/wordprocessingDrawing" xmlns:wp="http://schemas.openxmlformats.org/drawingml/2006/wordprocessingDrawing" xmlns:w10="urn:schemas-microsoft-com:office:word" xmlns:w="http://schemas.openxmlformats.org/wordprocessingml/2006/main" xmlns:w14="http://schemas.microsoft.com/office/word/2010/wordml" xmlns:w15="http://schemas.microsoft.com/office/word/2012/wordml" xmlns:w16cid="http://schemas.microsoft.com/office/word/2016/wordml/cid" xmlns:w16se="http://schemas.microsoft.com/office/word/2015/wordml/symex" xmlns:wpg="http://schemas.microsoft.com/office/word/2010/wordprocessingGroup" xmlns:wpi="http://schemas.microsoft.com/office/word/2010/wordprocessingInk" xmlns:wne="http://schemas.microsoft.com/office/word/2006/wordml" xmlns:wps="http://schemas.microsoft.com/office/word/2010/wordprocessingShape" mc:Ignorable="w14 w15 w16se w16cid wp14">
   <w:p>
     <w:pPr>
       <w:pStyle w:val="Cabealho"/>
@@ -20252,7 +20149,7 @@
 </file>
 
 <file path=word/header2.xml><?xml version="1.0" encoding="utf-8"?>
-<w:hdr xmlns:wpc="http://schemas.microsoft.com/office/word/2010/wordprocessingCanvas" xmlns:cx="http://schemas.microsoft.com/office/drawing/2014/chartex" xmlns:mc="http://schemas.openxmlformats.org/markup-compatibility/2006" xmlns:o="urn:schemas-microsoft-com:office:office" xmlns:r="http://schemas.openxmlformats.org/officeDocument/2006/relationships" xmlns:m="http://schemas.openxmlformats.org/officeDocument/2006/math" xmlns:v="urn:schemas-microsoft-com:vml" xmlns:wp14="http://schemas.microsoft.com/office/word/2010/wordprocessingDrawing" xmlns:wp="http://schemas.openxmlformats.org/drawingml/2006/wordprocessingDrawing" xmlns:w10="urn:schemas-microsoft-com:office:word" xmlns:w="http://schemas.openxmlformats.org/wordprocessingml/2006/main" xmlns:w14="http://schemas.microsoft.com/office/word/2010/wordml" xmlns:w15="http://schemas.microsoft.com/office/word/2012/wordml" xmlns:w16se="http://schemas.microsoft.com/office/word/2015/wordml/symex" xmlns:wpg="http://schemas.microsoft.com/office/word/2010/wordprocessingGroup" xmlns:wpi="http://schemas.microsoft.com/office/word/2010/wordprocessingInk" xmlns:wne="http://schemas.microsoft.com/office/word/2006/wordml" xmlns:wps="http://schemas.microsoft.com/office/word/2010/wordprocessingShape" mc:Ignorable="w14 w15 w16se wp14">
+<w:hdr xmlns:wpc="http://schemas.microsoft.com/office/word/2010/wordprocessingCanvas" xmlns:cx="http://schemas.microsoft.com/office/drawing/2014/chartex" xmlns:cx1="http://schemas.microsoft.com/office/drawing/2015/9/8/chartex" xmlns:cx2="http://schemas.microsoft.com/office/drawing/2015/10/21/chartex" xmlns:cx3="http://schemas.microsoft.com/office/drawing/2016/5/9/chartex" xmlns:cx4="http://schemas.microsoft.com/office/drawing/2016/5/10/chartex" xmlns:cx5="http://schemas.microsoft.com/office/drawing/2016/5/11/chartex" xmlns:cx6="http://schemas.microsoft.com/office/drawing/2016/5/12/chartex" xmlns:cx7="http://schemas.microsoft.com/office/drawing/2016/5/13/chartex" xmlns:cx8="http://schemas.microsoft.com/office/drawing/2016/5/14/chartex" xmlns:mc="http://schemas.openxmlformats.org/markup-compatibility/2006" xmlns:aink="http://schemas.microsoft.com/office/drawing/2016/ink" xmlns:am3d="http://schemas.microsoft.com/office/drawing/2017/model3d" xmlns:o="urn:schemas-microsoft-com:office:office" xmlns:r="http://schemas.openxmlformats.org/officeDocument/2006/relationships" xmlns:m="http://schemas.openxmlformats.org/officeDocument/2006/math" xmlns:v="urn:schemas-microsoft-com:vml" xmlns:wp14="http://schemas.microsoft.com/office/word/2010/wordprocessingDrawing" xmlns:wp="http://schemas.openxmlformats.org/drawingml/2006/wordprocessingDrawing" xmlns:w10="urn:schemas-microsoft-com:office:word" xmlns:w="http://schemas.openxmlformats.org/wordprocessingml/2006/main" xmlns:w14="http://schemas.microsoft.com/office/word/2010/wordml" xmlns:w15="http://schemas.microsoft.com/office/word/2012/wordml" xmlns:w16cid="http://schemas.microsoft.com/office/word/2016/wordml/cid" xmlns:w16se="http://schemas.microsoft.com/office/word/2015/wordml/symex" xmlns:wpg="http://schemas.microsoft.com/office/word/2010/wordprocessingGroup" xmlns:wpi="http://schemas.microsoft.com/office/word/2010/wordprocessingInk" xmlns:wne="http://schemas.microsoft.com/office/word/2006/wordml" xmlns:wps="http://schemas.microsoft.com/office/word/2010/wordprocessingShape" mc:Ignorable="w14 w15 w16se w16cid wp14">
   <w:p>
     <w:pPr>
       <w:pStyle w:val="Cabealho"/>
@@ -20262,7 +20159,7 @@
 </file>
 
 <file path=word/header3.xml><?xml version="1.0" encoding="utf-8"?>
-<w:hdr xmlns:wpc="http://schemas.microsoft.com/office/word/2010/wordprocessingCanvas" xmlns:cx="http://schemas.microsoft.com/office/drawing/2014/chartex" xmlns:mc="http://schemas.openxmlformats.org/markup-compatibility/2006" xmlns:o="urn:schemas-microsoft-com:office:office" xmlns:r="http://schemas.openxmlformats.org/officeDocument/2006/relationships" xmlns:m="http://schemas.openxmlformats.org/officeDocument/2006/math" xmlns:v="urn:schemas-microsoft-com:vml" xmlns:wp14="http://schemas.microsoft.com/office/word/2010/wordprocessingDrawing" xmlns:wp="http://schemas.openxmlformats.org/drawingml/2006/wordprocessingDrawing" xmlns:w10="urn:schemas-microsoft-com:office:word" xmlns:w="http://schemas.openxmlformats.org/wordprocessingml/2006/main" xmlns:w14="http://schemas.microsoft.com/office/word/2010/wordml" xmlns:w15="http://schemas.microsoft.com/office/word/2012/wordml" xmlns:w16se="http://schemas.microsoft.com/office/word/2015/wordml/symex" xmlns:wpg="http://schemas.microsoft.com/office/word/2010/wordprocessingGroup" xmlns:wpi="http://schemas.microsoft.com/office/word/2010/wordprocessingInk" xmlns:wne="http://schemas.microsoft.com/office/word/2006/wordml" xmlns:wps="http://schemas.microsoft.com/office/word/2010/wordprocessingShape" mc:Ignorable="w14 w15 w16se wp14">
+<w:hdr xmlns:wpc="http://schemas.microsoft.com/office/word/2010/wordprocessingCanvas" xmlns:cx="http://schemas.microsoft.com/office/drawing/2014/chartex" xmlns:cx1="http://schemas.microsoft.com/office/drawing/2015/9/8/chartex" xmlns:cx2="http://schemas.microsoft.com/office/drawing/2015/10/21/chartex" xmlns:cx3="http://schemas.microsoft.com/office/drawing/2016/5/9/chartex" xmlns:cx4="http://schemas.microsoft.com/office/drawing/2016/5/10/chartex" xmlns:cx5="http://schemas.microsoft.com/office/drawing/2016/5/11/chartex" xmlns:cx6="http://schemas.microsoft.com/office/drawing/2016/5/12/chartex" xmlns:cx7="http://schemas.microsoft.com/office/drawing/2016/5/13/chartex" xmlns:cx8="http://schemas.microsoft.com/office/drawing/2016/5/14/chartex" xmlns:mc="http://schemas.openxmlformats.org/markup-compatibility/2006" xmlns:aink="http://schemas.microsoft.com/office/drawing/2016/ink" xmlns:am3d="http://schemas.microsoft.com/office/drawing/2017/model3d" xmlns:o="urn:schemas-microsoft-com:office:office" xmlns:r="http://schemas.openxmlformats.org/officeDocument/2006/relationships" xmlns:m="http://schemas.openxmlformats.org/officeDocument/2006/math" xmlns:v="urn:schemas-microsoft-com:vml" xmlns:wp14="http://schemas.microsoft.com/office/word/2010/wordprocessingDrawing" xmlns:wp="http://schemas.openxmlformats.org/drawingml/2006/wordprocessingDrawing" xmlns:w10="urn:schemas-microsoft-com:office:word" xmlns:w="http://schemas.openxmlformats.org/wordprocessingml/2006/main" xmlns:w14="http://schemas.microsoft.com/office/word/2010/wordml" xmlns:w15="http://schemas.microsoft.com/office/word/2012/wordml" xmlns:w16cid="http://schemas.microsoft.com/office/word/2016/wordml/cid" xmlns:w16se="http://schemas.microsoft.com/office/word/2015/wordml/symex" xmlns:wpg="http://schemas.microsoft.com/office/word/2010/wordprocessingGroup" xmlns:wpi="http://schemas.microsoft.com/office/word/2010/wordprocessingInk" xmlns:wne="http://schemas.microsoft.com/office/word/2006/wordml" xmlns:wps="http://schemas.microsoft.com/office/word/2010/wordprocessingShape" mc:Ignorable="w14 w15 w16se w16cid wp14">
   <w:p>
     <w:pPr>
       <w:pStyle w:val="Cabealho"/>
@@ -20272,7 +20169,7 @@
 </file>
 
 <file path=word/header4.xml><?xml version="1.0" encoding="utf-8"?>
-<w:hdr xmlns:wpc="http://schemas.microsoft.com/office/word/2010/wordprocessingCanvas" xmlns:cx="http://schemas.microsoft.com/office/drawing/2014/chartex" xmlns:mc="http://schemas.openxmlformats.org/markup-compatibility/2006" xmlns:o="urn:schemas-microsoft-com:office:office" xmlns:r="http://schemas.openxmlformats.org/officeDocument/2006/relationships" xmlns:m="http://schemas.openxmlformats.org/officeDocument/2006/math" xmlns:v="urn:schemas-microsoft-com:vml" xmlns:wp14="http://schemas.microsoft.com/office/word/2010/wordprocessingDrawing" xmlns:wp="http://schemas.openxmlformats.org/drawingml/2006/wordprocessingDrawing" xmlns:w10="urn:schemas-microsoft-com:office:word" xmlns:w="http://schemas.openxmlformats.org/wordprocessingml/2006/main" xmlns:w14="http://schemas.microsoft.com/office/word/2010/wordml" xmlns:w15="http://schemas.microsoft.com/office/word/2012/wordml" xmlns:w16se="http://schemas.microsoft.com/office/word/2015/wordml/symex" xmlns:wpg="http://schemas.microsoft.com/office/word/2010/wordprocessingGroup" xmlns:wpi="http://schemas.microsoft.com/office/word/2010/wordprocessingInk" xmlns:wne="http://schemas.microsoft.com/office/word/2006/wordml" xmlns:wps="http://schemas.microsoft.com/office/word/2010/wordprocessingShape" mc:Ignorable="w14 w15 w16se wp14">
+<w:hdr xmlns:wpc="http://schemas.microsoft.com/office/word/2010/wordprocessingCanvas" xmlns:cx="http://schemas.microsoft.com/office/drawing/2014/chartex" xmlns:cx1="http://schemas.microsoft.com/office/drawing/2015/9/8/chartex" xmlns:cx2="http://schemas.microsoft.com/office/drawing/2015/10/21/chartex" xmlns:cx3="http://schemas.microsoft.com/office/drawing/2016/5/9/chartex" xmlns:cx4="http://schemas.microsoft.com/office/drawing/2016/5/10/chartex" xmlns:cx5="http://schemas.microsoft.com/office/drawing/2016/5/11/chartex" xmlns:cx6="http://schemas.microsoft.com/office/drawing/2016/5/12/chartex" xmlns:cx7="http://schemas.microsoft.com/office/drawing/2016/5/13/chartex" xmlns:cx8="http://schemas.microsoft.com/office/drawing/2016/5/14/chartex" xmlns:mc="http://schemas.openxmlformats.org/markup-compatibility/2006" xmlns:aink="http://schemas.microsoft.com/office/drawing/2016/ink" xmlns:am3d="http://schemas.microsoft.com/office/drawing/2017/model3d" xmlns:o="urn:schemas-microsoft-com:office:office" xmlns:r="http://schemas.openxmlformats.org/officeDocument/2006/relationships" xmlns:m="http://schemas.openxmlformats.org/officeDocument/2006/math" xmlns:v="urn:schemas-microsoft-com:vml" xmlns:wp14="http://schemas.microsoft.com/office/word/2010/wordprocessingDrawing" xmlns:wp="http://schemas.openxmlformats.org/drawingml/2006/wordprocessingDrawing" xmlns:w10="urn:schemas-microsoft-com:office:word" xmlns:w="http://schemas.openxmlformats.org/wordprocessingml/2006/main" xmlns:w14="http://schemas.microsoft.com/office/word/2010/wordml" xmlns:w15="http://schemas.microsoft.com/office/word/2012/wordml" xmlns:w16cid="http://schemas.microsoft.com/office/word/2016/wordml/cid" xmlns:w16se="http://schemas.microsoft.com/office/word/2015/wordml/symex" xmlns:wpg="http://schemas.microsoft.com/office/word/2010/wordprocessingGroup" xmlns:wpi="http://schemas.microsoft.com/office/word/2010/wordprocessingInk" xmlns:wne="http://schemas.microsoft.com/office/word/2006/wordml" xmlns:wps="http://schemas.microsoft.com/office/word/2010/wordprocessingShape" mc:Ignorable="w14 w15 w16se w16cid wp14">
   <w:p>
     <w:pPr>
       <w:pStyle w:val="Cabealho"/>
@@ -20283,7 +20180,7 @@
 </file>
 
 <file path=word/header5.xml><?xml version="1.0" encoding="utf-8"?>
-<w:hdr xmlns:wpc="http://schemas.microsoft.com/office/word/2010/wordprocessingCanvas" xmlns:cx="http://schemas.microsoft.com/office/drawing/2014/chartex" xmlns:mc="http://schemas.openxmlformats.org/markup-compatibility/2006" xmlns:o="urn:schemas-microsoft-com:office:office" xmlns:r="http://schemas.openxmlformats.org/officeDocument/2006/relationships" xmlns:m="http://schemas.openxmlformats.org/officeDocument/2006/math" xmlns:v="urn:schemas-microsoft-com:vml" xmlns:wp14="http://schemas.microsoft.com/office/word/2010/wordprocessingDrawing" xmlns:wp="http://schemas.openxmlformats.org/drawingml/2006/wordprocessingDrawing" xmlns:w10="urn:schemas-microsoft-com:office:word" xmlns:w="http://schemas.openxmlformats.org/wordprocessingml/2006/main" xmlns:w14="http://schemas.microsoft.com/office/word/2010/wordml" xmlns:w15="http://schemas.microsoft.com/office/word/2012/wordml" xmlns:w16se="http://schemas.microsoft.com/office/word/2015/wordml/symex" xmlns:wpg="http://schemas.microsoft.com/office/word/2010/wordprocessingGroup" xmlns:wpi="http://schemas.microsoft.com/office/word/2010/wordprocessingInk" xmlns:wne="http://schemas.microsoft.com/office/word/2006/wordml" xmlns:wps="http://schemas.microsoft.com/office/word/2010/wordprocessingShape" mc:Ignorable="w14 w15 w16se wp14">
+<w:hdr xmlns:wpc="http://schemas.microsoft.com/office/word/2010/wordprocessingCanvas" xmlns:cx="http://schemas.microsoft.com/office/drawing/2014/chartex" xmlns:cx1="http://schemas.microsoft.com/office/drawing/2015/9/8/chartex" xmlns:cx2="http://schemas.microsoft.com/office/drawing/2015/10/21/chartex" xmlns:cx3="http://schemas.microsoft.com/office/drawing/2016/5/9/chartex" xmlns:cx4="http://schemas.microsoft.com/office/drawing/2016/5/10/chartex" xmlns:cx5="http://schemas.microsoft.com/office/drawing/2016/5/11/chartex" xmlns:cx6="http://schemas.microsoft.com/office/drawing/2016/5/12/chartex" xmlns:cx7="http://schemas.microsoft.com/office/drawing/2016/5/13/chartex" xmlns:cx8="http://schemas.microsoft.com/office/drawing/2016/5/14/chartex" xmlns:mc="http://schemas.openxmlformats.org/markup-compatibility/2006" xmlns:aink="http://schemas.microsoft.com/office/drawing/2016/ink" xmlns:am3d="http://schemas.microsoft.com/office/drawing/2017/model3d" xmlns:o="urn:schemas-microsoft-com:office:office" xmlns:r="http://schemas.openxmlformats.org/officeDocument/2006/relationships" xmlns:m="http://schemas.openxmlformats.org/officeDocument/2006/math" xmlns:v="urn:schemas-microsoft-com:vml" xmlns:wp14="http://schemas.microsoft.com/office/word/2010/wordprocessingDrawing" xmlns:wp="http://schemas.openxmlformats.org/drawingml/2006/wordprocessingDrawing" xmlns:w10="urn:schemas-microsoft-com:office:word" xmlns:w="http://schemas.openxmlformats.org/wordprocessingml/2006/main" xmlns:w14="http://schemas.microsoft.com/office/word/2010/wordml" xmlns:w15="http://schemas.microsoft.com/office/word/2012/wordml" xmlns:w16cid="http://schemas.microsoft.com/office/word/2016/wordml/cid" xmlns:w16se="http://schemas.microsoft.com/office/word/2015/wordml/symex" xmlns:wpg="http://schemas.microsoft.com/office/word/2010/wordprocessingGroup" xmlns:wpi="http://schemas.microsoft.com/office/word/2010/wordprocessingInk" xmlns:wne="http://schemas.microsoft.com/office/word/2006/wordml" xmlns:wps="http://schemas.microsoft.com/office/word/2010/wordprocessingShape" mc:Ignorable="w14 w15 w16se w16cid wp14">
   <w:sdt>
     <w:sdtPr>
       <w:id w:val="1773743057"/>
@@ -20292,7 +20189,6 @@
         <w:docPartUnique/>
       </w:docPartObj>
     </w:sdtPr>
-    <w:sdtEndPr/>
     <w:sdtContent>
       <w:p>
         <w:pPr>
@@ -20330,7 +20226,7 @@
 </file>
 
 <file path=word/numbering.xml><?xml version="1.0" encoding="utf-8"?>
-<w:numbering xmlns:wpc="http://schemas.microsoft.com/office/word/2010/wordprocessingCanvas" xmlns:cx="http://schemas.microsoft.com/office/drawing/2014/chartex" xmlns:mc="http://schemas.openxmlformats.org/markup-compatibility/2006" xmlns:o="urn:schemas-microsoft-com:office:office" xmlns:r="http://schemas.openxmlformats.org/officeDocument/2006/relationships" xmlns:m="http://schemas.openxmlformats.org/officeDocument/2006/math" xmlns:v="urn:schemas-microsoft-com:vml" xmlns:wp14="http://schemas.microsoft.com/office/word/2010/wordprocessingDrawing" xmlns:wp="http://schemas.openxmlformats.org/drawingml/2006/wordprocessingDrawing" xmlns:w10="urn:schemas-microsoft-com:office:word" xmlns:w="http://schemas.openxmlformats.org/wordprocessingml/2006/main" xmlns:w14="http://schemas.microsoft.com/office/word/2010/wordml" xmlns:w15="http://schemas.microsoft.com/office/word/2012/wordml" xmlns:w16se="http://schemas.microsoft.com/office/word/2015/wordml/symex" xmlns:wpg="http://schemas.microsoft.com/office/word/2010/wordprocessingGroup" xmlns:wpi="http://schemas.microsoft.com/office/word/2010/wordprocessingInk" xmlns:wne="http://schemas.microsoft.com/office/word/2006/wordml" xmlns:wps="http://schemas.microsoft.com/office/word/2010/wordprocessingShape" mc:Ignorable="w14 w15 w16se wp14">
+<w:numbering xmlns:wpc="http://schemas.microsoft.com/office/word/2010/wordprocessingCanvas" xmlns:cx="http://schemas.microsoft.com/office/drawing/2014/chartex" xmlns:cx1="http://schemas.microsoft.com/office/drawing/2015/9/8/chartex" xmlns:cx2="http://schemas.microsoft.com/office/drawing/2015/10/21/chartex" xmlns:cx3="http://schemas.microsoft.com/office/drawing/2016/5/9/chartex" xmlns:cx4="http://schemas.microsoft.com/office/drawing/2016/5/10/chartex" xmlns:cx5="http://schemas.microsoft.com/office/drawing/2016/5/11/chartex" xmlns:cx6="http://schemas.microsoft.com/office/drawing/2016/5/12/chartex" xmlns:cx7="http://schemas.microsoft.com/office/drawing/2016/5/13/chartex" xmlns:cx8="http://schemas.microsoft.com/office/drawing/2016/5/14/chartex" xmlns:mc="http://schemas.openxmlformats.org/markup-compatibility/2006" xmlns:aink="http://schemas.microsoft.com/office/drawing/2016/ink" xmlns:am3d="http://schemas.microsoft.com/office/drawing/2017/model3d" xmlns:o="urn:schemas-microsoft-com:office:office" xmlns:r="http://schemas.openxmlformats.org/officeDocument/2006/relationships" xmlns:m="http://schemas.openxmlformats.org/officeDocument/2006/math" xmlns:v="urn:schemas-microsoft-com:vml" xmlns:wp14="http://schemas.microsoft.com/office/word/2010/wordprocessingDrawing" xmlns:wp="http://schemas.openxmlformats.org/drawingml/2006/wordprocessingDrawing" xmlns:w10="urn:schemas-microsoft-com:office:word" xmlns:w="http://schemas.openxmlformats.org/wordprocessingml/2006/main" xmlns:w14="http://schemas.microsoft.com/office/word/2010/wordml" xmlns:w15="http://schemas.microsoft.com/office/word/2012/wordml" xmlns:w16cid="http://schemas.microsoft.com/office/word/2016/wordml/cid" xmlns:w16se="http://schemas.microsoft.com/office/word/2015/wordml/symex" xmlns:wpg="http://schemas.microsoft.com/office/word/2010/wordprocessingGroup" xmlns:wpi="http://schemas.microsoft.com/office/word/2010/wordprocessingInk" xmlns:wne="http://schemas.microsoft.com/office/word/2006/wordml" xmlns:wps="http://schemas.microsoft.com/office/word/2010/wordprocessingShape" mc:Ignorable="w14 w15 w16se w16cid wp14">
   <w:abstractNum w:abstractNumId="0" w15:restartNumberingAfterBreak="0">
     <w:nsid w:val="0E382F26"/>
     <w:multiLevelType w:val="hybridMultilevel"/>
@@ -20445,6 +20341,127 @@
     </w:lvl>
   </w:abstractNum>
   <w:abstractNum w:abstractNumId="1" w15:restartNumberingAfterBreak="0">
+    <w:nsid w:val="17CB7F37"/>
+    <w:multiLevelType w:val="multilevel"/>
+    <w:tmpl w:val="223A5EC4"/>
+    <w:lvl w:ilvl="0">
+      <w:start w:val="1"/>
+      <w:numFmt w:val="decimal"/>
+      <w:lvlText w:val="%1."/>
+      <w:lvlJc w:val="left"/>
+      <w:pPr>
+        <w:ind w:left="720" w:hanging="360"/>
+      </w:pPr>
+      <w:rPr>
+        <w:rFonts w:hint="default"/>
+      </w:rPr>
+    </w:lvl>
+    <w:lvl w:ilvl="1">
+      <w:start w:val="1"/>
+      <w:numFmt w:val="decimal"/>
+      <w:isLgl/>
+      <w:lvlText w:val="%1.%2"/>
+      <w:lvlJc w:val="left"/>
+      <w:pPr>
+        <w:ind w:left="720" w:hanging="360"/>
+      </w:pPr>
+      <w:rPr>
+        <w:rFonts w:hint="default"/>
+      </w:rPr>
+    </w:lvl>
+    <w:lvl w:ilvl="2">
+      <w:start w:val="1"/>
+      <w:numFmt w:val="decimal"/>
+      <w:isLgl/>
+      <w:lvlText w:val="%1.%2.%3"/>
+      <w:lvlJc w:val="left"/>
+      <w:pPr>
+        <w:ind w:left="1080" w:hanging="720"/>
+      </w:pPr>
+      <w:rPr>
+        <w:rFonts w:hint="default"/>
+      </w:rPr>
+    </w:lvl>
+    <w:lvl w:ilvl="3">
+      <w:start w:val="1"/>
+      <w:numFmt w:val="decimal"/>
+      <w:isLgl/>
+      <w:lvlText w:val="%1.%2.%3.%4"/>
+      <w:lvlJc w:val="left"/>
+      <w:pPr>
+        <w:ind w:left="1440" w:hanging="1080"/>
+      </w:pPr>
+      <w:rPr>
+        <w:rFonts w:hint="default"/>
+      </w:rPr>
+    </w:lvl>
+    <w:lvl w:ilvl="4">
+      <w:start w:val="1"/>
+      <w:numFmt w:val="decimal"/>
+      <w:isLgl/>
+      <w:lvlText w:val="%1.%2.%3.%4.%5"/>
+      <w:lvlJc w:val="left"/>
+      <w:pPr>
+        <w:ind w:left="1440" w:hanging="1080"/>
+      </w:pPr>
+      <w:rPr>
+        <w:rFonts w:hint="default"/>
+      </w:rPr>
+    </w:lvl>
+    <w:lvl w:ilvl="5">
+      <w:start w:val="1"/>
+      <w:numFmt w:val="decimal"/>
+      <w:isLgl/>
+      <w:lvlText w:val="%1.%2.%3.%4.%5.%6"/>
+      <w:lvlJc w:val="left"/>
+      <w:pPr>
+        <w:ind w:left="1800" w:hanging="1440"/>
+      </w:pPr>
+      <w:rPr>
+        <w:rFonts w:hint="default"/>
+      </w:rPr>
+    </w:lvl>
+    <w:lvl w:ilvl="6">
+      <w:start w:val="1"/>
+      <w:numFmt w:val="decimal"/>
+      <w:isLgl/>
+      <w:lvlText w:val="%1.%2.%3.%4.%5.%6.%7"/>
+      <w:lvlJc w:val="left"/>
+      <w:pPr>
+        <w:ind w:left="1800" w:hanging="1440"/>
+      </w:pPr>
+      <w:rPr>
+        <w:rFonts w:hint="default"/>
+      </w:rPr>
+    </w:lvl>
+    <w:lvl w:ilvl="7">
+      <w:start w:val="1"/>
+      <w:numFmt w:val="decimal"/>
+      <w:isLgl/>
+      <w:lvlText w:val="%1.%2.%3.%4.%5.%6.%7.%8"/>
+      <w:lvlJc w:val="left"/>
+      <w:pPr>
+        <w:ind w:left="2160" w:hanging="1800"/>
+      </w:pPr>
+      <w:rPr>
+        <w:rFonts w:hint="default"/>
+      </w:rPr>
+    </w:lvl>
+    <w:lvl w:ilvl="8">
+      <w:start w:val="1"/>
+      <w:numFmt w:val="decimal"/>
+      <w:isLgl/>
+      <w:lvlText w:val="%1.%2.%3.%4.%5.%6.%7.%8.%9"/>
+      <w:lvlJc w:val="left"/>
+      <w:pPr>
+        <w:ind w:left="2160" w:hanging="1800"/>
+      </w:pPr>
+      <w:rPr>
+        <w:rFonts w:hint="default"/>
+      </w:rPr>
+    </w:lvl>
+  </w:abstractNum>
+  <w:abstractNum w:abstractNumId="2" w15:restartNumberingAfterBreak="0">
     <w:nsid w:val="2698443C"/>
     <w:multiLevelType w:val="multilevel"/>
     <w:tmpl w:val="223A5EC4"/>
@@ -20565,7 +20582,7 @@
       </w:rPr>
     </w:lvl>
   </w:abstractNum>
-  <w:abstractNum w:abstractNumId="2" w15:restartNumberingAfterBreak="0">
+  <w:abstractNum w:abstractNumId="3" w15:restartNumberingAfterBreak="0">
     <w:nsid w:val="276D3CC1"/>
     <w:multiLevelType w:val="hybridMultilevel"/>
     <w:tmpl w:val="B3D23336"/>
@@ -20654,7 +20671,7 @@
       </w:pPr>
     </w:lvl>
   </w:abstractNum>
-  <w:abstractNum w:abstractNumId="3" w15:restartNumberingAfterBreak="0">
+  <w:abstractNum w:abstractNumId="4" w15:restartNumberingAfterBreak="0">
     <w:nsid w:val="357B789A"/>
     <w:multiLevelType w:val="multilevel"/>
     <w:tmpl w:val="22FA2D2C"/>
@@ -20775,7 +20792,7 @@
       </w:rPr>
     </w:lvl>
   </w:abstractNum>
-  <w:abstractNum w:abstractNumId="4" w15:restartNumberingAfterBreak="0">
+  <w:abstractNum w:abstractNumId="5" w15:restartNumberingAfterBreak="0">
     <w:nsid w:val="730F673A"/>
     <w:multiLevelType w:val="hybridMultilevel"/>
     <w:tmpl w:val="23782E6E"/>
@@ -20892,22 +20909,25 @@
     <w:abstractNumId w:val="0"/>
   </w:num>
   <w:num w:numId="2">
+    <w:abstractNumId w:val="4"/>
+  </w:num>
+  <w:num w:numId="3">
     <w:abstractNumId w:val="3"/>
   </w:num>
-  <w:num w:numId="3">
+  <w:num w:numId="4">
     <w:abstractNumId w:val="2"/>
   </w:num>
-  <w:num w:numId="4">
+  <w:num w:numId="5">
+    <w:abstractNumId w:val="5"/>
+  </w:num>
+  <w:num w:numId="6">
     <w:abstractNumId w:val="1"/>
-  </w:num>
-  <w:num w:numId="5">
-    <w:abstractNumId w:val="4"/>
   </w:num>
 </w:numbering>
 </file>
 
 <file path=word/styles.xml><?xml version="1.0" encoding="utf-8"?>
-<w:styles xmlns:mc="http://schemas.openxmlformats.org/markup-compatibility/2006" xmlns:r="http://schemas.openxmlformats.org/officeDocument/2006/relationships" xmlns:w="http://schemas.openxmlformats.org/wordprocessingml/2006/main" xmlns:w14="http://schemas.microsoft.com/office/word/2010/wordml" xmlns:w15="http://schemas.microsoft.com/office/word/2012/wordml" xmlns:w16se="http://schemas.microsoft.com/office/word/2015/wordml/symex" mc:Ignorable="w14 w15 w16se">
+<w:styles xmlns:mc="http://schemas.openxmlformats.org/markup-compatibility/2006" xmlns:r="http://schemas.openxmlformats.org/officeDocument/2006/relationships" xmlns:w="http://schemas.openxmlformats.org/wordprocessingml/2006/main" xmlns:w14="http://schemas.microsoft.com/office/word/2010/wordml" xmlns:w15="http://schemas.microsoft.com/office/word/2012/wordml" xmlns:w16cid="http://schemas.microsoft.com/office/word/2016/wordml/cid" xmlns:w16se="http://schemas.microsoft.com/office/word/2015/wordml/symex" mc:Ignorable="w14 w15 w16se w16cid">
   <w:docDefaults>
     <w:rPrDefault>
       <w:rPr>
@@ -20923,7 +20943,7 @@
       </w:pPr>
     </w:pPrDefault>
   </w:docDefaults>
-  <w:latentStyles w:defLockedState="0" w:defUIPriority="99" w:defSemiHidden="0" w:defUnhideWhenUsed="0" w:defQFormat="0" w:count="371">
+  <w:latentStyles w:defLockedState="0" w:defUIPriority="99" w:defSemiHidden="0" w:defUnhideWhenUsed="0" w:defQFormat="0" w:count="376">
     <w:lsdException w:name="Normal" w:uiPriority="0" w:qFormat="1"/>
     <w:lsdException w:name="heading 1" w:uiPriority="9"/>
     <w:lsdException w:name="heading 2" w:semiHidden="1" w:uiPriority="9" w:unhideWhenUsed="1"/>
@@ -21029,7 +21049,6 @@
     <w:lsdException w:name="HTML Sample" w:semiHidden="1" w:unhideWhenUsed="1"/>
     <w:lsdException w:name="HTML Typewriter" w:semiHidden="1" w:unhideWhenUsed="1"/>
     <w:lsdException w:name="HTML Variable" w:semiHidden="1" w:unhideWhenUsed="1"/>
-    <w:lsdException w:name="Normal Table" w:semiHidden="1" w:unhideWhenUsed="1"/>
     <w:lsdException w:name="annotation subject" w:semiHidden="1" w:unhideWhenUsed="1"/>
     <w:lsdException w:name="No List" w:semiHidden="1" w:unhideWhenUsed="1"/>
     <w:lsdException w:name="Outline List 1" w:semiHidden="1" w:unhideWhenUsed="1"/>
@@ -21072,11 +21091,8 @@
     <w:lsdException w:name="Table Contemporary" w:semiHidden="1" w:unhideWhenUsed="1"/>
     <w:lsdException w:name="Table Elegant" w:semiHidden="1" w:unhideWhenUsed="1"/>
     <w:lsdException w:name="Table Professional" w:semiHidden="1" w:unhideWhenUsed="1"/>
-    <w:lsdException w:name="Table Subtle 1" w:semiHidden="1" w:unhideWhenUsed="1"/>
     <w:lsdException w:name="Table Subtle 2" w:semiHidden="1" w:unhideWhenUsed="1"/>
     <w:lsdException w:name="Table Web 1" w:semiHidden="1" w:unhideWhenUsed="1"/>
-    <w:lsdException w:name="Table Web 2" w:semiHidden="1" w:unhideWhenUsed="1"/>
-    <w:lsdException w:name="Table Web 3" w:semiHidden="1" w:unhideWhenUsed="1"/>
     <w:lsdException w:name="Balloon Text" w:semiHidden="1" w:unhideWhenUsed="1"/>
     <w:lsdException w:name="Table Grid" w:uiPriority="59"/>
     <w:lsdException w:name="Table Theme" w:semiHidden="1" w:unhideWhenUsed="1"/>
@@ -21295,6 +21311,11 @@
     <w:lsdException w:name="List Table 5 Dark Accent 6" w:uiPriority="50"/>
     <w:lsdException w:name="List Table 6 Colorful Accent 6" w:uiPriority="51"/>
     <w:lsdException w:name="List Table 7 Colorful Accent 6" w:uiPriority="52"/>
+    <w:lsdException w:name="Mention" w:semiHidden="1" w:unhideWhenUsed="1"/>
+    <w:lsdException w:name="Smart Hyperlink" w:semiHidden="1" w:unhideWhenUsed="1"/>
+    <w:lsdException w:name="Hashtag" w:semiHidden="1" w:unhideWhenUsed="1"/>
+    <w:lsdException w:name="Unresolved Mention" w:semiHidden="1" w:unhideWhenUsed="1"/>
+    <w:lsdException w:name="Smart Link" w:semiHidden="1" w:unhideWhenUsed="1"/>
   </w:latentStyles>
   <w:style w:type="paragraph" w:default="1" w:styleId="Normal">
     <w:name w:val="Normal"/>
@@ -21335,7 +21356,6 @@
   <w:style w:type="character" w:default="1" w:styleId="Fontepargpadro">
     <w:name w:val="Default Paragraph Font"/>
     <w:uiPriority w:val="1"/>
-    <w:semiHidden/>
     <w:unhideWhenUsed/>
   </w:style>
   <w:style w:type="table" w:default="1" w:styleId="Tabelanormal">
@@ -21991,7 +22011,7 @@
 </file>
 
 <file path=customXml/itemProps1.xml><?xml version="1.0" encoding="utf-8"?>
-<ds:datastoreItem xmlns:ds="http://schemas.openxmlformats.org/officeDocument/2006/customXml" ds:itemID="{D490AB11-C576-4B71-BE83-8BDFE900C320}">
+<ds:datastoreItem xmlns:ds="http://schemas.openxmlformats.org/officeDocument/2006/customXml" ds:itemID="{06A702E1-5C88-4B61-82CA-DAD5B72179E6}">
   <ds:schemaRefs>
     <ds:schemaRef ds:uri="http://schemas.openxmlformats.org/officeDocument/2006/bibliography"/>
   </ds:schemaRefs>

</xml_diff>